<commit_message>
Finished manual, updated readme and gitignore.
</commit_message>
<xml_diff>
--- a/GMWwise Manual.docx
+++ b/GMWwise Manual.docx
@@ -17,7 +17,7 @@
           <w:r>
             <w:rPr>
               <w:noProof/>
-              <w:lang w:eastAsia="en-CA"/>
+              <w:lang w:val="en-US"/>
             </w:rPr>
             <mc:AlternateContent>
               <mc:Choice Requires="wps">
@@ -112,13 +112,23 @@
                                   </w:sdtPr>
                                   <w:sdtEndPr/>
                                   <w:sdtContent>
+                                    <w:proofErr w:type="spellStart"/>
                                     <w:r>
                                       <w:rPr>
                                         <w:color w:val="1CADE4" w:themeColor="accent1"/>
                                         <w:sz w:val="72"/>
                                         <w:szCs w:val="72"/>
                                       </w:rPr>
-                                      <w:t>GMWwise Manual</w:t>
+                                      <w:t>GMWwise</w:t>
+                                    </w:r>
+                                    <w:proofErr w:type="spellEnd"/>
+                                    <w:r>
+                                      <w:rPr>
+                                        <w:color w:val="1CADE4" w:themeColor="accent1"/>
+                                        <w:sz w:val="72"/>
+                                        <w:szCs w:val="72"/>
+                                      </w:rPr>
+                                      <w:t xml:space="preserve"> Manual</w:t>
                                     </w:r>
                                   </w:sdtContent>
                                 </w:sdt>
@@ -253,6 +263,7 @@
                               <w:dataBinding w:prefixMappings="xmlns:ns0='http://purl.org/dc/elements/1.1/' xmlns:ns1='http://schemas.openxmlformats.org/package/2006/metadata/core-properties' " w:xpath="/ns1:coreProperties[1]/ns0:title[1]" w:storeItemID="{6C3C8BC8-F283-45AE-878A-BAB7291924A1}"/>
                               <w:text/>
                             </w:sdtPr>
+                            <w:sdtEndPr/>
                             <w:sdtContent>
                               <w:proofErr w:type="spellStart"/>
                               <w:r>
@@ -289,6 +300,7 @@
                             <w:dataBinding w:prefixMappings="xmlns:ns0='http://purl.org/dc/elements/1.1/' xmlns:ns1='http://schemas.openxmlformats.org/package/2006/metadata/core-properties' " w:xpath="/ns1:coreProperties[1]/ns0:subject[1]" w:storeItemID="{6C3C8BC8-F283-45AE-878A-BAB7291924A1}"/>
                             <w:text/>
                           </w:sdtPr>
+                          <w:sdtEndPr/>
                           <w:sdtContent>
                             <w:p>
                               <w:pPr>
@@ -327,6 +339,7 @@
                             <w:dataBinding w:prefixMappings="xmlns:ns0='http://purl.org/dc/elements/1.1/' xmlns:ns1='http://schemas.openxmlformats.org/package/2006/metadata/core-properties' " w:xpath="/ns1:coreProperties[1]/ns0:creator[1]" w:storeItemID="{6C3C8BC8-F283-45AE-878A-BAB7291924A1}"/>
                             <w:text/>
                           </w:sdtPr>
+                          <w:sdtEndPr/>
                           <w:sdtContent>
                             <w:p>
                               <w:pPr>
@@ -362,7 +375,7 @@
           <w:r>
             <w:rPr>
               <w:noProof/>
-              <w:lang w:eastAsia="en-CA"/>
+              <w:lang w:val="en-US"/>
             </w:rPr>
             <mc:AlternateContent>
               <mc:Choice Requires="wps">
@@ -513,6 +526,7 @@
                               <w:calendar w:val="gregorian"/>
                             </w:date>
                           </w:sdtPr>
+                          <w:sdtEndPr/>
                           <w:sdtContent>
                             <w:p>
                               <w:pPr>
@@ -581,17 +595,734 @@
           </w:r>
         </w:p>
         <w:p>
-          <w:fldSimple w:instr=" TOC \o &quot;1-3&quot; \h \z \u ">
-            <w:r>
-              <w:rPr>
-                <w:b/>
-                <w:bCs/>
-                <w:noProof/>
-                <w:lang w:val="en-US"/>
-              </w:rPr>
-              <w:t>No table of contents entries found.</w:t>
-            </w:r>
-          </w:fldSimple>
+          <w:pPr>
+            <w:pStyle w:val="TOC1"/>
+            <w:tabs>
+              <w:tab w:val="right" w:leader="dot" w:pos="9350"/>
+            </w:tabs>
+            <w:rPr>
+              <w:noProof/>
+              <w:sz w:val="22"/>
+              <w:szCs w:val="22"/>
+              <w:lang w:val="en-US"/>
+            </w:rPr>
+          </w:pPr>
+          <w:r>
+            <w:fldChar w:fldCharType="begin"/>
+          </w:r>
+          <w:r>
+            <w:instrText xml:space="preserve"> TOC \o "1-3" \h \z \u </w:instrText>
+          </w:r>
+          <w:r>
+            <w:fldChar w:fldCharType="separate"/>
+          </w:r>
+          <w:hyperlink w:anchor="_Toc437794643" w:history="1">
+            <w:r>
+              <w:rPr>
+                <w:rStyle w:val="Hyperlink"/>
+                <w:noProof/>
+              </w:rPr>
+              <w:t>Overview</w:t>
+            </w:r>
+            <w:r>
+              <w:rPr>
+                <w:noProof/>
+                <w:webHidden/>
+              </w:rPr>
+              <w:tab/>
+            </w:r>
+            <w:r>
+              <w:rPr>
+                <w:noProof/>
+                <w:webHidden/>
+              </w:rPr>
+              <w:fldChar w:fldCharType="begin"/>
+            </w:r>
+            <w:r>
+              <w:rPr>
+                <w:noProof/>
+                <w:webHidden/>
+              </w:rPr>
+              <w:instrText xml:space="preserve"> PAGEREF _Toc437794643 \h </w:instrText>
+            </w:r>
+            <w:r>
+              <w:rPr>
+                <w:noProof/>
+                <w:webHidden/>
+              </w:rPr>
+            </w:r>
+            <w:r>
+              <w:rPr>
+                <w:noProof/>
+                <w:webHidden/>
+              </w:rPr>
+              <w:fldChar w:fldCharType="separate"/>
+            </w:r>
+            <w:r>
+              <w:rPr>
+                <w:noProof/>
+                <w:webHidden/>
+              </w:rPr>
+              <w:t>1</w:t>
+            </w:r>
+            <w:r>
+              <w:rPr>
+                <w:noProof/>
+                <w:webHidden/>
+              </w:rPr>
+              <w:fldChar w:fldCharType="end"/>
+            </w:r>
+          </w:hyperlink>
+        </w:p>
+        <w:p>
+          <w:pPr>
+            <w:pStyle w:val="TOC1"/>
+            <w:tabs>
+              <w:tab w:val="right" w:leader="dot" w:pos="9350"/>
+            </w:tabs>
+            <w:rPr>
+              <w:noProof/>
+              <w:sz w:val="22"/>
+              <w:szCs w:val="22"/>
+              <w:lang w:val="en-US"/>
+            </w:rPr>
+          </w:pPr>
+          <w:hyperlink w:anchor="_Toc437794644" w:history="1">
+            <w:r>
+              <w:rPr>
+                <w:rStyle w:val="Hyperlink"/>
+                <w:noProof/>
+              </w:rPr>
+              <w:t>Supported Wwise Functionalities</w:t>
+            </w:r>
+            <w:r>
+              <w:rPr>
+                <w:noProof/>
+                <w:webHidden/>
+              </w:rPr>
+              <w:tab/>
+            </w:r>
+            <w:r>
+              <w:rPr>
+                <w:noProof/>
+                <w:webHidden/>
+              </w:rPr>
+              <w:fldChar w:fldCharType="begin"/>
+            </w:r>
+            <w:r>
+              <w:rPr>
+                <w:noProof/>
+                <w:webHidden/>
+              </w:rPr>
+              <w:instrText xml:space="preserve"> PAGEREF _Toc437794644 \h </w:instrText>
+            </w:r>
+            <w:r>
+              <w:rPr>
+                <w:noProof/>
+                <w:webHidden/>
+              </w:rPr>
+            </w:r>
+            <w:r>
+              <w:rPr>
+                <w:noProof/>
+                <w:webHidden/>
+              </w:rPr>
+              <w:fldChar w:fldCharType="separate"/>
+            </w:r>
+            <w:r>
+              <w:rPr>
+                <w:noProof/>
+                <w:webHidden/>
+              </w:rPr>
+              <w:t>1</w:t>
+            </w:r>
+            <w:r>
+              <w:rPr>
+                <w:noProof/>
+                <w:webHidden/>
+              </w:rPr>
+              <w:fldChar w:fldCharType="end"/>
+            </w:r>
+          </w:hyperlink>
+        </w:p>
+        <w:p>
+          <w:pPr>
+            <w:pStyle w:val="TOC1"/>
+            <w:tabs>
+              <w:tab w:val="right" w:leader="dot" w:pos="9350"/>
+            </w:tabs>
+            <w:rPr>
+              <w:noProof/>
+              <w:sz w:val="22"/>
+              <w:szCs w:val="22"/>
+              <w:lang w:val="en-US"/>
+            </w:rPr>
+          </w:pPr>
+          <w:hyperlink w:anchor="_Toc437794645" w:history="1">
+            <w:r>
+              <w:rPr>
+                <w:rStyle w:val="Hyperlink"/>
+                <w:noProof/>
+              </w:rPr>
+              <w:t>Integration</w:t>
+            </w:r>
+            <w:r>
+              <w:rPr>
+                <w:noProof/>
+                <w:webHidden/>
+              </w:rPr>
+              <w:tab/>
+            </w:r>
+            <w:r>
+              <w:rPr>
+                <w:noProof/>
+                <w:webHidden/>
+              </w:rPr>
+              <w:fldChar w:fldCharType="begin"/>
+            </w:r>
+            <w:r>
+              <w:rPr>
+                <w:noProof/>
+                <w:webHidden/>
+              </w:rPr>
+              <w:instrText xml:space="preserve"> PAGEREF _Toc437794645 \h </w:instrText>
+            </w:r>
+            <w:r>
+              <w:rPr>
+                <w:noProof/>
+                <w:webHidden/>
+              </w:rPr>
+            </w:r>
+            <w:r>
+              <w:rPr>
+                <w:noProof/>
+                <w:webHidden/>
+              </w:rPr>
+              <w:fldChar w:fldCharType="separate"/>
+            </w:r>
+            <w:r>
+              <w:rPr>
+                <w:noProof/>
+                <w:webHidden/>
+              </w:rPr>
+              <w:t>2</w:t>
+            </w:r>
+            <w:r>
+              <w:rPr>
+                <w:noProof/>
+                <w:webHidden/>
+              </w:rPr>
+              <w:fldChar w:fldCharType="end"/>
+            </w:r>
+          </w:hyperlink>
+        </w:p>
+        <w:p>
+          <w:pPr>
+            <w:pStyle w:val="TOC1"/>
+            <w:tabs>
+              <w:tab w:val="right" w:leader="dot" w:pos="9350"/>
+            </w:tabs>
+            <w:rPr>
+              <w:noProof/>
+              <w:sz w:val="22"/>
+              <w:szCs w:val="22"/>
+              <w:lang w:val="en-US"/>
+            </w:rPr>
+          </w:pPr>
+          <w:hyperlink w:anchor="_Toc437794646" w:history="1">
+            <w:r>
+              <w:rPr>
+                <w:rStyle w:val="Hyperlink"/>
+                <w:noProof/>
+              </w:rPr>
+              <w:t>Tutorial</w:t>
+            </w:r>
+            <w:r>
+              <w:rPr>
+                <w:noProof/>
+                <w:webHidden/>
+              </w:rPr>
+              <w:tab/>
+            </w:r>
+            <w:r>
+              <w:rPr>
+                <w:noProof/>
+                <w:webHidden/>
+              </w:rPr>
+              <w:fldChar w:fldCharType="begin"/>
+            </w:r>
+            <w:r>
+              <w:rPr>
+                <w:noProof/>
+                <w:webHidden/>
+              </w:rPr>
+              <w:instrText xml:space="preserve"> PAGEREF _Toc437794646 \h </w:instrText>
+            </w:r>
+            <w:r>
+              <w:rPr>
+                <w:noProof/>
+                <w:webHidden/>
+              </w:rPr>
+            </w:r>
+            <w:r>
+              <w:rPr>
+                <w:noProof/>
+                <w:webHidden/>
+              </w:rPr>
+              <w:fldChar w:fldCharType="separate"/>
+            </w:r>
+            <w:r>
+              <w:rPr>
+                <w:noProof/>
+                <w:webHidden/>
+              </w:rPr>
+              <w:t>2</w:t>
+            </w:r>
+            <w:r>
+              <w:rPr>
+                <w:noProof/>
+                <w:webHidden/>
+              </w:rPr>
+              <w:fldChar w:fldCharType="end"/>
+            </w:r>
+          </w:hyperlink>
+        </w:p>
+        <w:p>
+          <w:pPr>
+            <w:pStyle w:val="TOC2"/>
+            <w:tabs>
+              <w:tab w:val="right" w:leader="dot" w:pos="9350"/>
+            </w:tabs>
+            <w:rPr>
+              <w:noProof/>
+              <w:sz w:val="22"/>
+              <w:szCs w:val="22"/>
+              <w:lang w:val="en-US"/>
+            </w:rPr>
+          </w:pPr>
+          <w:hyperlink w:anchor="_Toc437794647" w:history="1">
+            <w:r>
+              <w:rPr>
+                <w:rStyle w:val="Hyperlink"/>
+                <w:noProof/>
+              </w:rPr>
+              <w:t>Adding a Bank</w:t>
+            </w:r>
+            <w:r>
+              <w:rPr>
+                <w:noProof/>
+                <w:webHidden/>
+              </w:rPr>
+              <w:tab/>
+            </w:r>
+            <w:r>
+              <w:rPr>
+                <w:noProof/>
+                <w:webHidden/>
+              </w:rPr>
+              <w:fldChar w:fldCharType="begin"/>
+            </w:r>
+            <w:r>
+              <w:rPr>
+                <w:noProof/>
+                <w:webHidden/>
+              </w:rPr>
+              <w:instrText xml:space="preserve"> PAGEREF _Toc437794647 \h </w:instrText>
+            </w:r>
+            <w:r>
+              <w:rPr>
+                <w:noProof/>
+                <w:webHidden/>
+              </w:rPr>
+            </w:r>
+            <w:r>
+              <w:rPr>
+                <w:noProof/>
+                <w:webHidden/>
+              </w:rPr>
+              <w:fldChar w:fldCharType="separate"/>
+            </w:r>
+            <w:r>
+              <w:rPr>
+                <w:noProof/>
+                <w:webHidden/>
+              </w:rPr>
+              <w:t>2</w:t>
+            </w:r>
+            <w:r>
+              <w:rPr>
+                <w:noProof/>
+                <w:webHidden/>
+              </w:rPr>
+              <w:fldChar w:fldCharType="end"/>
+            </w:r>
+          </w:hyperlink>
+        </w:p>
+        <w:p>
+          <w:pPr>
+            <w:pStyle w:val="TOC2"/>
+            <w:tabs>
+              <w:tab w:val="right" w:leader="dot" w:pos="9350"/>
+            </w:tabs>
+            <w:rPr>
+              <w:noProof/>
+              <w:sz w:val="22"/>
+              <w:szCs w:val="22"/>
+              <w:lang w:val="en-US"/>
+            </w:rPr>
+          </w:pPr>
+          <w:hyperlink w:anchor="_Toc437794648" w:history="1">
+            <w:r>
+              <w:rPr>
+                <w:rStyle w:val="Hyperlink"/>
+                <w:noProof/>
+              </w:rPr>
+              <w:t>Creating a Sound Controller</w:t>
+            </w:r>
+            <w:r>
+              <w:rPr>
+                <w:noProof/>
+                <w:webHidden/>
+              </w:rPr>
+              <w:tab/>
+            </w:r>
+            <w:r>
+              <w:rPr>
+                <w:noProof/>
+                <w:webHidden/>
+              </w:rPr>
+              <w:fldChar w:fldCharType="begin"/>
+            </w:r>
+            <w:r>
+              <w:rPr>
+                <w:noProof/>
+                <w:webHidden/>
+              </w:rPr>
+              <w:instrText xml:space="preserve"> PAGEREF _Toc437794648 \h </w:instrText>
+            </w:r>
+            <w:r>
+              <w:rPr>
+                <w:noProof/>
+                <w:webHidden/>
+              </w:rPr>
+            </w:r>
+            <w:r>
+              <w:rPr>
+                <w:noProof/>
+                <w:webHidden/>
+              </w:rPr>
+              <w:fldChar w:fldCharType="separate"/>
+            </w:r>
+            <w:r>
+              <w:rPr>
+                <w:noProof/>
+                <w:webHidden/>
+              </w:rPr>
+              <w:t>2</w:t>
+            </w:r>
+            <w:r>
+              <w:rPr>
+                <w:noProof/>
+                <w:webHidden/>
+              </w:rPr>
+              <w:fldChar w:fldCharType="end"/>
+            </w:r>
+          </w:hyperlink>
+        </w:p>
+        <w:p>
+          <w:pPr>
+            <w:pStyle w:val="TOC2"/>
+            <w:tabs>
+              <w:tab w:val="right" w:leader="dot" w:pos="9350"/>
+            </w:tabs>
+            <w:rPr>
+              <w:noProof/>
+              <w:sz w:val="22"/>
+              <w:szCs w:val="22"/>
+              <w:lang w:val="en-US"/>
+            </w:rPr>
+          </w:pPr>
+          <w:hyperlink w:anchor="_Toc437794649" w:history="1">
+            <w:r>
+              <w:rPr>
+                <w:rStyle w:val="Hyperlink"/>
+                <w:noProof/>
+              </w:rPr>
+              <w:t>Defining AND POSTING Events</w:t>
+            </w:r>
+            <w:r>
+              <w:rPr>
+                <w:noProof/>
+                <w:webHidden/>
+              </w:rPr>
+              <w:tab/>
+            </w:r>
+            <w:r>
+              <w:rPr>
+                <w:noProof/>
+                <w:webHidden/>
+              </w:rPr>
+              <w:fldChar w:fldCharType="begin"/>
+            </w:r>
+            <w:r>
+              <w:rPr>
+                <w:noProof/>
+                <w:webHidden/>
+              </w:rPr>
+              <w:instrText xml:space="preserve"> PAGEREF _Toc437794649 \h </w:instrText>
+            </w:r>
+            <w:r>
+              <w:rPr>
+                <w:noProof/>
+                <w:webHidden/>
+              </w:rPr>
+            </w:r>
+            <w:r>
+              <w:rPr>
+                <w:noProof/>
+                <w:webHidden/>
+              </w:rPr>
+              <w:fldChar w:fldCharType="separate"/>
+            </w:r>
+            <w:r>
+              <w:rPr>
+                <w:noProof/>
+                <w:webHidden/>
+              </w:rPr>
+              <w:t>3</w:t>
+            </w:r>
+            <w:r>
+              <w:rPr>
+                <w:noProof/>
+                <w:webHidden/>
+              </w:rPr>
+              <w:fldChar w:fldCharType="end"/>
+            </w:r>
+          </w:hyperlink>
+        </w:p>
+        <w:p>
+          <w:pPr>
+            <w:pStyle w:val="TOC2"/>
+            <w:tabs>
+              <w:tab w:val="right" w:leader="dot" w:pos="9350"/>
+            </w:tabs>
+            <w:rPr>
+              <w:noProof/>
+              <w:sz w:val="22"/>
+              <w:szCs w:val="22"/>
+              <w:lang w:val="en-US"/>
+            </w:rPr>
+          </w:pPr>
+          <w:hyperlink w:anchor="_Toc437794650" w:history="1">
+            <w:r>
+              <w:rPr>
+                <w:rStyle w:val="Hyperlink"/>
+                <w:noProof/>
+              </w:rPr>
+              <w:t>Toggling Wwise Profiling</w:t>
+            </w:r>
+            <w:r>
+              <w:rPr>
+                <w:noProof/>
+                <w:webHidden/>
+              </w:rPr>
+              <w:tab/>
+            </w:r>
+            <w:r>
+              <w:rPr>
+                <w:noProof/>
+                <w:webHidden/>
+              </w:rPr>
+              <w:fldChar w:fldCharType="begin"/>
+            </w:r>
+            <w:r>
+              <w:rPr>
+                <w:noProof/>
+                <w:webHidden/>
+              </w:rPr>
+              <w:instrText xml:space="preserve"> PAGEREF _Toc437794650 \h </w:instrText>
+            </w:r>
+            <w:r>
+              <w:rPr>
+                <w:noProof/>
+                <w:webHidden/>
+              </w:rPr>
+            </w:r>
+            <w:r>
+              <w:rPr>
+                <w:noProof/>
+                <w:webHidden/>
+              </w:rPr>
+              <w:fldChar w:fldCharType="separate"/>
+            </w:r>
+            <w:r>
+              <w:rPr>
+                <w:noProof/>
+                <w:webHidden/>
+              </w:rPr>
+              <w:t>4</w:t>
+            </w:r>
+            <w:r>
+              <w:rPr>
+                <w:noProof/>
+                <w:webHidden/>
+              </w:rPr>
+              <w:fldChar w:fldCharType="end"/>
+            </w:r>
+          </w:hyperlink>
+        </w:p>
+        <w:p>
+          <w:pPr>
+            <w:pStyle w:val="TOC2"/>
+            <w:tabs>
+              <w:tab w:val="right" w:leader="dot" w:pos="9350"/>
+            </w:tabs>
+            <w:rPr>
+              <w:noProof/>
+              <w:sz w:val="22"/>
+              <w:szCs w:val="22"/>
+              <w:lang w:val="en-US"/>
+            </w:rPr>
+          </w:pPr>
+          <w:hyperlink w:anchor="_Toc437794651" w:history="1">
+            <w:r>
+              <w:rPr>
+                <w:rStyle w:val="Hyperlink"/>
+                <w:noProof/>
+              </w:rPr>
+              <w:t>Working with other Functionalities</w:t>
+            </w:r>
+            <w:r>
+              <w:rPr>
+                <w:noProof/>
+                <w:webHidden/>
+              </w:rPr>
+              <w:tab/>
+            </w:r>
+            <w:r>
+              <w:rPr>
+                <w:noProof/>
+                <w:webHidden/>
+              </w:rPr>
+              <w:fldChar w:fldCharType="begin"/>
+            </w:r>
+            <w:r>
+              <w:rPr>
+                <w:noProof/>
+                <w:webHidden/>
+              </w:rPr>
+              <w:instrText xml:space="preserve"> PAGEREF _Toc437794651 \h </w:instrText>
+            </w:r>
+            <w:r>
+              <w:rPr>
+                <w:noProof/>
+                <w:webHidden/>
+              </w:rPr>
+            </w:r>
+            <w:r>
+              <w:rPr>
+                <w:noProof/>
+                <w:webHidden/>
+              </w:rPr>
+              <w:fldChar w:fldCharType="separate"/>
+            </w:r>
+            <w:r>
+              <w:rPr>
+                <w:noProof/>
+                <w:webHidden/>
+              </w:rPr>
+              <w:t>5</w:t>
+            </w:r>
+            <w:r>
+              <w:rPr>
+                <w:noProof/>
+                <w:webHidden/>
+              </w:rPr>
+              <w:fldChar w:fldCharType="end"/>
+            </w:r>
+          </w:hyperlink>
+        </w:p>
+        <w:p>
+          <w:pPr>
+            <w:pStyle w:val="TOC1"/>
+            <w:tabs>
+              <w:tab w:val="right" w:leader="dot" w:pos="9350"/>
+            </w:tabs>
+            <w:rPr>
+              <w:noProof/>
+              <w:sz w:val="22"/>
+              <w:szCs w:val="22"/>
+              <w:lang w:val="en-US"/>
+            </w:rPr>
+          </w:pPr>
+          <w:hyperlink w:anchor="_Toc437794652" w:history="1">
+            <w:r>
+              <w:rPr>
+                <w:rStyle w:val="Hyperlink"/>
+                <w:noProof/>
+              </w:rPr>
+              <w:t>Closing Thoughts</w:t>
+            </w:r>
+            <w:r>
+              <w:rPr>
+                <w:noProof/>
+                <w:webHidden/>
+              </w:rPr>
+              <w:tab/>
+            </w:r>
+            <w:r>
+              <w:rPr>
+                <w:noProof/>
+                <w:webHidden/>
+              </w:rPr>
+              <w:fldChar w:fldCharType="begin"/>
+            </w:r>
+            <w:r>
+              <w:rPr>
+                <w:noProof/>
+                <w:webHidden/>
+              </w:rPr>
+              <w:instrText xml:space="preserve"> PAGEREF _Toc437794652 \h </w:instrText>
+            </w:r>
+            <w:r>
+              <w:rPr>
+                <w:noProof/>
+                <w:webHidden/>
+              </w:rPr>
+            </w:r>
+            <w:r>
+              <w:rPr>
+                <w:noProof/>
+                <w:webHidden/>
+              </w:rPr>
+              <w:fldChar w:fldCharType="separate"/>
+            </w:r>
+            <w:r>
+              <w:rPr>
+                <w:noProof/>
+                <w:webHidden/>
+              </w:rPr>
+              <w:t>5</w:t>
+            </w:r>
+            <w:r>
+              <w:rPr>
+                <w:noProof/>
+                <w:webHidden/>
+              </w:rPr>
+              <w:fldChar w:fldCharType="end"/>
+            </w:r>
+          </w:hyperlink>
+        </w:p>
+        <w:p>
+          <w:r>
+            <w:rPr>
+              <w:b/>
+              <w:bCs/>
+              <w:noProof/>
+              <w:lang w:val="en-US"/>
+            </w:rPr>
+            <w:fldChar w:fldCharType="end"/>
+          </w:r>
         </w:p>
       </w:sdtContent>
     </w:sdt>
@@ -600,25 +1331,74 @@
       <w:pPr>
         <w:pStyle w:val="Heading1"/>
       </w:pPr>
+      <w:bookmarkStart w:id="0" w:name="_Toc437794643"/>
       <w:r>
         <w:t>Overview</w:t>
       </w:r>
-    </w:p>
-    <w:p>
-      <w:r>
-        <w:t>The purpose of this document is to introduce GMWwise, describe its usage, and help you understand how to integrate it with an existing GameMaker: Studio project, as well as how to use it.</w:t>
-      </w:r>
-    </w:p>
-    <w:p>
-      <w:r>
-        <w:t>GMWwise is a DLL that, along with a suite of GameMaker scripts, will allow you to integrate Wwise audio banks with your project.</w:t>
+      <w:bookmarkEnd w:id="0"/>
+    </w:p>
+    <w:p>
+      <w:r>
+        <w:t xml:space="preserve">The purpose of this document is to introduce </w:t>
+      </w:r>
+      <w:proofErr w:type="spellStart"/>
+      <w:r>
+        <w:t>GMWwise</w:t>
+      </w:r>
+      <w:proofErr w:type="spellEnd"/>
+      <w:r>
+        <w:t xml:space="preserve">, describe its usage, and help you understand how to integrate it with an existing </w:t>
+      </w:r>
+      <w:proofErr w:type="spellStart"/>
+      <w:r>
+        <w:t>GameMaker</w:t>
+      </w:r>
+      <w:proofErr w:type="spellEnd"/>
+      <w:r>
+        <w:t>: Studio project, as well as how to use it.</w:t>
+      </w:r>
+    </w:p>
+    <w:p>
+      <w:proofErr w:type="spellStart"/>
+      <w:r>
+        <w:t>GMWwise</w:t>
+      </w:r>
+      <w:proofErr w:type="spellEnd"/>
+      <w:r>
+        <w:t xml:space="preserve"> is a DLL that, along with a suite of </w:t>
+      </w:r>
+      <w:proofErr w:type="spellStart"/>
+      <w:r>
+        <w:t>GameMaker</w:t>
+      </w:r>
+      <w:proofErr w:type="spellEnd"/>
+      <w:r>
+        <w:t xml:space="preserve"> scripts, will allow you to integrate </w:t>
+      </w:r>
+      <w:proofErr w:type="spellStart"/>
+      <w:r>
+        <w:t>Wwise</w:t>
+      </w:r>
+      <w:proofErr w:type="spellEnd"/>
+      <w:r>
+        <w:t xml:space="preserve"> audio banks with your project.</w:t>
       </w:r>
       <w:r>
         <w:t xml:space="preserve"> It was originally created by </w:t>
       </w:r>
-      <w:r>
-        <w:t>Cédric Liaudet</w:t>
-      </w:r>
+      <w:proofErr w:type="spellStart"/>
+      <w:r>
+        <w:t>Cédric</w:t>
+      </w:r>
+      <w:proofErr w:type="spellEnd"/>
+      <w:r>
+        <w:t xml:space="preserve"> </w:t>
+      </w:r>
+      <w:proofErr w:type="spellStart"/>
+      <w:r>
+        <w:t>Liaudet</w:t>
+      </w:r>
+      <w:proofErr w:type="spellEnd"/>
       <w:r>
         <w:t>.</w:t>
       </w:r>
@@ -627,8 +1407,13 @@
       </w:r>
     </w:p>
     <w:p>
-      <w:r>
-        <w:t xml:space="preserve">GMWwise currently supports version </w:t>
+      <w:proofErr w:type="spellStart"/>
+      <w:r>
+        <w:t>GMWwise</w:t>
+      </w:r>
+      <w:proofErr w:type="spellEnd"/>
+      <w:r>
+        <w:t xml:space="preserve"> currently supports version </w:t>
       </w:r>
       <w:r>
         <w:rPr>
@@ -637,7 +1422,15 @@
         <w:t>2014.1.5</w:t>
       </w:r>
       <w:r>
-        <w:t xml:space="preserve"> of Wwise.</w:t>
+        <w:t xml:space="preserve"> of </w:t>
+      </w:r>
+      <w:proofErr w:type="spellStart"/>
+      <w:r>
+        <w:t>Wwise</w:t>
+      </w:r>
+      <w:proofErr w:type="spellEnd"/>
+      <w:r>
+        <w:t>.</w:t>
       </w:r>
     </w:p>
     <w:p/>
@@ -645,13 +1438,185 @@
       <w:pPr>
         <w:pStyle w:val="Heading1"/>
       </w:pPr>
-      <w:r>
+      <w:bookmarkStart w:id="1" w:name="_Toc437794644"/>
+      <w:r>
+        <w:t>Supported Wwise Functionalities</w:t>
+      </w:r>
+      <w:bookmarkEnd w:id="1"/>
+    </w:p>
+    <w:p>
+      <w:proofErr w:type="spellStart"/>
+      <w:r>
+        <w:t>GMWwise</w:t>
+      </w:r>
+      <w:proofErr w:type="spellEnd"/>
+      <w:r>
+        <w:t xml:space="preserve"> supports many of the core functionalities offered by the </w:t>
+      </w:r>
+      <w:proofErr w:type="spellStart"/>
+      <w:r>
+        <w:t>Wwise</w:t>
+      </w:r>
+      <w:proofErr w:type="spellEnd"/>
+      <w:r>
+        <w:t xml:space="preserve"> engine. These functionalities are:</w:t>
+      </w:r>
+    </w:p>
+    <w:p>
+      <w:pPr>
+        <w:pStyle w:val="ListParagraph"/>
+        <w:numPr>
+          <w:ilvl w:val="0"/>
+          <w:numId w:val="6"/>
+        </w:numPr>
+      </w:pPr>
+      <w:r>
+        <w:t>Plugin registration</w:t>
+      </w:r>
+    </w:p>
+    <w:p>
+      <w:pPr>
+        <w:pStyle w:val="ListParagraph"/>
+        <w:numPr>
+          <w:ilvl w:val="0"/>
+          <w:numId w:val="6"/>
+        </w:numPr>
+      </w:pPr>
+      <w:r>
+        <w:t>Listener position setting (2D and 3D)</w:t>
+      </w:r>
+    </w:p>
+    <w:p>
+      <w:pPr>
+        <w:pStyle w:val="ListParagraph"/>
+        <w:numPr>
+          <w:ilvl w:val="0"/>
+          <w:numId w:val="6"/>
+        </w:numPr>
+      </w:pPr>
+      <w:r>
+        <w:t>Object position setting (2D and 3D)</w:t>
+      </w:r>
+    </w:p>
+    <w:p>
+      <w:pPr>
+        <w:pStyle w:val="ListParagraph"/>
+        <w:numPr>
+          <w:ilvl w:val="0"/>
+          <w:numId w:val="6"/>
+        </w:numPr>
+      </w:pPr>
+      <w:r>
+        <w:t>Game object groups</w:t>
+      </w:r>
+    </w:p>
+    <w:p>
+      <w:pPr>
+        <w:pStyle w:val="ListParagraph"/>
+        <w:numPr>
+          <w:ilvl w:val="0"/>
+          <w:numId w:val="6"/>
+        </w:numPr>
+      </w:pPr>
+      <w:r>
+        <w:t>States and State Groups</w:t>
+      </w:r>
+    </w:p>
+    <w:p>
+      <w:pPr>
+        <w:pStyle w:val="ListParagraph"/>
+        <w:numPr>
+          <w:ilvl w:val="0"/>
+          <w:numId w:val="6"/>
+        </w:numPr>
+      </w:pPr>
+      <w:r>
+        <w:t>Switches and Switch Groups</w:t>
+      </w:r>
+    </w:p>
+    <w:p>
+      <w:pPr>
+        <w:pStyle w:val="ListParagraph"/>
+        <w:numPr>
+          <w:ilvl w:val="0"/>
+          <w:numId w:val="6"/>
+        </w:numPr>
+      </w:pPr>
+      <w:r>
+        <w:t>Events</w:t>
+      </w:r>
+    </w:p>
+    <w:p>
+      <w:pPr>
+        <w:pStyle w:val="ListParagraph"/>
+        <w:numPr>
+          <w:ilvl w:val="0"/>
+          <w:numId w:val="6"/>
+        </w:numPr>
+      </w:pPr>
+      <w:r>
+        <w:t>Triggers</w:t>
+      </w:r>
+    </w:p>
+    <w:p>
+      <w:pPr>
+        <w:pStyle w:val="ListParagraph"/>
+        <w:numPr>
+          <w:ilvl w:val="0"/>
+          <w:numId w:val="6"/>
+        </w:numPr>
+      </w:pPr>
+      <w:r>
+        <w:t>Object Parameters</w:t>
+      </w:r>
+    </w:p>
+    <w:p>
+      <w:pPr>
+        <w:pStyle w:val="ListParagraph"/>
+        <w:numPr>
+          <w:ilvl w:val="0"/>
+          <w:numId w:val="6"/>
+        </w:numPr>
+      </w:pPr>
+      <w:r>
+        <w:t>Global Parameters</w:t>
+      </w:r>
+    </w:p>
+    <w:p>
+      <w:pPr>
+        <w:pStyle w:val="ListParagraph"/>
+        <w:numPr>
+          <w:ilvl w:val="0"/>
+          <w:numId w:val="6"/>
+        </w:numPr>
+      </w:pPr>
+      <w:r>
+        <w:t>Profiling integration</w:t>
+      </w:r>
+    </w:p>
+    <w:p/>
+    <w:p>
+      <w:pPr>
+        <w:pStyle w:val="Heading1"/>
+      </w:pPr>
+      <w:bookmarkStart w:id="2" w:name="_Toc437794645"/>
+      <w:r>
+        <w:lastRenderedPageBreak/>
         <w:t>Integration</w:t>
       </w:r>
-    </w:p>
-    <w:p>
-      <w:r>
-        <w:t>The integration of GMWwise into your project, existing or new, is a relatively simple process. Please follow the steps listed below.</w:t>
+      <w:bookmarkEnd w:id="2"/>
+    </w:p>
+    <w:p>
+      <w:r>
+        <w:t xml:space="preserve">The integration of </w:t>
+      </w:r>
+      <w:proofErr w:type="spellStart"/>
+      <w:r>
+        <w:t>GMWwise</w:t>
+      </w:r>
+      <w:proofErr w:type="spellEnd"/>
+      <w:r>
+        <w:t xml:space="preserve"> into your project, existing or new, is a relatively simple process. Please follow the steps listed below.</w:t>
       </w:r>
     </w:p>
     <w:p>
@@ -663,7 +1628,15 @@
         </w:numPr>
       </w:pPr>
       <w:r>
-        <w:t>Create or open your GameMaker: Studio project.</w:t>
+        <w:t xml:space="preserve">Create or open your </w:t>
+      </w:r>
+      <w:proofErr w:type="spellStart"/>
+      <w:r>
+        <w:t>GameMaker</w:t>
+      </w:r>
+      <w:proofErr w:type="spellEnd"/>
+      <w:r>
+        <w:t>: Studio project.</w:t>
       </w:r>
     </w:p>
     <w:p>
@@ -684,7 +1657,15 @@
         <w:t>Files</w:t>
       </w:r>
       <w:r>
-        <w:t xml:space="preserve"> folder of the GMWwise download.</w:t>
+        <w:t xml:space="preserve"> folder of the </w:t>
+      </w:r>
+      <w:proofErr w:type="spellStart"/>
+      <w:r>
+        <w:t>GMWwise</w:t>
+      </w:r>
+      <w:proofErr w:type="spellEnd"/>
+      <w:r>
+        <w:t xml:space="preserve"> download.</w:t>
       </w:r>
     </w:p>
     <w:p>
@@ -698,12 +1679,14 @@
       <w:r>
         <w:t xml:space="preserve">Click and drag </w:t>
       </w:r>
+      <w:proofErr w:type="spellStart"/>
       <w:r>
         <w:rPr>
           <w:b/>
         </w:rPr>
         <w:t>GMWwise.gml</w:t>
       </w:r>
+      <w:proofErr w:type="spellEnd"/>
       <w:r>
         <w:t xml:space="preserve"> into </w:t>
       </w:r>
@@ -731,12 +1714,14 @@
       <w:r>
         <w:t xml:space="preserve">Click and drag </w:t>
       </w:r>
+      <w:proofErr w:type="spellStart"/>
       <w:r>
         <w:rPr>
           <w:b/>
         </w:rPr>
         <w:t>GMWwise_profile.gml</w:t>
       </w:r>
+      <w:proofErr w:type="spellEnd"/>
       <w:r>
         <w:t xml:space="preserve"> into the </w:t>
       </w:r>
@@ -809,7 +1794,15 @@
     </w:p>
     <w:p>
       <w:r>
-        <w:t xml:space="preserve">At this point, you’re ready to start working with GMWwise! </w:t>
+        <w:t xml:space="preserve">At this point, you’re ready to start working with </w:t>
+      </w:r>
+      <w:proofErr w:type="spellStart"/>
+      <w:r>
+        <w:t>GMWwise</w:t>
+      </w:r>
+      <w:proofErr w:type="spellEnd"/>
+      <w:r>
+        <w:t xml:space="preserve">! </w:t>
       </w:r>
       <w:r>
         <w:t>Continue on to the next section to learn how all of this works.</w:t>
@@ -820,9 +1813,11 @@
       <w:pPr>
         <w:pStyle w:val="Heading1"/>
       </w:pPr>
+      <w:bookmarkStart w:id="3" w:name="_Toc437794646"/>
       <w:r>
         <w:t>Tutorial</w:t>
       </w:r>
+      <w:bookmarkEnd w:id="3"/>
     </w:p>
     <w:p>
       <w:r>
@@ -831,7 +1826,15 @@
     </w:p>
     <w:p>
       <w:r>
-        <w:t>This tutorial will be divided into a number of subsections for your convenience, each one covering a specific aspect of GMWwise.</w:t>
+        <w:t xml:space="preserve">This tutorial will be divided into a number of subsections for your convenience, each one covering a specific aspect of </w:t>
+      </w:r>
+      <w:proofErr w:type="spellStart"/>
+      <w:r>
+        <w:t>GMWwise</w:t>
+      </w:r>
+      <w:proofErr w:type="spellEnd"/>
+      <w:r>
+        <w:t>.</w:t>
       </w:r>
     </w:p>
     <w:p>
@@ -842,7 +1845,15 @@
         <w:t xml:space="preserve">Important: </w:t>
       </w:r>
       <w:r>
-        <w:t>In order to follow this tutorial, you will want to use the banks provided with the Sample Project, or a bank that you personally have created using a supported version of Wwise.</w:t>
+        <w:t xml:space="preserve">In order to follow this tutorial, you will want to use the banks provided with the Sample Project, or a bank that you personally have created using a supported version of </w:t>
+      </w:r>
+      <w:proofErr w:type="spellStart"/>
+      <w:r>
+        <w:t>Wwise</w:t>
+      </w:r>
+      <w:proofErr w:type="spellEnd"/>
+      <w:r>
+        <w:t>.</w:t>
       </w:r>
     </w:p>
     <w:p/>
@@ -850,10 +1861,11 @@
       <w:pPr>
         <w:pStyle w:val="Heading2"/>
       </w:pPr>
-      <w:r>
-        <w:lastRenderedPageBreak/>
+      <w:bookmarkStart w:id="4" w:name="_Toc437794647"/>
+      <w:r>
         <w:t>Adding a Bank</w:t>
       </w:r>
+      <w:bookmarkEnd w:id="4"/>
     </w:p>
     <w:p>
       <w:r>
@@ -913,19 +1925,34 @@
         <w:pStyle w:val="Heading2"/>
       </w:pPr>
       <w:r>
-        <w:t xml:space="preserve"> Creating a Sound Controller</w:t>
-      </w:r>
-    </w:p>
-    <w:p>
-      <w:r>
-        <w:t xml:space="preserve">The first thing that we are going to do is create a Controller object that will be responsible for initializing, running, and tearing down the GMWwise engine. These concepts can be found in </w:t>
-      </w:r>
+        <w:t xml:space="preserve"> </w:t>
+      </w:r>
+      <w:bookmarkStart w:id="5" w:name="_Toc437794648"/>
+      <w:r>
+        <w:t>Creating a Sound Controller</w:t>
+      </w:r>
+      <w:bookmarkEnd w:id="5"/>
+    </w:p>
+    <w:p>
+      <w:r>
+        <w:t xml:space="preserve">The first thing that we are going to do is create a Controller object that will be responsible for initializing, running, and tearing down the </w:t>
+      </w:r>
+      <w:proofErr w:type="spellStart"/>
+      <w:r>
+        <w:t>GMWwise</w:t>
+      </w:r>
+      <w:proofErr w:type="spellEnd"/>
+      <w:r>
+        <w:t xml:space="preserve"> engine. These concepts can be found in </w:t>
+      </w:r>
+      <w:proofErr w:type="spellStart"/>
       <w:r>
         <w:rPr>
           <w:b/>
         </w:rPr>
         <w:t>objSoundController</w:t>
       </w:r>
+      <w:proofErr w:type="spellEnd"/>
       <w:r>
         <w:t xml:space="preserve"> within the Sample Project.</w:t>
       </w:r>
@@ -939,13 +1966,22 @@
         </w:numPr>
       </w:pPr>
       <w:r>
+        <w:lastRenderedPageBreak/>
         <w:t xml:space="preserve">Create an object and name it </w:t>
       </w:r>
+      <w:proofErr w:type="spellStart"/>
       <w:r>
         <w:rPr>
           <w:b/>
         </w:rPr>
-        <w:t xml:space="preserve">objSoundController </w:t>
+        <w:t>objSoundController</w:t>
+      </w:r>
+      <w:proofErr w:type="spellEnd"/>
+      <w:r>
+        <w:rPr>
+          <w:b/>
+        </w:rPr>
+        <w:t xml:space="preserve"> </w:t>
       </w:r>
       <w:r>
         <w:t>(Or whatever you like!)</w:t>
@@ -983,7 +2019,15 @@
         <w:t>This code</w:t>
       </w:r>
       <w:r>
-        <w:t xml:space="preserve"> initializes the GMWwise engine. </w:t>
+        <w:t xml:space="preserve"> initializes the </w:t>
+      </w:r>
+      <w:proofErr w:type="spellStart"/>
+      <w:r>
+        <w:t>GMWwise</w:t>
+      </w:r>
+      <w:proofErr w:type="spellEnd"/>
+      <w:r>
+        <w:t xml:space="preserve"> engine. </w:t>
       </w:r>
       <w:r>
         <w:t>When copying the code over, ensure that the line:</w:t>
@@ -995,11 +2039,27 @@
           <w:rFonts w:ascii="Courier New" w:hAnsi="Courier New" w:cs="Courier New"/>
         </w:rPr>
       </w:pPr>
+      <w:proofErr w:type="spellStart"/>
+      <w:proofErr w:type="gramStart"/>
       <w:r>
         <w:rPr>
           <w:rFonts w:ascii="Courier New" w:hAnsi="Courier New" w:cs="Courier New"/>
         </w:rPr>
-        <w:t>gmwSetBasePath(“banks/”);</w:t>
+        <w:t>gmwSetBasePath</w:t>
+      </w:r>
+      <w:proofErr w:type="spellEnd"/>
+      <w:r>
+        <w:rPr>
+          <w:rFonts w:ascii="Courier New" w:hAnsi="Courier New" w:cs="Courier New"/>
+        </w:rPr>
+        <w:t>(</w:t>
+      </w:r>
+      <w:proofErr w:type="gramEnd"/>
+      <w:r>
+        <w:rPr>
+          <w:rFonts w:ascii="Courier New" w:hAnsi="Courier New" w:cs="Courier New"/>
+        </w:rPr>
+        <w:t>“banks/”);</w:t>
       </w:r>
     </w:p>
     <w:p>
@@ -1070,7 +2130,27 @@
         <w:rPr>
           <w:rFonts w:cs="Courier New"/>
         </w:rPr>
-        <w:t>This code tears down the GMWwise engine and unloads all banks from memory.</w:t>
+        <w:t xml:space="preserve">This code tears down the </w:t>
+      </w:r>
+      <w:proofErr w:type="spellStart"/>
+      <w:r>
+        <w:rPr>
+          <w:rFonts w:cs="Courier New"/>
+        </w:rPr>
+        <w:t>GMWwise</w:t>
+      </w:r>
+      <w:proofErr w:type="spellEnd"/>
+      <w:r>
+        <w:rPr>
+          <w:rFonts w:cs="Courier New"/>
+        </w:rPr>
+        <w:t xml:space="preserve"> engine and unloads all banks from memory.</w:t>
+      </w:r>
+      <w:r>
+        <w:rPr>
+          <w:rFonts w:cs="Courier New"/>
+        </w:rPr>
+        <w:t xml:space="preserve"> Ensure that the banks being unloaded correspond to the ones you loaded in Create.</w:t>
       </w:r>
     </w:p>
     <w:p>
@@ -1115,7 +2195,21 @@
         <w:rPr>
           <w:rFonts w:cs="Courier New"/>
         </w:rPr>
-        <w:t>This code process the GMWwise engine for each frame of the game.</w:t>
+        <w:t xml:space="preserve">This code process the </w:t>
+      </w:r>
+      <w:proofErr w:type="spellStart"/>
+      <w:r>
+        <w:rPr>
+          <w:rFonts w:cs="Courier New"/>
+        </w:rPr>
+        <w:t>GMWwise</w:t>
+      </w:r>
+      <w:proofErr w:type="spellEnd"/>
+      <w:r>
+        <w:rPr>
+          <w:rFonts w:cs="Courier New"/>
+        </w:rPr>
+        <w:t xml:space="preserve"> engine for each frame of the game.</w:t>
       </w:r>
     </w:p>
     <w:p>
@@ -1142,6 +2236,7 @@
         </w:rPr>
         <w:t xml:space="preserve">Ensure that </w:t>
       </w:r>
+      <w:proofErr w:type="spellStart"/>
       <w:r>
         <w:rPr>
           <w:rFonts w:cs="Courier New"/>
@@ -1149,6 +2244,7 @@
         </w:rPr>
         <w:t>objSoundController</w:t>
       </w:r>
+      <w:proofErr w:type="spellEnd"/>
       <w:r>
         <w:rPr>
           <w:rFonts w:cs="Courier New"/>
@@ -1167,21 +2263,29 @@
       <w:pPr>
         <w:pStyle w:val="Heading2"/>
       </w:pPr>
+      <w:bookmarkStart w:id="6" w:name="_Toc437794649"/>
       <w:r>
         <w:t xml:space="preserve">Defining </w:t>
       </w:r>
       <w:r>
         <w:t xml:space="preserve">AND POSTING </w:t>
       </w:r>
-      <w:bookmarkStart w:id="0" w:name="_GoBack"/>
-      <w:bookmarkEnd w:id="0"/>
       <w:r>
         <w:t>Events</w:t>
       </w:r>
-    </w:p>
-    <w:p>
-      <w:r>
-        <w:t xml:space="preserve">In this tutorial, we will be defining events in order to show you how to work with GMWwise. </w:t>
+      <w:bookmarkEnd w:id="6"/>
+    </w:p>
+    <w:p>
+      <w:r>
+        <w:t xml:space="preserve">In this tutorial, we will be defining events in order to show you how to work with </w:t>
+      </w:r>
+      <w:proofErr w:type="spellStart"/>
+      <w:r>
+        <w:t>GMWwise</w:t>
+      </w:r>
+      <w:proofErr w:type="spellEnd"/>
+      <w:r>
+        <w:t xml:space="preserve">. </w:t>
       </w:r>
     </w:p>
     <w:p>
@@ -1189,11 +2293,26 @@
         <w:rPr>
           <w:b/>
         </w:rPr>
-        <w:lastRenderedPageBreak/>
         <w:t xml:space="preserve">Important: </w:t>
       </w:r>
       <w:r>
-        <w:t>This tutorial will not cover other Wwise concepts such as Triggers and States. It is assumed that you, or a team member, is familiar enough with Wwise to understand how the other available components work. The process is generally the same as how Events work.</w:t>
+        <w:t xml:space="preserve">This tutorial will not cover other </w:t>
+      </w:r>
+      <w:proofErr w:type="spellStart"/>
+      <w:r>
+        <w:t>Wwise</w:t>
+      </w:r>
+      <w:proofErr w:type="spellEnd"/>
+      <w:r>
+        <w:t xml:space="preserve"> concepts such as Triggers and States. It is assumed that you, or a team member, is familiar enough with </w:t>
+      </w:r>
+      <w:proofErr w:type="spellStart"/>
+      <w:r>
+        <w:t>Wwise</w:t>
+      </w:r>
+      <w:proofErr w:type="spellEnd"/>
+      <w:r>
+        <w:t xml:space="preserve"> to understand how the other available components work. The process is generally the same as how Events work.</w:t>
       </w:r>
     </w:p>
     <w:p>
@@ -1207,12 +2326,14 @@
       <w:r>
         <w:t xml:space="preserve">In the Create Event of </w:t>
       </w:r>
+      <w:proofErr w:type="spellStart"/>
       <w:r>
         <w:rPr>
           <w:b/>
         </w:rPr>
         <w:t>objSoundController</w:t>
       </w:r>
+      <w:proofErr w:type="spellEnd"/>
       <w:r>
         <w:t xml:space="preserve"> (or wherever you see fit), define an event in the following way:</w:t>
       </w:r>
@@ -1223,20 +2344,894 @@
           <w:rFonts w:ascii="Courier New" w:hAnsi="Courier New" w:cs="Courier New"/>
         </w:rPr>
       </w:pPr>
+      <w:proofErr w:type="spellStart"/>
       <w:r>
         <w:rPr>
           <w:rFonts w:ascii="Courier New" w:hAnsi="Courier New" w:cs="Courier New"/>
         </w:rPr>
-        <w:t>global.SFX_</w:t>
-      </w:r>
-    </w:p>
-    <w:p>
-      <w:pPr>
-        <w:rPr>
-          <w:rFonts w:cs="Courier New"/>
-        </w:rPr>
-      </w:pPr>
-    </w:p>
+        <w:t>global.AA</w:t>
+      </w:r>
+      <w:proofErr w:type="spellEnd"/>
+      <w:r>
+        <w:rPr>
+          <w:rFonts w:ascii="Courier New" w:hAnsi="Courier New" w:cs="Courier New"/>
+        </w:rPr>
+        <w:t xml:space="preserve"> = BB;</w:t>
+      </w:r>
+    </w:p>
+    <w:p>
+      <w:pPr>
+        <w:rPr>
+          <w:rFonts w:cs="Courier New"/>
+        </w:rPr>
+      </w:pPr>
+      <w:r>
+        <w:rPr>
+          <w:rFonts w:cs="Courier New"/>
+        </w:rPr>
+        <w:t>In the above line, AA is the name of your event. I tend to name events with a prefix</w:t>
+      </w:r>
+      <w:r>
+        <w:rPr>
+          <w:rFonts w:cs="Courier New"/>
+          <w:b/>
+        </w:rPr>
+        <w:t xml:space="preserve"> </w:t>
+      </w:r>
+      <w:r>
+        <w:rPr>
+          <w:rFonts w:cs="Courier New"/>
+        </w:rPr>
+        <w:t xml:space="preserve">of </w:t>
+      </w:r>
+      <w:r>
+        <w:rPr>
+          <w:rFonts w:cs="Courier New"/>
+          <w:b/>
+        </w:rPr>
+        <w:t>WWE_</w:t>
+      </w:r>
+      <w:r>
+        <w:rPr>
+          <w:rFonts w:cs="Courier New"/>
+        </w:rPr>
+        <w:t xml:space="preserve"> in order to remind myself that this is an event, rather than a switch, state, etc. BB refers to the </w:t>
+      </w:r>
+      <w:r>
+        <w:rPr>
+          <w:rFonts w:cs="Courier New"/>
+          <w:b/>
+        </w:rPr>
+        <w:t>id</w:t>
+      </w:r>
+      <w:r>
+        <w:rPr>
+          <w:rFonts w:cs="Courier New"/>
+        </w:rPr>
+        <w:t xml:space="preserve"> of the event, which you can retrieve from </w:t>
+      </w:r>
+      <w:proofErr w:type="spellStart"/>
+      <w:r>
+        <w:rPr>
+          <w:rFonts w:cs="Courier New"/>
+        </w:rPr>
+        <w:t>Wwise</w:t>
+      </w:r>
+      <w:proofErr w:type="spellEnd"/>
+      <w:r>
+        <w:rPr>
+          <w:rFonts w:cs="Courier New"/>
+        </w:rPr>
+        <w:t>.</w:t>
+      </w:r>
+    </w:p>
+    <w:p>
+      <w:pPr>
+        <w:rPr>
+          <w:rFonts w:cs="Courier New"/>
+        </w:rPr>
+      </w:pPr>
+    </w:p>
+    <w:p>
+      <w:pPr>
+        <w:pStyle w:val="ListParagraph"/>
+        <w:numPr>
+          <w:ilvl w:val="0"/>
+          <w:numId w:val="4"/>
+        </w:numPr>
+        <w:rPr>
+          <w:rFonts w:cs="Courier New"/>
+        </w:rPr>
+      </w:pPr>
+      <w:r>
+        <w:rPr>
+          <w:rFonts w:cs="Courier New"/>
+        </w:rPr>
+        <w:t>Create or open a game object that will be responsible for posting the event.</w:t>
+      </w:r>
+    </w:p>
+    <w:p>
+      <w:pPr>
+        <w:pStyle w:val="ListParagraph"/>
+        <w:numPr>
+          <w:ilvl w:val="0"/>
+          <w:numId w:val="4"/>
+        </w:numPr>
+        <w:rPr>
+          <w:rFonts w:cs="Courier New"/>
+        </w:rPr>
+      </w:pPr>
+      <w:r>
+        <w:rPr>
+          <w:rFonts w:cs="Courier New"/>
+        </w:rPr>
+        <w:t>In the Create Event of this object, type the following line of code:</w:t>
+      </w:r>
+    </w:p>
+    <w:p>
+      <w:pPr>
+        <w:rPr>
+          <w:rFonts w:ascii="Courier New" w:hAnsi="Courier New" w:cs="Courier New"/>
+        </w:rPr>
+      </w:pPr>
+      <w:proofErr w:type="spellStart"/>
+      <w:proofErr w:type="gramStart"/>
+      <w:r>
+        <w:rPr>
+          <w:rFonts w:ascii="Courier New" w:hAnsi="Courier New" w:cs="Courier New"/>
+        </w:rPr>
+        <w:t>gmwRegisterObject</w:t>
+      </w:r>
+      <w:proofErr w:type="spellEnd"/>
+      <w:r>
+        <w:rPr>
+          <w:rFonts w:ascii="Courier New" w:hAnsi="Courier New" w:cs="Courier New"/>
+        </w:rPr>
+        <w:t>(</w:t>
+      </w:r>
+      <w:proofErr w:type="gramEnd"/>
+      <w:r>
+        <w:rPr>
+          <w:rFonts w:ascii="Courier New" w:hAnsi="Courier New" w:cs="Courier New"/>
+        </w:rPr>
+        <w:t xml:space="preserve">id, XX, </w:t>
+      </w:r>
+      <w:proofErr w:type="spellStart"/>
+      <w:r>
+        <w:rPr>
+          <w:rFonts w:ascii="Courier New" w:hAnsi="Courier New" w:cs="Courier New"/>
+        </w:rPr>
+        <w:t>global.DEFAULT_GROUP</w:t>
+      </w:r>
+      <w:proofErr w:type="spellEnd"/>
+      <w:r>
+        <w:rPr>
+          <w:rFonts w:ascii="Courier New" w:hAnsi="Courier New" w:cs="Courier New"/>
+        </w:rPr>
+        <w:t>);</w:t>
+      </w:r>
+    </w:p>
+    <w:p>
+      <w:pPr>
+        <w:rPr>
+          <w:rFonts w:cs="Courier New"/>
+        </w:rPr>
+      </w:pPr>
+      <w:r>
+        <w:rPr>
+          <w:rFonts w:cs="Courier New"/>
+        </w:rPr>
+        <w:lastRenderedPageBreak/>
+        <w:t xml:space="preserve">In the above line, XX is the string name of the registered object. This name is used for </w:t>
+      </w:r>
+      <w:proofErr w:type="spellStart"/>
+      <w:r>
+        <w:rPr>
+          <w:rFonts w:cs="Courier New"/>
+        </w:rPr>
+        <w:t>Wwise</w:t>
+      </w:r>
+      <w:proofErr w:type="spellEnd"/>
+      <w:r>
+        <w:rPr>
+          <w:rFonts w:cs="Courier New"/>
+        </w:rPr>
+        <w:t xml:space="preserve"> engine profiling, and can be whatever you like. This line of code is registering the object with the default audio group within the </w:t>
+      </w:r>
+      <w:proofErr w:type="spellStart"/>
+      <w:r>
+        <w:rPr>
+          <w:rFonts w:cs="Courier New"/>
+        </w:rPr>
+        <w:t>Wwise</w:t>
+      </w:r>
+      <w:proofErr w:type="spellEnd"/>
+      <w:r>
+        <w:rPr>
+          <w:rFonts w:cs="Courier New"/>
+        </w:rPr>
+        <w:t xml:space="preserve"> engine, and </w:t>
+      </w:r>
+      <w:r>
+        <w:rPr>
+          <w:rFonts w:cs="Courier New"/>
+          <w:b/>
+        </w:rPr>
+        <w:t>must</w:t>
+      </w:r>
+      <w:r>
+        <w:rPr>
+          <w:rFonts w:cs="Courier New"/>
+        </w:rPr>
+        <w:t xml:space="preserve"> be done before making </w:t>
+      </w:r>
+      <w:proofErr w:type="spellStart"/>
+      <w:r>
+        <w:rPr>
+          <w:rFonts w:cs="Courier New"/>
+        </w:rPr>
+        <w:t>GMWwise</w:t>
+      </w:r>
+      <w:proofErr w:type="spellEnd"/>
+      <w:r>
+        <w:rPr>
+          <w:rFonts w:cs="Courier New"/>
+        </w:rPr>
+        <w:t xml:space="preserve"> calls from this object.</w:t>
+      </w:r>
+    </w:p>
+    <w:p>
+      <w:pPr>
+        <w:rPr>
+          <w:rFonts w:cs="Courier New"/>
+        </w:rPr>
+      </w:pPr>
+    </w:p>
+    <w:p>
+      <w:pPr>
+        <w:pStyle w:val="ListParagraph"/>
+        <w:numPr>
+          <w:ilvl w:val="0"/>
+          <w:numId w:val="4"/>
+        </w:numPr>
+        <w:rPr>
+          <w:rFonts w:cs="Courier New"/>
+        </w:rPr>
+      </w:pPr>
+      <w:r>
+        <w:rPr>
+          <w:rFonts w:cs="Courier New"/>
+        </w:rPr>
+        <w:t>In the Destroy Event of this object, type the following line of code:</w:t>
+      </w:r>
+    </w:p>
+    <w:p>
+      <w:pPr>
+        <w:rPr>
+          <w:rFonts w:ascii="Courier New" w:hAnsi="Courier New" w:cs="Courier New"/>
+        </w:rPr>
+      </w:pPr>
+      <w:proofErr w:type="spellStart"/>
+      <w:proofErr w:type="gramStart"/>
+      <w:r>
+        <w:rPr>
+          <w:rFonts w:ascii="Courier New" w:hAnsi="Courier New" w:cs="Courier New"/>
+        </w:rPr>
+        <w:t>gmwUnregisterObject</w:t>
+      </w:r>
+      <w:proofErr w:type="spellEnd"/>
+      <w:r>
+        <w:rPr>
+          <w:rFonts w:ascii="Courier New" w:hAnsi="Courier New" w:cs="Courier New"/>
+        </w:rPr>
+        <w:t>(</w:t>
+      </w:r>
+      <w:proofErr w:type="gramEnd"/>
+      <w:r>
+        <w:rPr>
+          <w:rFonts w:ascii="Courier New" w:hAnsi="Courier New" w:cs="Courier New"/>
+        </w:rPr>
+        <w:t xml:space="preserve">id, </w:t>
+      </w:r>
+      <w:proofErr w:type="spellStart"/>
+      <w:r>
+        <w:rPr>
+          <w:rFonts w:ascii="Courier New" w:hAnsi="Courier New" w:cs="Courier New"/>
+        </w:rPr>
+        <w:t>global.DEFAULT_GROUP</w:t>
+      </w:r>
+      <w:proofErr w:type="spellEnd"/>
+      <w:r>
+        <w:rPr>
+          <w:rFonts w:ascii="Courier New" w:hAnsi="Courier New" w:cs="Courier New"/>
+        </w:rPr>
+        <w:t>);</w:t>
+      </w:r>
+    </w:p>
+    <w:p>
+      <w:pPr>
+        <w:rPr>
+          <w:rFonts w:cs="Courier New"/>
+        </w:rPr>
+      </w:pPr>
+      <w:r>
+        <w:rPr>
+          <w:rFonts w:cs="Courier New"/>
+        </w:rPr>
+        <w:t xml:space="preserve">This line of code unregisters the object from the </w:t>
+      </w:r>
+      <w:proofErr w:type="spellStart"/>
+      <w:r>
+        <w:rPr>
+          <w:rFonts w:cs="Courier New"/>
+        </w:rPr>
+        <w:t>Wwise</w:t>
+      </w:r>
+      <w:proofErr w:type="spellEnd"/>
+      <w:r>
+        <w:rPr>
+          <w:rFonts w:cs="Courier New"/>
+        </w:rPr>
+        <w:t xml:space="preserve"> engine. It is important to remember to do this, in order to conserve system resources.</w:t>
+      </w:r>
+    </w:p>
+    <w:p>
+      <w:pPr>
+        <w:rPr>
+          <w:rFonts w:cs="Courier New"/>
+        </w:rPr>
+      </w:pPr>
+    </w:p>
+    <w:p>
+      <w:pPr>
+        <w:pStyle w:val="ListParagraph"/>
+        <w:numPr>
+          <w:ilvl w:val="0"/>
+          <w:numId w:val="4"/>
+        </w:numPr>
+        <w:rPr>
+          <w:rFonts w:cs="Courier New"/>
+        </w:rPr>
+      </w:pPr>
+      <w:r>
+        <w:rPr>
+          <w:rFonts w:cs="Courier New"/>
+        </w:rPr>
+        <w:t>W</w:t>
+      </w:r>
+      <w:r>
+        <w:rPr>
+          <w:rFonts w:cs="Courier New"/>
+        </w:rPr>
+        <w:t>ithin the object, locate the place in code where you would like your event to be posted.</w:t>
+      </w:r>
+    </w:p>
+    <w:p>
+      <w:pPr>
+        <w:pStyle w:val="ListParagraph"/>
+        <w:numPr>
+          <w:ilvl w:val="0"/>
+          <w:numId w:val="4"/>
+        </w:numPr>
+        <w:rPr>
+          <w:rFonts w:cs="Courier New"/>
+        </w:rPr>
+      </w:pPr>
+      <w:r>
+        <w:rPr>
+          <w:rFonts w:cs="Courier New"/>
+        </w:rPr>
+        <w:t>At this location, type the following line of code:</w:t>
+      </w:r>
+    </w:p>
+    <w:p>
+      <w:pPr>
+        <w:rPr>
+          <w:rFonts w:ascii="Courier New" w:hAnsi="Courier New" w:cs="Courier New"/>
+        </w:rPr>
+      </w:pPr>
+      <w:proofErr w:type="spellStart"/>
+      <w:proofErr w:type="gramStart"/>
+      <w:r>
+        <w:rPr>
+          <w:rFonts w:ascii="Courier New" w:hAnsi="Courier New" w:cs="Courier New"/>
+        </w:rPr>
+        <w:t>gmwPostEvent</w:t>
+      </w:r>
+      <w:proofErr w:type="spellEnd"/>
+      <w:r>
+        <w:rPr>
+          <w:rFonts w:ascii="Courier New" w:hAnsi="Courier New" w:cs="Courier New"/>
+        </w:rPr>
+        <w:t>(</w:t>
+      </w:r>
+      <w:proofErr w:type="spellStart"/>
+      <w:proofErr w:type="gramEnd"/>
+      <w:r>
+        <w:rPr>
+          <w:rFonts w:ascii="Courier New" w:hAnsi="Courier New" w:cs="Courier New"/>
+        </w:rPr>
+        <w:t>global.AA</w:t>
+      </w:r>
+      <w:proofErr w:type="spellEnd"/>
+      <w:r>
+        <w:rPr>
+          <w:rFonts w:ascii="Courier New" w:hAnsi="Courier New" w:cs="Courier New"/>
+        </w:rPr>
+        <w:t>, id);</w:t>
+      </w:r>
+    </w:p>
+    <w:p>
+      <w:pPr>
+        <w:rPr>
+          <w:rFonts w:cs="Courier New"/>
+        </w:rPr>
+      </w:pPr>
+      <w:r>
+        <w:rPr>
+          <w:rFonts w:cs="Courier New"/>
+        </w:rPr>
+        <w:t xml:space="preserve">This function posts an audio event to the </w:t>
+      </w:r>
+      <w:proofErr w:type="spellStart"/>
+      <w:r>
+        <w:rPr>
+          <w:rFonts w:cs="Courier New"/>
+        </w:rPr>
+        <w:t>Wwise</w:t>
+      </w:r>
+      <w:proofErr w:type="spellEnd"/>
+      <w:r>
+        <w:rPr>
+          <w:rFonts w:cs="Courier New"/>
+        </w:rPr>
+        <w:t xml:space="preserve"> engine from the object. The event posted should be the same as the one that you created above.</w:t>
+      </w:r>
+    </w:p>
+    <w:p>
+      <w:pPr>
+        <w:rPr>
+          <w:rFonts w:cs="Courier New"/>
+        </w:rPr>
+      </w:pPr>
+    </w:p>
+    <w:p>
+      <w:pPr>
+        <w:pStyle w:val="ListParagraph"/>
+        <w:numPr>
+          <w:ilvl w:val="0"/>
+          <w:numId w:val="4"/>
+        </w:numPr>
+        <w:rPr>
+          <w:rFonts w:cs="Courier New"/>
+        </w:rPr>
+      </w:pPr>
+      <w:r>
+        <w:rPr>
+          <w:rFonts w:cs="Courier New"/>
+          <w:b/>
+        </w:rPr>
+        <w:t>If this object is moving</w:t>
+      </w:r>
+      <w:r>
+        <w:rPr>
+          <w:rFonts w:cs="Courier New"/>
+        </w:rPr>
+        <w:t>, put the following line of code into the Step Event:</w:t>
+      </w:r>
+    </w:p>
+    <w:p>
+      <w:pPr>
+        <w:rPr>
+          <w:rFonts w:ascii="Courier New" w:hAnsi="Courier New" w:cs="Courier New"/>
+        </w:rPr>
+      </w:pPr>
+      <w:proofErr w:type="gramStart"/>
+      <w:r>
+        <w:rPr>
+          <w:rFonts w:ascii="Courier New" w:hAnsi="Courier New" w:cs="Courier New"/>
+        </w:rPr>
+        <w:t>gmwSet2DPosition(</w:t>
+      </w:r>
+      <w:proofErr w:type="gramEnd"/>
+      <w:r>
+        <w:rPr>
+          <w:rFonts w:ascii="Courier New" w:hAnsi="Courier New" w:cs="Courier New"/>
+        </w:rPr>
+        <w:t>id, x, y, 0, 0);</w:t>
+      </w:r>
+    </w:p>
+    <w:p>
+      <w:pPr>
+        <w:rPr>
+          <w:rFonts w:cs="Courier New"/>
+        </w:rPr>
+      </w:pPr>
+      <w:r>
+        <w:rPr>
+          <w:rFonts w:cs="Courier New"/>
+        </w:rPr>
+        <w:t xml:space="preserve">This function sets the position of the object within the </w:t>
+      </w:r>
+      <w:proofErr w:type="spellStart"/>
+      <w:r>
+        <w:rPr>
+          <w:rFonts w:cs="Courier New"/>
+        </w:rPr>
+        <w:t>Wwise</w:t>
+      </w:r>
+      <w:proofErr w:type="spellEnd"/>
+      <w:r>
+        <w:rPr>
+          <w:rFonts w:cs="Courier New"/>
+        </w:rPr>
+        <w:t xml:space="preserve"> engine to match the object’s position in-game.</w:t>
+      </w:r>
+    </w:p>
+    <w:p>
+      <w:pPr>
+        <w:rPr>
+          <w:rFonts w:cs="Courier New"/>
+        </w:rPr>
+      </w:pPr>
+    </w:p>
+    <w:p>
+      <w:pPr>
+        <w:pStyle w:val="ListParagraph"/>
+        <w:numPr>
+          <w:ilvl w:val="0"/>
+          <w:numId w:val="4"/>
+        </w:numPr>
+        <w:rPr>
+          <w:rFonts w:cs="Courier New"/>
+        </w:rPr>
+      </w:pPr>
+      <w:r>
+        <w:rPr>
+          <w:rFonts w:cs="Courier New"/>
+          <w:b/>
+        </w:rPr>
+        <w:t>If this object is the focus of the camera</w:t>
+      </w:r>
+      <w:r>
+        <w:rPr>
+          <w:rFonts w:cs="Courier New"/>
+        </w:rPr>
+        <w:t>, put the following line of code into the Step Event:</w:t>
+      </w:r>
+    </w:p>
+    <w:p>
+      <w:pPr>
+        <w:rPr>
+          <w:rFonts w:ascii="Courier New" w:hAnsi="Courier New" w:cs="Courier New"/>
+        </w:rPr>
+      </w:pPr>
+      <w:r>
+        <w:rPr>
+          <w:rFonts w:ascii="Courier New" w:hAnsi="Courier New" w:cs="Courier New"/>
+        </w:rPr>
+        <w:t>gmwSet2DListenerPosition(x, y, 0, 0);</w:t>
+      </w:r>
+    </w:p>
+    <w:p>
+      <w:pPr>
+        <w:rPr>
+          <w:rFonts w:cs="Courier New"/>
+        </w:rPr>
+      </w:pPr>
+      <w:r>
+        <w:rPr>
+          <w:rFonts w:cs="Courier New"/>
+        </w:rPr>
+        <w:t xml:space="preserve">This function sets the listener position of the </w:t>
+      </w:r>
+      <w:proofErr w:type="spellStart"/>
+      <w:r>
+        <w:rPr>
+          <w:rFonts w:cs="Courier New"/>
+        </w:rPr>
+        <w:t>Wwise</w:t>
+      </w:r>
+      <w:proofErr w:type="spellEnd"/>
+      <w:r>
+        <w:rPr>
+          <w:rFonts w:cs="Courier New"/>
+        </w:rPr>
+        <w:t xml:space="preserve"> engine to the object’s position.</w:t>
+      </w:r>
+    </w:p>
+    <w:p>
+      <w:pPr>
+        <w:rPr>
+          <w:rFonts w:cs="Courier New"/>
+        </w:rPr>
+      </w:pPr>
+    </w:p>
+    <w:p>
+      <w:pPr>
+        <w:pStyle w:val="ListParagraph"/>
+        <w:numPr>
+          <w:ilvl w:val="0"/>
+          <w:numId w:val="4"/>
+        </w:numPr>
+        <w:rPr>
+          <w:rFonts w:cs="Courier New"/>
+        </w:rPr>
+      </w:pPr>
+      <w:r>
+        <w:rPr>
+          <w:rFonts w:cs="Courier New"/>
+        </w:rPr>
+        <w:t>Run the game and confirm that the event has correctly been posted.</w:t>
+      </w:r>
+    </w:p>
+    <w:p>
+      <w:pPr>
+        <w:rPr>
+          <w:rFonts w:cs="Courier New"/>
+        </w:rPr>
+      </w:pPr>
+    </w:p>
+    <w:p>
+      <w:pPr>
+        <w:pStyle w:val="Heading2"/>
+      </w:pPr>
+      <w:r>
+        <w:t xml:space="preserve"> </w:t>
+      </w:r>
+      <w:bookmarkStart w:id="7" w:name="_Toc437794650"/>
+      <w:r>
+        <w:t xml:space="preserve">Toggling </w:t>
+      </w:r>
+      <w:r>
+        <w:t xml:space="preserve">Wwise </w:t>
+      </w:r>
+      <w:r>
+        <w:t>Profiling</w:t>
+      </w:r>
+      <w:bookmarkEnd w:id="7"/>
+    </w:p>
+    <w:p>
+      <w:r>
+        <w:t xml:space="preserve">It is important to remember that when building a release version of your game, you should disable profiling within the </w:t>
+      </w:r>
+      <w:proofErr w:type="spellStart"/>
+      <w:r>
+        <w:t>Wwise</w:t>
+      </w:r>
+      <w:proofErr w:type="spellEnd"/>
+      <w:r>
+        <w:t xml:space="preserve"> engine. This is done from the Create Event of </w:t>
+      </w:r>
+      <w:proofErr w:type="spellStart"/>
+      <w:r>
+        <w:rPr>
+          <w:b/>
+        </w:rPr>
+        <w:t>objSoundController</w:t>
+      </w:r>
+      <w:proofErr w:type="spellEnd"/>
+      <w:r>
+        <w:t>.</w:t>
+      </w:r>
+    </w:p>
+    <w:p>
+      <w:pPr>
+        <w:pStyle w:val="ListParagraph"/>
+        <w:numPr>
+          <w:ilvl w:val="0"/>
+          <w:numId w:val="5"/>
+        </w:numPr>
+      </w:pPr>
+      <w:r>
+        <w:t xml:space="preserve">Change </w:t>
+      </w:r>
+      <w:proofErr w:type="spellStart"/>
+      <w:r>
+        <w:rPr>
+          <w:b/>
+        </w:rPr>
+        <w:t>global.GMW_PROFILE</w:t>
+      </w:r>
+      <w:proofErr w:type="spellEnd"/>
+      <w:r>
+        <w:rPr>
+          <w:b/>
+        </w:rPr>
+        <w:t xml:space="preserve"> </w:t>
+      </w:r>
+      <w:r>
+        <w:t>to false.</w:t>
+      </w:r>
+    </w:p>
+    <w:p/>
+    <w:p>
+      <w:pPr>
+        <w:pStyle w:val="Heading2"/>
+      </w:pPr>
+      <w:bookmarkStart w:id="8" w:name="_Toc437794651"/>
+      <w:r>
+        <w:lastRenderedPageBreak/>
+        <w:t>Working with other Functionalities</w:t>
+      </w:r>
+      <w:bookmarkEnd w:id="8"/>
+    </w:p>
+    <w:p>
+      <w:r>
+        <w:t xml:space="preserve">While this tutorial does not offer guidance on how to work with other </w:t>
+      </w:r>
+      <w:proofErr w:type="spellStart"/>
+      <w:r>
+        <w:t>GMWwise</w:t>
+      </w:r>
+      <w:proofErr w:type="spellEnd"/>
+      <w:r>
+        <w:t xml:space="preserve"> functionalities, the process is largely similar to defining and posting an event.</w:t>
+      </w:r>
+    </w:p>
+    <w:p>
+      <w:r>
+        <w:t>The key principles of working with the other functionalities are:</w:t>
+      </w:r>
+    </w:p>
+    <w:p>
+      <w:pPr>
+        <w:pStyle w:val="ListParagraph"/>
+        <w:numPr>
+          <w:ilvl w:val="0"/>
+          <w:numId w:val="6"/>
+        </w:numPr>
+      </w:pPr>
+      <w:r>
+        <w:t xml:space="preserve">Ensure that you register objects with the </w:t>
+      </w:r>
+      <w:proofErr w:type="spellStart"/>
+      <w:r>
+        <w:t>Wwise</w:t>
+      </w:r>
+      <w:proofErr w:type="spellEnd"/>
+      <w:r>
+        <w:t xml:space="preserve"> engine before using them.</w:t>
+      </w:r>
+    </w:p>
+    <w:p>
+      <w:pPr>
+        <w:pStyle w:val="ListParagraph"/>
+        <w:numPr>
+          <w:ilvl w:val="0"/>
+          <w:numId w:val="6"/>
+        </w:numPr>
+      </w:pPr>
+      <w:r>
+        <w:t>Ensure that you are defining constants for your events, switches, etc.</w:t>
+      </w:r>
+    </w:p>
+    <w:p>
+      <w:pPr>
+        <w:pStyle w:val="ListParagraph"/>
+        <w:numPr>
+          <w:ilvl w:val="0"/>
+          <w:numId w:val="6"/>
+        </w:numPr>
+      </w:pPr>
+      <w:r>
+        <w:t>Ensure that you are defining constants for your state groups and switch groups.</w:t>
+      </w:r>
+    </w:p>
+    <w:p>
+      <w:pPr>
+        <w:pStyle w:val="ListParagraph"/>
+        <w:numPr>
+          <w:ilvl w:val="0"/>
+          <w:numId w:val="6"/>
+        </w:numPr>
+      </w:pPr>
+      <w:r>
+        <w:t xml:space="preserve">Refer to the function headers of the </w:t>
+      </w:r>
+      <w:proofErr w:type="spellStart"/>
+      <w:r>
+        <w:t>GMWwise</w:t>
+      </w:r>
+      <w:proofErr w:type="spellEnd"/>
+      <w:r>
+        <w:t xml:space="preserve"> script API when unsure about how a function works.</w:t>
+      </w:r>
+    </w:p>
+    <w:p>
+      <w:pPr>
+        <w:pStyle w:val="ListParagraph"/>
+        <w:numPr>
+          <w:ilvl w:val="0"/>
+          <w:numId w:val="6"/>
+        </w:numPr>
+      </w:pPr>
+      <w:r>
+        <w:t>Use the Sample Project when you are confused.</w:t>
+      </w:r>
+    </w:p>
+    <w:p>
+      <w:pPr>
+        <w:pStyle w:val="ListParagraph"/>
+        <w:numPr>
+          <w:ilvl w:val="1"/>
+          <w:numId w:val="6"/>
+        </w:numPr>
+      </w:pPr>
+      <w:r>
+        <w:t>The Sample Project provides an implementation of parameters, switches, events, and states.</w:t>
+      </w:r>
+    </w:p>
+    <w:p/>
+    <w:p>
+      <w:pPr>
+        <w:pStyle w:val="Heading1"/>
+      </w:pPr>
+      <w:bookmarkStart w:id="9" w:name="_Toc437794652"/>
+      <w:r>
+        <w:t>Closing Thoughts</w:t>
+      </w:r>
+      <w:bookmarkEnd w:id="9"/>
+    </w:p>
+    <w:p>
+      <w:r>
+        <w:t xml:space="preserve">I did not create </w:t>
+      </w:r>
+      <w:proofErr w:type="spellStart"/>
+      <w:r>
+        <w:t>GMWwise</w:t>
+      </w:r>
+      <w:proofErr w:type="spellEnd"/>
+      <w:r>
+        <w:t xml:space="preserve">, but I have worked hard to bring it up to date in the original author’s stead. I am currently using this plugin as part of my own team’s ongoing project, and will be updating it when I can to keep it in stride with the current stable release of </w:t>
+      </w:r>
+      <w:proofErr w:type="spellStart"/>
+      <w:r>
+        <w:t>Wwise</w:t>
+      </w:r>
+      <w:proofErr w:type="spellEnd"/>
+      <w:r>
+        <w:t>.</w:t>
+      </w:r>
+    </w:p>
+    <w:p>
+      <w:r>
+        <w:t xml:space="preserve">If you are having issues with </w:t>
+      </w:r>
+      <w:proofErr w:type="spellStart"/>
+      <w:r>
+        <w:t>GMWwise</w:t>
+      </w:r>
+      <w:proofErr w:type="spellEnd"/>
+      <w:r>
+        <w:t xml:space="preserve">, or would like to suggest a new feature, please use the GitHub issue tracker and pull request system. You can also contact me at </w:t>
+      </w:r>
+      <w:hyperlink r:id="rId7" w:history="1">
+        <w:r>
+          <w:rPr>
+            <w:rStyle w:val="Hyperlink"/>
+          </w:rPr>
+          <w:t>magnesiumninja@gmail.com</w:t>
+        </w:r>
+      </w:hyperlink>
+      <w:r>
+        <w:t>.</w:t>
+      </w:r>
+    </w:p>
+    <w:p>
+      <w:r>
+        <w:t xml:space="preserve">Thank you for taking the time to read this guide. I hope that </w:t>
+      </w:r>
+      <w:proofErr w:type="spellStart"/>
+      <w:r>
+        <w:t>GMWwise</w:t>
+      </w:r>
+      <w:proofErr w:type="spellEnd"/>
+      <w:r>
+        <w:t xml:space="preserve"> helps your next (or current) project sound amazing!</w:t>
+      </w:r>
+    </w:p>
+    <w:p/>
     <w:sectPr>
       <w:pgSz w:w="12240" w:h="15840"/>
       <w:pgMar w:top="1440" w:right="1440" w:bottom="1440" w:left="1440" w:header="708" w:footer="708" w:gutter="0"/>
@@ -1432,8 +3427,8 @@
   <w:abstractNum w:abstractNumId="2" w15:restartNumberingAfterBreak="0">
     <w:nsid w:val="617A5B12"/>
     <w:multiLevelType w:val="hybridMultilevel"/>
-    <w:tmpl w:val="486CD24A"/>
-    <w:lvl w:ilvl="0" w:tplc="1009000F">
+    <w:tmpl w:val="CAA6F232"/>
+    <w:lvl w:ilvl="0" w:tplc="2174B1AE">
       <w:start w:val="1"/>
       <w:numFmt w:val="decimal"/>
       <w:lvlText w:val="%1."/>
@@ -1442,7 +3437,7 @@
         <w:ind w:left="720" w:hanging="360"/>
       </w:pPr>
       <w:rPr>
-        <w:rFonts w:hint="default"/>
+        <w:rFonts w:asciiTheme="minorHAnsi" w:hAnsiTheme="minorHAnsi" w:hint="default"/>
       </w:rPr>
     </w:lvl>
     <w:lvl w:ilvl="1" w:tplc="10090019" w:tentative="1">
@@ -1519,6 +3514,95 @@
     </w:lvl>
   </w:abstractNum>
   <w:abstractNum w:abstractNumId="3" w15:restartNumberingAfterBreak="0">
+    <w:nsid w:val="6624340B"/>
+    <w:multiLevelType w:val="hybridMultilevel"/>
+    <w:tmpl w:val="BF7C8A42"/>
+    <w:lvl w:ilvl="0" w:tplc="0409000F">
+      <w:start w:val="1"/>
+      <w:numFmt w:val="decimal"/>
+      <w:lvlText w:val="%1."/>
+      <w:lvlJc w:val="left"/>
+      <w:pPr>
+        <w:ind w:left="720" w:hanging="360"/>
+      </w:pPr>
+      <w:rPr>
+        <w:rFonts w:hint="default"/>
+      </w:rPr>
+    </w:lvl>
+    <w:lvl w:ilvl="1" w:tplc="04090019" w:tentative="1">
+      <w:start w:val="1"/>
+      <w:numFmt w:val="lowerLetter"/>
+      <w:lvlText w:val="%2."/>
+      <w:lvlJc w:val="left"/>
+      <w:pPr>
+        <w:ind w:left="1440" w:hanging="360"/>
+      </w:pPr>
+    </w:lvl>
+    <w:lvl w:ilvl="2" w:tplc="0409001B" w:tentative="1">
+      <w:start w:val="1"/>
+      <w:numFmt w:val="lowerRoman"/>
+      <w:lvlText w:val="%3."/>
+      <w:lvlJc w:val="right"/>
+      <w:pPr>
+        <w:ind w:left="2160" w:hanging="180"/>
+      </w:pPr>
+    </w:lvl>
+    <w:lvl w:ilvl="3" w:tplc="0409000F" w:tentative="1">
+      <w:start w:val="1"/>
+      <w:numFmt w:val="decimal"/>
+      <w:lvlText w:val="%4."/>
+      <w:lvlJc w:val="left"/>
+      <w:pPr>
+        <w:ind w:left="2880" w:hanging="360"/>
+      </w:pPr>
+    </w:lvl>
+    <w:lvl w:ilvl="4" w:tplc="04090019" w:tentative="1">
+      <w:start w:val="1"/>
+      <w:numFmt w:val="lowerLetter"/>
+      <w:lvlText w:val="%5."/>
+      <w:lvlJc w:val="left"/>
+      <w:pPr>
+        <w:ind w:left="3600" w:hanging="360"/>
+      </w:pPr>
+    </w:lvl>
+    <w:lvl w:ilvl="5" w:tplc="0409001B" w:tentative="1">
+      <w:start w:val="1"/>
+      <w:numFmt w:val="lowerRoman"/>
+      <w:lvlText w:val="%6."/>
+      <w:lvlJc w:val="right"/>
+      <w:pPr>
+        <w:ind w:left="4320" w:hanging="180"/>
+      </w:pPr>
+    </w:lvl>
+    <w:lvl w:ilvl="6" w:tplc="0409000F" w:tentative="1">
+      <w:start w:val="1"/>
+      <w:numFmt w:val="decimal"/>
+      <w:lvlText w:val="%7."/>
+      <w:lvlJc w:val="left"/>
+      <w:pPr>
+        <w:ind w:left="5040" w:hanging="360"/>
+      </w:pPr>
+    </w:lvl>
+    <w:lvl w:ilvl="7" w:tplc="04090019" w:tentative="1">
+      <w:start w:val="1"/>
+      <w:numFmt w:val="lowerLetter"/>
+      <w:lvlText w:val="%8."/>
+      <w:lvlJc w:val="left"/>
+      <w:pPr>
+        <w:ind w:left="5760" w:hanging="360"/>
+      </w:pPr>
+    </w:lvl>
+    <w:lvl w:ilvl="8" w:tplc="0409001B" w:tentative="1">
+      <w:start w:val="1"/>
+      <w:numFmt w:val="lowerRoman"/>
+      <w:lvlText w:val="%9."/>
+      <w:lvlJc w:val="right"/>
+      <w:pPr>
+        <w:ind w:left="6480" w:hanging="180"/>
+      </w:pPr>
+    </w:lvl>
+  </w:abstractNum>
+  <w:abstractNum w:abstractNumId="4" w15:restartNumberingAfterBreak="0">
     <w:nsid w:val="72C23EC0"/>
     <w:multiLevelType w:val="hybridMultilevel"/>
     <w:tmpl w:val="BD40DBAC"/>
@@ -1605,19 +3689,138 @@
       <w:pPr>
         <w:ind w:left="6480" w:hanging="180"/>
       </w:pPr>
+    </w:lvl>
+  </w:abstractNum>
+  <w:abstractNum w:abstractNumId="5" w15:restartNumberingAfterBreak="0">
+    <w:nsid w:val="7B275DF0"/>
+    <w:multiLevelType w:val="hybridMultilevel"/>
+    <w:tmpl w:val="364A29EE"/>
+    <w:lvl w:ilvl="0" w:tplc="78723672">
+      <w:start w:val="1"/>
+      <w:numFmt w:val="bullet"/>
+      <w:lvlText w:val="-"/>
+      <w:lvlJc w:val="left"/>
+      <w:pPr>
+        <w:ind w:left="720" w:hanging="360"/>
+      </w:pPr>
+      <w:rPr>
+        <w:rFonts w:ascii="Calibri" w:eastAsiaTheme="minorEastAsia" w:hAnsi="Calibri" w:cstheme="minorBidi" w:hint="default"/>
+      </w:rPr>
+    </w:lvl>
+    <w:lvl w:ilvl="1" w:tplc="04090003">
+      <w:start w:val="1"/>
+      <w:numFmt w:val="bullet"/>
+      <w:lvlText w:val="o"/>
+      <w:lvlJc w:val="left"/>
+      <w:pPr>
+        <w:ind w:left="1440" w:hanging="360"/>
+      </w:pPr>
+      <w:rPr>
+        <w:rFonts w:ascii="Courier New" w:hAnsi="Courier New" w:cs="Courier New" w:hint="default"/>
+      </w:rPr>
+    </w:lvl>
+    <w:lvl w:ilvl="2" w:tplc="04090005" w:tentative="1">
+      <w:start w:val="1"/>
+      <w:numFmt w:val="bullet"/>
+      <w:lvlText w:val=""/>
+      <w:lvlJc w:val="left"/>
+      <w:pPr>
+        <w:ind w:left="2160" w:hanging="360"/>
+      </w:pPr>
+      <w:rPr>
+        <w:rFonts w:ascii="Wingdings" w:hAnsi="Wingdings" w:hint="default"/>
+      </w:rPr>
+    </w:lvl>
+    <w:lvl w:ilvl="3" w:tplc="04090001" w:tentative="1">
+      <w:start w:val="1"/>
+      <w:numFmt w:val="bullet"/>
+      <w:lvlText w:val=""/>
+      <w:lvlJc w:val="left"/>
+      <w:pPr>
+        <w:ind w:left="2880" w:hanging="360"/>
+      </w:pPr>
+      <w:rPr>
+        <w:rFonts w:ascii="Symbol" w:hAnsi="Symbol" w:hint="default"/>
+      </w:rPr>
+    </w:lvl>
+    <w:lvl w:ilvl="4" w:tplc="04090003" w:tentative="1">
+      <w:start w:val="1"/>
+      <w:numFmt w:val="bullet"/>
+      <w:lvlText w:val="o"/>
+      <w:lvlJc w:val="left"/>
+      <w:pPr>
+        <w:ind w:left="3600" w:hanging="360"/>
+      </w:pPr>
+      <w:rPr>
+        <w:rFonts w:ascii="Courier New" w:hAnsi="Courier New" w:cs="Courier New" w:hint="default"/>
+      </w:rPr>
+    </w:lvl>
+    <w:lvl w:ilvl="5" w:tplc="04090005" w:tentative="1">
+      <w:start w:val="1"/>
+      <w:numFmt w:val="bullet"/>
+      <w:lvlText w:val=""/>
+      <w:lvlJc w:val="left"/>
+      <w:pPr>
+        <w:ind w:left="4320" w:hanging="360"/>
+      </w:pPr>
+      <w:rPr>
+        <w:rFonts w:ascii="Wingdings" w:hAnsi="Wingdings" w:hint="default"/>
+      </w:rPr>
+    </w:lvl>
+    <w:lvl w:ilvl="6" w:tplc="04090001" w:tentative="1">
+      <w:start w:val="1"/>
+      <w:numFmt w:val="bullet"/>
+      <w:lvlText w:val=""/>
+      <w:lvlJc w:val="left"/>
+      <w:pPr>
+        <w:ind w:left="5040" w:hanging="360"/>
+      </w:pPr>
+      <w:rPr>
+        <w:rFonts w:ascii="Symbol" w:hAnsi="Symbol" w:hint="default"/>
+      </w:rPr>
+    </w:lvl>
+    <w:lvl w:ilvl="7" w:tplc="04090003" w:tentative="1">
+      <w:start w:val="1"/>
+      <w:numFmt w:val="bullet"/>
+      <w:lvlText w:val="o"/>
+      <w:lvlJc w:val="left"/>
+      <w:pPr>
+        <w:ind w:left="5760" w:hanging="360"/>
+      </w:pPr>
+      <w:rPr>
+        <w:rFonts w:ascii="Courier New" w:hAnsi="Courier New" w:cs="Courier New" w:hint="default"/>
+      </w:rPr>
+    </w:lvl>
+    <w:lvl w:ilvl="8" w:tplc="04090005" w:tentative="1">
+      <w:start w:val="1"/>
+      <w:numFmt w:val="bullet"/>
+      <w:lvlText w:val=""/>
+      <w:lvlJc w:val="left"/>
+      <w:pPr>
+        <w:ind w:left="6480" w:hanging="360"/>
+      </w:pPr>
+      <w:rPr>
+        <w:rFonts w:ascii="Wingdings" w:hAnsi="Wingdings" w:hint="default"/>
+      </w:rPr>
     </w:lvl>
   </w:abstractNum>
   <w:num w:numId="1">
     <w:abstractNumId w:val="0"/>
   </w:num>
   <w:num w:numId="2">
-    <w:abstractNumId w:val="3"/>
+    <w:abstractNumId w:val="4"/>
   </w:num>
   <w:num w:numId="3">
     <w:abstractNumId w:val="1"/>
   </w:num>
   <w:num w:numId="4">
     <w:abstractNumId w:val="2"/>
+  </w:num>
+  <w:num w:numId="5">
+    <w:abstractNumId w:val="3"/>
+  </w:num>
+  <w:num w:numId="6">
+    <w:abstractNumId w:val="5"/>
   </w:num>
 </w:numbering>
 </file>
@@ -2073,7 +4276,6 @@
     <w:next w:val="Normal"/>
     <w:link w:val="Heading3Char"/>
     <w:uiPriority w:val="9"/>
-    <w:semiHidden/>
     <w:unhideWhenUsed/>
     <w:qFormat/>
     <w:rsid w:val="007543E0"/>
@@ -2299,7 +4501,6 @@
     <w:basedOn w:val="DefaultParagraphFont"/>
     <w:link w:val="Heading3"/>
     <w:uiPriority w:val="9"/>
-    <w:semiHidden/>
     <w:rsid w:val="007543E0"/>
     <w:rPr>
       <w:caps/>
@@ -2639,6 +4840,42 @@
       <w:contextualSpacing/>
     </w:pPr>
   </w:style>
+  <w:style w:type="character" w:styleId="Hyperlink">
+    <w:name w:val="Hyperlink"/>
+    <w:basedOn w:val="DefaultParagraphFont"/>
+    <w:uiPriority w:val="99"/>
+    <w:unhideWhenUsed/>
+    <w:rsid w:val="00236CDE"/>
+    <w:rPr>
+      <w:color w:val="6EAC1C" w:themeColor="hyperlink"/>
+      <w:u w:val="single"/>
+    </w:rPr>
+  </w:style>
+  <w:style w:type="paragraph" w:styleId="TOC1">
+    <w:name w:val="toc 1"/>
+    <w:basedOn w:val="Normal"/>
+    <w:next w:val="Normal"/>
+    <w:autoRedefine/>
+    <w:uiPriority w:val="39"/>
+    <w:unhideWhenUsed/>
+    <w:rsid w:val="00A15268"/>
+    <w:pPr>
+      <w:spacing w:after="100"/>
+    </w:pPr>
+  </w:style>
+  <w:style w:type="paragraph" w:styleId="TOC2">
+    <w:name w:val="toc 2"/>
+    <w:basedOn w:val="Normal"/>
+    <w:next w:val="Normal"/>
+    <w:autoRedefine/>
+    <w:uiPriority w:val="39"/>
+    <w:unhideWhenUsed/>
+    <w:rsid w:val="00A15268"/>
+    <w:pPr>
+      <w:spacing w:after="100"/>
+      <w:ind w:left="200"/>
+    </w:pPr>
+  </w:style>
 </w:styles>
 </file>
 
@@ -2927,7 +5164,7 @@
 </file>
 
 <file path=customXml/itemProps2.xml><?xml version="1.0" encoding="utf-8"?>
-<ds:datastoreItem xmlns:ds="http://schemas.openxmlformats.org/officeDocument/2006/customXml" ds:itemID="{8F1C04AC-28C3-4A4E-884F-2C1531528D07}">
+<ds:datastoreItem xmlns:ds="http://schemas.openxmlformats.org/officeDocument/2006/customXml" ds:itemID="{F412066A-FCF2-4177-A8DC-4DEE1BEA43C5}">
   <ds:schemaRefs>
     <ds:schemaRef ds:uri="http://schemas.openxmlformats.org/officeDocument/2006/bibliography"/>
   </ds:schemaRefs>

</xml_diff>

<commit_message>
Updated manual to fix version issue.
</commit_message>
<xml_diff>
--- a/GMWwise Manual.docx
+++ b/GMWwise Manual.docx
@@ -17,7 +17,7 @@
           <w:r>
             <w:rPr>
               <w:noProof/>
-              <w:lang w:eastAsia="en-CA"/>
+              <w:lang w:val="en-US"/>
             </w:rPr>
             <mc:AlternateContent>
               <mc:Choice Requires="wps">
@@ -375,7 +375,7 @@
           <w:r>
             <w:rPr>
               <w:noProof/>
-              <w:lang w:eastAsia="en-CA"/>
+              <w:lang w:val="en-US"/>
             </w:rPr>
             <mc:AlternateContent>
               <mc:Choice Requires="wps">
@@ -1438,7 +1438,13 @@
         <w:rPr>
           <w:b/>
         </w:rPr>
-        <w:t>2016.1.6</w:t>
+        <w:t>2015</w:t>
+      </w:r>
+      <w:r>
+        <w:rPr>
+          <w:b/>
+        </w:rPr>
+        <w:t>.1.6</w:t>
       </w:r>
       <w:r>
         <w:t xml:space="preserve"> of </w:t>
@@ -3208,19 +3214,17 @@
       <w:r>
         <w:t>Ensure that the extension copies to all Windows and Mac OS X platforms in the list below.</w:t>
       </w:r>
-      <w:bookmarkStart w:id="8" w:name="_GoBack"/>
+    </w:p>
+    <w:p/>
+    <w:p>
+      <w:pPr>
+        <w:pStyle w:val="Heading2"/>
+      </w:pPr>
+      <w:bookmarkStart w:id="8" w:name="_Toc437794651"/>
+      <w:r>
+        <w:t>Working with other Functionalities</w:t>
+      </w:r>
       <w:bookmarkEnd w:id="8"/>
-    </w:p>
-    <w:p/>
-    <w:p>
-      <w:pPr>
-        <w:pStyle w:val="Heading2"/>
-      </w:pPr>
-      <w:bookmarkStart w:id="9" w:name="_Toc437794651"/>
-      <w:r>
-        <w:t>Working with other Functionalities</w:t>
-      </w:r>
-      <w:bookmarkEnd w:id="9"/>
     </w:p>
     <w:p>
       <w:r>
@@ -3333,23 +3337,28 @@
       <w:pPr>
         <w:pStyle w:val="Heading1"/>
       </w:pPr>
-      <w:bookmarkStart w:id="10" w:name="_Toc437794652"/>
+      <w:bookmarkStart w:id="9" w:name="_Toc437794652"/>
       <w:r>
         <w:t>Closing Thoughts</w:t>
       </w:r>
+      <w:bookmarkEnd w:id="9"/>
+    </w:p>
+    <w:p>
+      <w:r>
+        <w:t xml:space="preserve">I did not create </w:t>
+      </w:r>
+      <w:proofErr w:type="spellStart"/>
+      <w:r>
+        <w:t>GMWwise</w:t>
+      </w:r>
+      <w:proofErr w:type="spellEnd"/>
+      <w:r>
+        <w:t>, but I have worked hard to bring it up to date in the original author’s stead. I am currently using this plugin as part of my o</w:t>
+      </w:r>
+      <w:bookmarkStart w:id="10" w:name="_GoBack"/>
       <w:bookmarkEnd w:id="10"/>
-    </w:p>
-    <w:p>
-      <w:r>
-        <w:t xml:space="preserve">I did not create </w:t>
-      </w:r>
-      <w:proofErr w:type="spellStart"/>
-      <w:r>
-        <w:t>GMWwise</w:t>
-      </w:r>
-      <w:proofErr w:type="spellEnd"/>
-      <w:r>
-        <w:t xml:space="preserve">, but I have worked hard to bring it up to date in the original author’s stead. I am currently using this plugin as part of my own team’s ongoing project, and will be updating it when I can to keep it in stride with the current stable release of </w:t>
+      <w:r>
+        <w:t xml:space="preserve">wn team’s ongoing project, and will be updating it when I can to keep it in stride with the current stable release of </w:t>
       </w:r>
       <w:proofErr w:type="spellStart"/>
       <w:r>
@@ -5330,7 +5339,7 @@
 </file>
 
 <file path=customXml/itemProps2.xml><?xml version="1.0" encoding="utf-8"?>
-<ds:datastoreItem xmlns:ds="http://schemas.openxmlformats.org/officeDocument/2006/customXml" ds:itemID="{7BA01CC9-E0AD-4401-8F61-2DBE06C5C7F6}">
+<ds:datastoreItem xmlns:ds="http://schemas.openxmlformats.org/officeDocument/2006/customXml" ds:itemID="{210BE8B4-791C-48AF-8ACD-CDB04ABA7EE4}">
   <ds:schemaRefs>
     <ds:schemaRef ds:uri="http://schemas.openxmlformats.org/officeDocument/2006/bibliography"/>
   </ds:schemaRefs>

</xml_diff>

<commit_message>
Updated sample project, finished updating Mac documentation.
</commit_message>
<xml_diff>
--- a/GMWwise Manual.docx
+++ b/GMWwise Manual.docx
@@ -17,7 +17,7 @@
           <w:r>
             <w:rPr>
               <w:noProof/>
-              <w:lang w:val="en-US"/>
+              <w:lang w:eastAsia="en-CA"/>
             </w:rPr>
             <mc:AlternateContent>
               <mc:Choice Requires="wps">
@@ -112,23 +112,13 @@
                                   </w:sdtPr>
                                   <w:sdtEndPr/>
                                   <w:sdtContent>
-                                    <w:proofErr w:type="spellStart"/>
                                     <w:r>
                                       <w:rPr>
                                         <w:color w:val="1CADE4" w:themeColor="accent1"/>
                                         <w:sz w:val="72"/>
                                         <w:szCs w:val="72"/>
                                       </w:rPr>
-                                      <w:t>GMWwise</w:t>
-                                    </w:r>
-                                    <w:proofErr w:type="spellEnd"/>
-                                    <w:r>
-                                      <w:rPr>
-                                        <w:color w:val="1CADE4" w:themeColor="accent1"/>
-                                        <w:sz w:val="72"/>
-                                        <w:szCs w:val="72"/>
-                                      </w:rPr>
-                                      <w:t xml:space="preserve"> Manual</w:t>
+                                      <w:t>GMWwise Manual</w:t>
                                     </w:r>
                                   </w:sdtContent>
                                 </w:sdt>
@@ -375,7 +365,7 @@
           <w:r>
             <w:rPr>
               <w:noProof/>
-              <w:lang w:val="en-US"/>
+              <w:lang w:eastAsia="en-CA"/>
             </w:rPr>
             <mc:AlternateContent>
               <mc:Choice Requires="wps">
@@ -1339,100 +1329,35 @@
     </w:p>
     <w:p>
       <w:r>
-        <w:t xml:space="preserve">The purpose of this document is to introduce </w:t>
-      </w:r>
-      <w:proofErr w:type="spellStart"/>
-      <w:r>
-        <w:t>GMWwise</w:t>
-      </w:r>
-      <w:proofErr w:type="spellEnd"/>
-      <w:r>
-        <w:t xml:space="preserve">, describe its usage, and help you understand how to integrate it with an existing </w:t>
-      </w:r>
-      <w:proofErr w:type="spellStart"/>
-      <w:r>
-        <w:t>GameMaker</w:t>
-      </w:r>
-      <w:proofErr w:type="spellEnd"/>
-      <w:r>
-        <w:t>: Studio project, as well as how to use it.</w:t>
-      </w:r>
-    </w:p>
-    <w:p>
-      <w:proofErr w:type="spellStart"/>
-      <w:r>
-        <w:t>GMWwise</w:t>
-      </w:r>
-      <w:proofErr w:type="spellEnd"/>
-      <w:r>
-        <w:t xml:space="preserve"> is a </w:t>
-      </w:r>
-      <w:proofErr w:type="spellStart"/>
-      <w:r>
-        <w:t>GameMaker</w:t>
-      </w:r>
-      <w:proofErr w:type="spellEnd"/>
-      <w:r>
-        <w:t>: Studio extension that, along with a set of .</w:t>
-      </w:r>
-      <w:proofErr w:type="spellStart"/>
-      <w:r>
-        <w:t>dll</w:t>
-      </w:r>
-      <w:proofErr w:type="spellEnd"/>
-      <w:r>
-        <w:t xml:space="preserve"> and .</w:t>
-      </w:r>
-      <w:proofErr w:type="spellStart"/>
-      <w:r>
-        <w:t>dylib</w:t>
-      </w:r>
-      <w:proofErr w:type="spellEnd"/>
-      <w:r>
-        <w:t xml:space="preserve"> files</w:t>
-      </w:r>
-      <w:r>
-        <w:t xml:space="preserve">, will allow you to integrate </w:t>
-      </w:r>
-      <w:proofErr w:type="spellStart"/>
-      <w:r>
-        <w:t>Wwise</w:t>
-      </w:r>
-      <w:proofErr w:type="spellEnd"/>
-      <w:r>
-        <w:t xml:space="preserve"> audio banks with your project.</w:t>
+        <w:t>The purpose of this document is to introduce GMWwise, describe its usage, and help you understand how to integrate it with an existing GameMaker: Studio project, as well as how to use it.</w:t>
+      </w:r>
+    </w:p>
+    <w:p>
+      <w:r>
+        <w:t xml:space="preserve">GMWwise is a </w:t>
+      </w:r>
+      <w:r>
+        <w:t>GameMaker: Studio extension that, along with a set of .dll and .dylib files</w:t>
+      </w:r>
+      <w:r>
+        <w:t>, will allow you to integrate Wwise audio banks with your project.</w:t>
       </w:r>
       <w:r>
         <w:t xml:space="preserve"> It was originally created by </w:t>
       </w:r>
-      <w:proofErr w:type="spellStart"/>
-      <w:r>
-        <w:t>Cédric</w:t>
-      </w:r>
-      <w:proofErr w:type="spellEnd"/>
+      <w:r>
+        <w:t>Cédric Liaudet</w:t>
+      </w:r>
+      <w:r>
+        <w:t>.</w:t>
+      </w:r>
       <w:r>
         <w:t xml:space="preserve"> </w:t>
       </w:r>
-      <w:proofErr w:type="spellStart"/>
-      <w:r>
-        <w:t>Liaudet</w:t>
-      </w:r>
-      <w:proofErr w:type="spellEnd"/>
-      <w:r>
-        <w:t>.</w:t>
-      </w:r>
-      <w:r>
-        <w:t xml:space="preserve"> </w:t>
-      </w:r>
-    </w:p>
-    <w:p>
-      <w:proofErr w:type="spellStart"/>
-      <w:r>
-        <w:t>GMWwise</w:t>
-      </w:r>
-      <w:proofErr w:type="spellEnd"/>
-      <w:r>
-        <w:t xml:space="preserve"> currently supports version </w:t>
+    </w:p>
+    <w:p>
+      <w:r>
+        <w:t xml:space="preserve">GMWwise currently supports version </w:t>
       </w:r>
       <w:r>
         <w:rPr>
@@ -1447,15 +1372,7 @@
         <w:t>.1.6</w:t>
       </w:r>
       <w:r>
-        <w:t xml:space="preserve"> of </w:t>
-      </w:r>
-      <w:proofErr w:type="spellStart"/>
-      <w:r>
-        <w:t>Wwise</w:t>
-      </w:r>
-      <w:proofErr w:type="spellEnd"/>
-      <w:r>
-        <w:t xml:space="preserve"> on Windows and Mac.</w:t>
+        <w:t xml:space="preserve"> of Wwise on Windows and Mac.</w:t>
       </w:r>
     </w:p>
     <w:p/>
@@ -1470,21 +1387,8 @@
       <w:bookmarkEnd w:id="1"/>
     </w:p>
     <w:p>
-      <w:proofErr w:type="spellStart"/>
-      <w:r>
-        <w:t>GMWwise</w:t>
-      </w:r>
-      <w:proofErr w:type="spellEnd"/>
-      <w:r>
-        <w:t xml:space="preserve"> supports many of the core functionalities offered by the </w:t>
-      </w:r>
-      <w:proofErr w:type="spellStart"/>
-      <w:r>
-        <w:t>Wwise</w:t>
-      </w:r>
-      <w:proofErr w:type="spellEnd"/>
-      <w:r>
-        <w:t xml:space="preserve"> engine. These functionalities are:</w:t>
+      <w:r>
+        <w:t>GMWwise supports many of the core functionalities offered by the Wwise engine. These functionalities are:</w:t>
       </w:r>
     </w:p>
     <w:p>
@@ -1639,15 +1543,7 @@
     </w:p>
     <w:p>
       <w:r>
-        <w:t xml:space="preserve">The integration of </w:t>
-      </w:r>
-      <w:proofErr w:type="spellStart"/>
-      <w:r>
-        <w:t>GMWwise</w:t>
-      </w:r>
-      <w:proofErr w:type="spellEnd"/>
-      <w:r>
-        <w:t xml:space="preserve"> into your project, existing or new, is a relatively simple process. Please follow the steps listed below.</w:t>
+        <w:t>The integration of GMWwise into your project, existing or new, is a relatively simple process. Please follow the steps listed below.</w:t>
       </w:r>
     </w:p>
     <w:p>
@@ -1659,15 +1555,7 @@
         </w:numPr>
       </w:pPr>
       <w:r>
-        <w:t xml:space="preserve">Create or open your </w:t>
-      </w:r>
-      <w:proofErr w:type="spellStart"/>
-      <w:r>
-        <w:t>GameMaker</w:t>
-      </w:r>
-      <w:proofErr w:type="spellEnd"/>
-      <w:r>
-        <w:t>: Studio project.</w:t>
+        <w:t>Create or open your GameMaker: Studio project.</w:t>
       </w:r>
     </w:p>
     <w:p>
@@ -1679,24 +1567,7 @@
         </w:numPr>
       </w:pPr>
       <w:r>
-        <w:t xml:space="preserve">Navigate to the </w:t>
-      </w:r>
-      <w:r>
-        <w:rPr>
-          <w:b/>
-        </w:rPr>
-        <w:t>Files</w:t>
-      </w:r>
-      <w:r>
-        <w:t xml:space="preserve"> folder of the </w:t>
-      </w:r>
-      <w:proofErr w:type="spellStart"/>
-      <w:r>
-        <w:t>GMWwise</w:t>
-      </w:r>
-      <w:proofErr w:type="spellEnd"/>
-      <w:r>
-        <w:t xml:space="preserve"> download.</w:t>
+        <w:t>Open the GameMaker Marketplace within the project</w:t>
       </w:r>
     </w:p>
     <w:p>
@@ -1708,36 +1579,7 @@
         </w:numPr>
       </w:pPr>
       <w:r>
-        <w:t xml:space="preserve">Click and drag </w:t>
-      </w:r>
-      <w:proofErr w:type="spellStart"/>
-      <w:r>
-        <w:rPr>
-          <w:b/>
-        </w:rPr>
-        <w:t>GMWwise.</w:t>
-      </w:r>
-      <w:r>
-        <w:rPr>
-          <w:b/>
-        </w:rPr>
-        <w:t>gmez</w:t>
-      </w:r>
-      <w:proofErr w:type="spellEnd"/>
-      <w:r>
-        <w:t xml:space="preserve"> into </w:t>
-      </w:r>
-      <w:r>
-        <w:t xml:space="preserve">the </w:t>
-      </w:r>
-      <w:r>
-        <w:rPr>
-          <w:b/>
-        </w:rPr>
-        <w:t>Extensions</w:t>
-      </w:r>
-      <w:r>
-        <w:t xml:space="preserve"> section of your project’s resource tree.</w:t>
+        <w:t>Find and download the “GMWwise” extension</w:t>
       </w:r>
     </w:p>
     <w:p>
@@ -1796,15 +1638,7 @@
     </w:p>
     <w:p>
       <w:r>
-        <w:t xml:space="preserve">At this point, you’re ready to start working with </w:t>
-      </w:r>
-      <w:proofErr w:type="spellStart"/>
-      <w:r>
-        <w:t>GMWwise</w:t>
-      </w:r>
-      <w:proofErr w:type="spellEnd"/>
-      <w:r>
-        <w:t xml:space="preserve">! </w:t>
+        <w:t xml:space="preserve">At this point, you’re ready to start working with GMWwise! </w:t>
       </w:r>
       <w:r>
         <w:t>Continue on to the next section to learn how all of this works.</w:t>
@@ -1828,15 +1662,7 @@
     </w:p>
     <w:p>
       <w:r>
-        <w:t xml:space="preserve">This tutorial will be divided into a number of subsections for your convenience, each one covering a specific aspect of </w:t>
-      </w:r>
-      <w:proofErr w:type="spellStart"/>
-      <w:r>
-        <w:t>GMWwise</w:t>
-      </w:r>
-      <w:proofErr w:type="spellEnd"/>
-      <w:r>
-        <w:t>.</w:t>
+        <w:t>This tutorial will be divided into a number of subsections for your convenience, each one covering a specific aspect of GMWwise.</w:t>
       </w:r>
     </w:p>
     <w:p>
@@ -1847,15 +1673,7 @@
         <w:t xml:space="preserve">Important: </w:t>
       </w:r>
       <w:r>
-        <w:t xml:space="preserve">In order to follow this tutorial, you will want to use the banks provided with the Sample Project, or a bank that you personally have created using a supported version of </w:t>
-      </w:r>
-      <w:proofErr w:type="spellStart"/>
-      <w:r>
-        <w:t>Wwise</w:t>
-      </w:r>
-      <w:proofErr w:type="spellEnd"/>
-      <w:r>
-        <w:t>.</w:t>
+        <w:t>In order to follow this tutorial, you will want to use the banks provided with the Sample Project, or a bank that you personally have created using a supported version of Wwise.</w:t>
       </w:r>
     </w:p>
     <w:p/>
@@ -1926,15 +1744,7 @@
     </w:p>
     <w:p>
       <w:r>
-        <w:t xml:space="preserve">Perform the same process for any streamed audio files used by </w:t>
-      </w:r>
-      <w:proofErr w:type="spellStart"/>
-      <w:r>
-        <w:t>Wwise</w:t>
-      </w:r>
-      <w:proofErr w:type="spellEnd"/>
-      <w:r>
-        <w:t>.</w:t>
+        <w:t>Perform the same process for any streamed audio files used by Wwise.</w:t>
       </w:r>
     </w:p>
     <w:p/>
@@ -1953,24 +1763,14 @@
     </w:p>
     <w:p>
       <w:r>
-        <w:t xml:space="preserve">The first thing that we are going to do is create a Controller object that will be responsible for initializing, running, and tearing down the </w:t>
-      </w:r>
-      <w:proofErr w:type="spellStart"/>
-      <w:r>
-        <w:t>GMWwise</w:t>
-      </w:r>
-      <w:proofErr w:type="spellEnd"/>
-      <w:r>
-        <w:t xml:space="preserve"> engine. These concepts can be found in </w:t>
-      </w:r>
-      <w:proofErr w:type="spellStart"/>
+        <w:t xml:space="preserve">The first thing that we are going to do is create a Controller object that will be responsible for initializing, running, and tearing down the GMWwise engine. These concepts can be found in </w:t>
+      </w:r>
       <w:r>
         <w:rPr>
           <w:b/>
         </w:rPr>
         <w:t>objSoundController</w:t>
       </w:r>
-      <w:proofErr w:type="spellEnd"/>
       <w:r>
         <w:t xml:space="preserve"> within the Sample Project.</w:t>
       </w:r>
@@ -1987,19 +1787,11 @@
         <w:lastRenderedPageBreak/>
         <w:t xml:space="preserve">Create an object and name it </w:t>
       </w:r>
-      <w:proofErr w:type="spellStart"/>
       <w:r>
         <w:rPr>
           <w:b/>
         </w:rPr>
-        <w:t>objSoundController</w:t>
-      </w:r>
-      <w:proofErr w:type="spellEnd"/>
-      <w:r>
-        <w:rPr>
-          <w:b/>
-        </w:rPr>
-        <w:t xml:space="preserve"> </w:t>
+        <w:t xml:space="preserve">objSoundController </w:t>
       </w:r>
       <w:r>
         <w:t>(Or whatever you like!)</w:t>
@@ -2037,15 +1829,7 @@
         <w:t>This code</w:t>
       </w:r>
       <w:r>
-        <w:t xml:space="preserve"> initializes the </w:t>
-      </w:r>
-      <w:proofErr w:type="spellStart"/>
-      <w:r>
-        <w:t>GMWwise</w:t>
-      </w:r>
-      <w:proofErr w:type="spellEnd"/>
-      <w:r>
-        <w:t xml:space="preserve"> engine. </w:t>
+        <w:t xml:space="preserve"> initializes the GMWwise engine. </w:t>
       </w:r>
       <w:r>
         <w:t xml:space="preserve">When copying the code over, ensure that </w:t>
@@ -2060,27 +1844,11 @@
           <w:rFonts w:ascii="Courier New" w:hAnsi="Courier New" w:cs="Courier New"/>
         </w:rPr>
       </w:pPr>
-      <w:proofErr w:type="spellStart"/>
-      <w:proofErr w:type="gramStart"/>
       <w:r>
         <w:rPr>
           <w:rFonts w:ascii="Courier New" w:hAnsi="Courier New" w:cs="Courier New"/>
         </w:rPr>
-        <w:t>gmwSetBasePath</w:t>
-      </w:r>
-      <w:proofErr w:type="spellEnd"/>
-      <w:r>
-        <w:rPr>
-          <w:rFonts w:ascii="Courier New" w:hAnsi="Courier New" w:cs="Courier New"/>
-        </w:rPr>
-        <w:t>(</w:t>
-      </w:r>
-      <w:proofErr w:type="gramEnd"/>
-      <w:r>
-        <w:rPr>
-          <w:rFonts w:ascii="Courier New" w:hAnsi="Courier New" w:cs="Courier New"/>
-        </w:rPr>
-        <w:t>...);</w:t>
+        <w:t>gmwSetBasePath(...);</w:t>
       </w:r>
     </w:p>
     <w:p>
@@ -2157,21 +1925,7 @@
         <w:rPr>
           <w:rFonts w:cs="Courier New"/>
         </w:rPr>
-        <w:t xml:space="preserve">This code tears down the </w:t>
-      </w:r>
-      <w:proofErr w:type="spellStart"/>
-      <w:r>
-        <w:rPr>
-          <w:rFonts w:cs="Courier New"/>
-        </w:rPr>
-        <w:t>GMWwise</w:t>
-      </w:r>
-      <w:proofErr w:type="spellEnd"/>
-      <w:r>
-        <w:rPr>
-          <w:rFonts w:cs="Courier New"/>
-        </w:rPr>
-        <w:t xml:space="preserve"> engine and unloads all banks from memory.</w:t>
+        <w:t>This code tears down the GMWwise engine and unloads all banks from memory.</w:t>
       </w:r>
       <w:r>
         <w:rPr>
@@ -2222,21 +1976,7 @@
         <w:rPr>
           <w:rFonts w:cs="Courier New"/>
         </w:rPr>
-        <w:t xml:space="preserve">This code process the </w:t>
-      </w:r>
-      <w:proofErr w:type="spellStart"/>
-      <w:r>
-        <w:rPr>
-          <w:rFonts w:cs="Courier New"/>
-        </w:rPr>
-        <w:t>GMWwise</w:t>
-      </w:r>
-      <w:proofErr w:type="spellEnd"/>
-      <w:r>
-        <w:rPr>
-          <w:rFonts w:cs="Courier New"/>
-        </w:rPr>
-        <w:t xml:space="preserve"> engine for each frame of the game.</w:t>
+        <w:t>This code process the GMWwise engine for each frame of the game.</w:t>
       </w:r>
     </w:p>
     <w:p>
@@ -2263,7 +2003,6 @@
         </w:rPr>
         <w:t xml:space="preserve">Ensure that </w:t>
       </w:r>
-      <w:proofErr w:type="spellStart"/>
       <w:r>
         <w:rPr>
           <w:rFonts w:cs="Courier New"/>
@@ -2271,7 +2010,6 @@
         </w:rPr>
         <w:t>objSoundController</w:t>
       </w:r>
-      <w:proofErr w:type="spellEnd"/>
       <w:r>
         <w:rPr>
           <w:rFonts w:cs="Courier New"/>
@@ -2304,15 +2042,7 @@
     </w:p>
     <w:p>
       <w:r>
-        <w:t xml:space="preserve">In this tutorial, we will be defining events in order to show you how to work with </w:t>
-      </w:r>
-      <w:proofErr w:type="spellStart"/>
-      <w:r>
-        <w:t>GMWwise</w:t>
-      </w:r>
-      <w:proofErr w:type="spellEnd"/>
-      <w:r>
-        <w:t xml:space="preserve">. </w:t>
+        <w:t xml:space="preserve">In this tutorial, we will be defining events in order to show you how to work with GMWwise. </w:t>
       </w:r>
     </w:p>
     <w:p>
@@ -2323,23 +2053,7 @@
         <w:t xml:space="preserve">Important: </w:t>
       </w:r>
       <w:r>
-        <w:t xml:space="preserve">This tutorial will not cover other </w:t>
-      </w:r>
-      <w:proofErr w:type="spellStart"/>
-      <w:r>
-        <w:t>Wwise</w:t>
-      </w:r>
-      <w:proofErr w:type="spellEnd"/>
-      <w:r>
-        <w:t xml:space="preserve"> concepts such as Triggers and States. It is assumed that you, or a team member, is familiar enough with </w:t>
-      </w:r>
-      <w:proofErr w:type="spellStart"/>
-      <w:r>
-        <w:t>Wwise</w:t>
-      </w:r>
-      <w:proofErr w:type="spellEnd"/>
-      <w:r>
-        <w:t xml:space="preserve"> to understand how the other available components work. The process is generally the same as how Events work.</w:t>
+        <w:t>This tutorial will not cover other Wwise concepts such as Triggers and States. It is assumed that you, or a team member, is familiar enough with Wwise to understand how the other available components work. The process is generally the same as how Events work.</w:t>
       </w:r>
     </w:p>
     <w:p>
@@ -2353,14 +2067,12 @@
       <w:r>
         <w:t xml:space="preserve">In the Create Event of </w:t>
       </w:r>
-      <w:proofErr w:type="spellStart"/>
       <w:r>
         <w:rPr>
           <w:b/>
         </w:rPr>
         <w:t>objSoundController</w:t>
       </w:r>
-      <w:proofErr w:type="spellEnd"/>
       <w:r>
         <w:t xml:space="preserve"> (or wherever you see fit), define an event in the following way:</w:t>
       </w:r>
@@ -2371,19 +2083,11 @@
           <w:rFonts w:ascii="Courier New" w:hAnsi="Courier New" w:cs="Courier New"/>
         </w:rPr>
       </w:pPr>
-      <w:proofErr w:type="spellStart"/>
       <w:r>
         <w:rPr>
           <w:rFonts w:ascii="Courier New" w:hAnsi="Courier New" w:cs="Courier New"/>
         </w:rPr>
-        <w:t>global.AA</w:t>
-      </w:r>
-      <w:proofErr w:type="spellEnd"/>
-      <w:r>
-        <w:rPr>
-          <w:rFonts w:ascii="Courier New" w:hAnsi="Courier New" w:cs="Courier New"/>
-        </w:rPr>
-        <w:t xml:space="preserve"> = BB;</w:t>
+        <w:t>global.AA = BB;</w:t>
       </w:r>
     </w:p>
     <w:p>
@@ -2449,7 +2153,6 @@
         </w:rPr>
         <w:t xml:space="preserve">via the </w:t>
       </w:r>
-      <w:proofErr w:type="spellStart"/>
       <w:r>
         <w:rPr>
           <w:rFonts w:cs="Courier New"/>
@@ -2457,7 +2160,6 @@
         </w:rPr>
         <w:t>Wwise_IDs.h</w:t>
       </w:r>
-      <w:proofErr w:type="spellEnd"/>
       <w:r>
         <w:rPr>
           <w:rFonts w:cs="Courier New"/>
@@ -2475,41 +2177,13 @@
         <w:rPr>
           <w:rFonts w:cs="Courier New"/>
         </w:rPr>
-        <w:t xml:space="preserve"> files generated by </w:t>
-      </w:r>
-      <w:proofErr w:type="spellStart"/>
-      <w:r>
-        <w:rPr>
-          <w:rFonts w:cs="Courier New"/>
-        </w:rPr>
-        <w:t>Wwise</w:t>
-      </w:r>
-      <w:proofErr w:type="spellEnd"/>
-      <w:r>
-        <w:rPr>
-          <w:rFonts w:cs="Courier New"/>
-        </w:rPr>
-        <w:t xml:space="preserve"> </w:t>
-      </w:r>
-      <w:r>
-        <w:rPr>
-          <w:rFonts w:cs="Courier New"/>
-        </w:rPr>
-        <w:t xml:space="preserve">(if you enable Generate header file in your </w:t>
-      </w:r>
-      <w:proofErr w:type="spellStart"/>
-      <w:r>
-        <w:rPr>
-          <w:rFonts w:cs="Courier New"/>
-        </w:rPr>
-        <w:t>Wwise</w:t>
-      </w:r>
-      <w:proofErr w:type="spellEnd"/>
-      <w:r>
-        <w:rPr>
-          <w:rFonts w:cs="Courier New"/>
-        </w:rPr>
-        <w:t xml:space="preserve"> project settings)</w:t>
+        <w:t xml:space="preserve"> files generated by Wwise </w:t>
+      </w:r>
+      <w:r>
+        <w:rPr>
+          <w:rFonts w:cs="Courier New"/>
+        </w:rPr>
+        <w:t>(if you enable Generate header file in your Wwise project settings)</w:t>
       </w:r>
       <w:r>
         <w:rPr>
@@ -2567,40 +2241,42 @@
           <w:rFonts w:ascii="Courier New" w:hAnsi="Courier New" w:cs="Courier New"/>
         </w:rPr>
       </w:pPr>
-      <w:proofErr w:type="spellStart"/>
-      <w:proofErr w:type="gramStart"/>
       <w:r>
         <w:rPr>
           <w:rFonts w:ascii="Courier New" w:hAnsi="Courier New" w:cs="Courier New"/>
         </w:rPr>
-        <w:t>gmwRegisterObject</w:t>
-      </w:r>
-      <w:proofErr w:type="spellEnd"/>
+        <w:t>gmwRegisterObject(id, global.DEFAULT_GROUP</w:t>
+      </w:r>
       <w:r>
         <w:rPr>
           <w:rFonts w:ascii="Courier New" w:hAnsi="Courier New" w:cs="Courier New"/>
         </w:rPr>
-        <w:t>(</w:t>
-      </w:r>
-      <w:proofErr w:type="gramEnd"/>
+        <w:t xml:space="preserve">, </w:t>
+      </w:r>
       <w:r>
         <w:rPr>
           <w:rFonts w:ascii="Courier New" w:hAnsi="Courier New" w:cs="Courier New"/>
         </w:rPr>
-        <w:t xml:space="preserve">id, XX, </w:t>
-      </w:r>
-      <w:proofErr w:type="spellStart"/>
+        <w:t>“</w:t>
+      </w:r>
       <w:r>
         <w:rPr>
           <w:rFonts w:ascii="Courier New" w:hAnsi="Courier New" w:cs="Courier New"/>
         </w:rPr>
-        <w:t>global.DEFAULT_GROUP</w:t>
-      </w:r>
-      <w:proofErr w:type="spellEnd"/>
+        <w:t>XX</w:t>
+      </w:r>
       <w:r>
         <w:rPr>
           <w:rFonts w:ascii="Courier New" w:hAnsi="Courier New" w:cs="Courier New"/>
         </w:rPr>
+        <w:t>”</w:t>
+      </w:r>
+      <w:bookmarkStart w:id="7" w:name="_GoBack"/>
+      <w:bookmarkEnd w:id="7"/>
+      <w:r>
+        <w:rPr>
+          <w:rFonts w:ascii="Courier New" w:hAnsi="Courier New" w:cs="Courier New"/>
+        </w:rPr>
         <w:t>);</w:t>
       </w:r>
     </w:p>
@@ -2615,35 +2291,7 @@
           <w:rFonts w:cs="Courier New"/>
         </w:rPr>
         <w:lastRenderedPageBreak/>
-        <w:t xml:space="preserve">In the above line, XX is the string name of the registered object. This name is used for </w:t>
-      </w:r>
-      <w:proofErr w:type="spellStart"/>
-      <w:r>
-        <w:rPr>
-          <w:rFonts w:cs="Courier New"/>
-        </w:rPr>
-        <w:t>Wwise</w:t>
-      </w:r>
-      <w:proofErr w:type="spellEnd"/>
-      <w:r>
-        <w:rPr>
-          <w:rFonts w:cs="Courier New"/>
-        </w:rPr>
-        <w:t xml:space="preserve"> engine profiling, and can be whatever you like. This line of code is registering the object with the default audio group within the </w:t>
-      </w:r>
-      <w:proofErr w:type="spellStart"/>
-      <w:r>
-        <w:rPr>
-          <w:rFonts w:cs="Courier New"/>
-        </w:rPr>
-        <w:t>Wwise</w:t>
-      </w:r>
-      <w:proofErr w:type="spellEnd"/>
-      <w:r>
-        <w:rPr>
-          <w:rFonts w:cs="Courier New"/>
-        </w:rPr>
-        <w:t xml:space="preserve"> engine, and </w:t>
+        <w:t xml:space="preserve">In the above line, XX is the string name of the registered object. This name is used for Wwise engine profiling, and can be whatever you like. This line of code is registering the object with the default audio group within the Wwise engine, and </w:t>
       </w:r>
       <w:r>
         <w:rPr>
@@ -2656,21 +2304,7 @@
         <w:rPr>
           <w:rFonts w:cs="Courier New"/>
         </w:rPr>
-        <w:t xml:space="preserve"> be done before making </w:t>
-      </w:r>
-      <w:proofErr w:type="spellStart"/>
-      <w:r>
-        <w:rPr>
-          <w:rFonts w:cs="Courier New"/>
-        </w:rPr>
-        <w:t>GMWwise</w:t>
-      </w:r>
-      <w:proofErr w:type="spellEnd"/>
-      <w:r>
-        <w:rPr>
-          <w:rFonts w:cs="Courier New"/>
-        </w:rPr>
-        <w:t xml:space="preserve"> calls from this object.</w:t>
+        <w:t xml:space="preserve"> be done before making GMWwise calls from this object.</w:t>
       </w:r>
     </w:p>
     <w:p>
@@ -2704,68 +2338,24 @@
           <w:rFonts w:ascii="Courier New" w:hAnsi="Courier New" w:cs="Courier New"/>
         </w:rPr>
       </w:pPr>
-      <w:proofErr w:type="spellStart"/>
-      <w:proofErr w:type="gramStart"/>
       <w:r>
         <w:rPr>
           <w:rFonts w:ascii="Courier New" w:hAnsi="Courier New" w:cs="Courier New"/>
         </w:rPr>
-        <w:t>gmwUnregisterObject</w:t>
-      </w:r>
-      <w:proofErr w:type="spellEnd"/>
-      <w:r>
-        <w:rPr>
-          <w:rFonts w:ascii="Courier New" w:hAnsi="Courier New" w:cs="Courier New"/>
-        </w:rPr>
-        <w:t>(</w:t>
-      </w:r>
-      <w:proofErr w:type="gramEnd"/>
-      <w:r>
-        <w:rPr>
-          <w:rFonts w:ascii="Courier New" w:hAnsi="Courier New" w:cs="Courier New"/>
-        </w:rPr>
-        <w:t xml:space="preserve">id, </w:t>
-      </w:r>
-      <w:proofErr w:type="spellStart"/>
-      <w:r>
-        <w:rPr>
-          <w:rFonts w:ascii="Courier New" w:hAnsi="Courier New" w:cs="Courier New"/>
-        </w:rPr>
-        <w:t>global.DEFAULT_GROUP</w:t>
-      </w:r>
-      <w:proofErr w:type="spellEnd"/>
-      <w:r>
-        <w:rPr>
-          <w:rFonts w:ascii="Courier New" w:hAnsi="Courier New" w:cs="Courier New"/>
-        </w:rPr>
-        <w:t>);</w:t>
-      </w:r>
-    </w:p>
-    <w:p>
-      <w:pPr>
-        <w:rPr>
-          <w:rFonts w:cs="Courier New"/>
-        </w:rPr>
-      </w:pPr>
-      <w:r>
-        <w:rPr>
-          <w:rFonts w:cs="Courier New"/>
-        </w:rPr>
-        <w:t xml:space="preserve">This line of code unregisters the object from the </w:t>
-      </w:r>
-      <w:proofErr w:type="spellStart"/>
-      <w:r>
-        <w:rPr>
-          <w:rFonts w:cs="Courier New"/>
-        </w:rPr>
-        <w:t>Wwise</w:t>
-      </w:r>
-      <w:proofErr w:type="spellEnd"/>
-      <w:r>
-        <w:rPr>
-          <w:rFonts w:cs="Courier New"/>
-        </w:rPr>
-        <w:t xml:space="preserve"> engine. It is important to remember to do this, in order to conserve system resources.</w:t>
+        <w:t>gmwUnregisterObject(id, global.DEFAULT_GROUP);</w:t>
+      </w:r>
+    </w:p>
+    <w:p>
+      <w:pPr>
+        <w:rPr>
+          <w:rFonts w:cs="Courier New"/>
+        </w:rPr>
+      </w:pPr>
+      <w:r>
+        <w:rPr>
+          <w:rFonts w:cs="Courier New"/>
+        </w:rPr>
+        <w:t>This line of code unregisters the object from the Wwise engine. It is important to remember to do this, in order to conserve system resources.</w:t>
       </w:r>
     </w:p>
     <w:p>
@@ -2823,62 +2413,24 @@
           <w:rFonts w:ascii="Courier New" w:hAnsi="Courier New" w:cs="Courier New"/>
         </w:rPr>
       </w:pPr>
-      <w:proofErr w:type="spellStart"/>
-      <w:proofErr w:type="gramStart"/>
       <w:r>
         <w:rPr>
           <w:rFonts w:ascii="Courier New" w:hAnsi="Courier New" w:cs="Courier New"/>
         </w:rPr>
-        <w:t>gmwPostEvent</w:t>
-      </w:r>
-      <w:proofErr w:type="spellEnd"/>
-      <w:r>
-        <w:rPr>
-          <w:rFonts w:ascii="Courier New" w:hAnsi="Courier New" w:cs="Courier New"/>
-        </w:rPr>
-        <w:t>(</w:t>
-      </w:r>
-      <w:proofErr w:type="spellStart"/>
-      <w:proofErr w:type="gramEnd"/>
-      <w:r>
-        <w:rPr>
-          <w:rFonts w:ascii="Courier New" w:hAnsi="Courier New" w:cs="Courier New"/>
-        </w:rPr>
-        <w:t>global.AA</w:t>
-      </w:r>
-      <w:proofErr w:type="spellEnd"/>
-      <w:r>
-        <w:rPr>
-          <w:rFonts w:ascii="Courier New" w:hAnsi="Courier New" w:cs="Courier New"/>
-        </w:rPr>
-        <w:t>, id);</w:t>
-      </w:r>
-    </w:p>
-    <w:p>
-      <w:pPr>
-        <w:rPr>
-          <w:rFonts w:cs="Courier New"/>
-        </w:rPr>
-      </w:pPr>
-      <w:r>
-        <w:rPr>
-          <w:rFonts w:cs="Courier New"/>
-        </w:rPr>
-        <w:t xml:space="preserve">This function posts an audio event to the </w:t>
-      </w:r>
-      <w:proofErr w:type="spellStart"/>
-      <w:r>
-        <w:rPr>
-          <w:rFonts w:cs="Courier New"/>
-        </w:rPr>
-        <w:t>Wwise</w:t>
-      </w:r>
-      <w:proofErr w:type="spellEnd"/>
-      <w:r>
-        <w:rPr>
-          <w:rFonts w:cs="Courier New"/>
-        </w:rPr>
-        <w:t xml:space="preserve"> engine from the object. The event posted should be the same as the one that you created above.</w:t>
+        <w:t>gmwPostEvent(global.AA, id);</w:t>
+      </w:r>
+    </w:p>
+    <w:p>
+      <w:pPr>
+        <w:rPr>
+          <w:rFonts w:cs="Courier New"/>
+        </w:rPr>
+      </w:pPr>
+      <w:r>
+        <w:rPr>
+          <w:rFonts w:cs="Courier New"/>
+        </w:rPr>
+        <w:t>This function posts an audio event to the Wwise engine from the object. The event posted should be the same as the one that you created above.</w:t>
       </w:r>
     </w:p>
     <w:p>
@@ -2919,46 +2471,24 @@
           <w:rFonts w:ascii="Courier New" w:hAnsi="Courier New" w:cs="Courier New"/>
         </w:rPr>
       </w:pPr>
-      <w:proofErr w:type="gramStart"/>
       <w:r>
         <w:rPr>
           <w:rFonts w:ascii="Courier New" w:hAnsi="Courier New" w:cs="Courier New"/>
         </w:rPr>
-        <w:t>gmwSet2DPosition(</w:t>
-      </w:r>
-      <w:proofErr w:type="gramEnd"/>
-      <w:r>
-        <w:rPr>
-          <w:rFonts w:ascii="Courier New" w:hAnsi="Courier New" w:cs="Courier New"/>
-        </w:rPr>
-        <w:t>id, x, y, 0, 0);</w:t>
-      </w:r>
-    </w:p>
-    <w:p>
-      <w:pPr>
-        <w:rPr>
-          <w:rFonts w:cs="Courier New"/>
-        </w:rPr>
-      </w:pPr>
-      <w:r>
-        <w:rPr>
-          <w:rFonts w:cs="Courier New"/>
-        </w:rPr>
-        <w:t xml:space="preserve">This function sets the position of the object within the </w:t>
-      </w:r>
-      <w:proofErr w:type="spellStart"/>
-      <w:r>
-        <w:rPr>
-          <w:rFonts w:cs="Courier New"/>
-        </w:rPr>
-        <w:t>Wwise</w:t>
-      </w:r>
-      <w:proofErr w:type="spellEnd"/>
-      <w:r>
-        <w:rPr>
-          <w:rFonts w:cs="Courier New"/>
-        </w:rPr>
-        <w:t xml:space="preserve"> engine to match the object’s position in-game.</w:t>
+        <w:t>gmwSet2DPosition(id, x, y, 0, 0);</w:t>
+      </w:r>
+    </w:p>
+    <w:p>
+      <w:pPr>
+        <w:rPr>
+          <w:rFonts w:cs="Courier New"/>
+        </w:rPr>
+      </w:pPr>
+      <w:r>
+        <w:rPr>
+          <w:rFonts w:cs="Courier New"/>
+        </w:rPr>
+        <w:t>This function sets the position of the object within the Wwise engine to match the object’s position in-game.</w:t>
       </w:r>
     </w:p>
     <w:p>
@@ -3016,21 +2546,7 @@
         <w:rPr>
           <w:rFonts w:cs="Courier New"/>
         </w:rPr>
-        <w:t xml:space="preserve">This function sets the listener position of the </w:t>
-      </w:r>
-      <w:proofErr w:type="spellStart"/>
-      <w:r>
-        <w:rPr>
-          <w:rFonts w:cs="Courier New"/>
-        </w:rPr>
-        <w:t>Wwise</w:t>
-      </w:r>
-      <w:proofErr w:type="spellEnd"/>
-      <w:r>
-        <w:rPr>
-          <w:rFonts w:cs="Courier New"/>
-        </w:rPr>
-        <w:t xml:space="preserve"> engine to the object’s position.</w:t>
+        <w:t>This function sets the listener position of the Wwise engine to the object’s position.</w:t>
       </w:r>
     </w:p>
     <w:p>
@@ -3072,7 +2588,7 @@
       <w:r>
         <w:t xml:space="preserve"> </w:t>
       </w:r>
-      <w:bookmarkStart w:id="7" w:name="_Toc437794650"/>
+      <w:bookmarkStart w:id="8" w:name="_Toc437794650"/>
       <w:r>
         <w:t xml:space="preserve">Toggling </w:t>
       </w:r>
@@ -3082,19 +2598,11 @@
       <w:r>
         <w:t>Profiling</w:t>
       </w:r>
-      <w:bookmarkEnd w:id="7"/>
-    </w:p>
-    <w:p>
-      <w:r>
-        <w:t xml:space="preserve">It is important to remember that when building a release version of your game, you should disable profiling within the </w:t>
-      </w:r>
-      <w:proofErr w:type="spellStart"/>
-      <w:r>
-        <w:t>Wwise</w:t>
-      </w:r>
-      <w:proofErr w:type="spellEnd"/>
-      <w:r>
-        <w:t xml:space="preserve"> engine. This is done </w:t>
+      <w:bookmarkEnd w:id="8"/>
+    </w:p>
+    <w:p>
+      <w:r>
+        <w:t xml:space="preserve">It is important to remember that when building a release version of your game, you should disable profiling within the Wwise engine. This is done </w:t>
       </w:r>
       <w:r>
         <w:t xml:space="preserve">through the </w:t>
@@ -3120,14 +2628,12 @@
       <w:r>
         <w:t xml:space="preserve">Expand the </w:t>
       </w:r>
-      <w:proofErr w:type="spellStart"/>
       <w:r>
         <w:rPr>
           <w:b/>
         </w:rPr>
         <w:t>GMWwise</w:t>
       </w:r>
-      <w:proofErr w:type="spellEnd"/>
       <w:r>
         <w:t xml:space="preserve"> extension.</w:t>
       </w:r>
@@ -3184,23 +2690,7 @@
         </w:numPr>
       </w:pPr>
       <w:r>
-        <w:t>Add the release versions of the .</w:t>
-      </w:r>
-      <w:proofErr w:type="spellStart"/>
-      <w:r>
-        <w:t>dll</w:t>
-      </w:r>
-      <w:proofErr w:type="spellEnd"/>
-      <w:r>
-        <w:t xml:space="preserve"> and .</w:t>
-      </w:r>
-      <w:proofErr w:type="spellStart"/>
-      <w:r>
-        <w:t>dylib</w:t>
-      </w:r>
-      <w:proofErr w:type="spellEnd"/>
-      <w:r>
-        <w:t xml:space="preserve"> files as Windows and Mac OS X proxies.</w:t>
+        <w:t>Add the release versions of the .dll and .dylib files as Windows and Mac OS X proxies.</w:t>
       </w:r>
     </w:p>
     <w:p>
@@ -3220,23 +2710,15 @@
       <w:pPr>
         <w:pStyle w:val="Heading2"/>
       </w:pPr>
-      <w:bookmarkStart w:id="8" w:name="_Toc437794651"/>
+      <w:bookmarkStart w:id="9" w:name="_Toc437794651"/>
       <w:r>
         <w:t>Working with other Functionalities</w:t>
       </w:r>
-      <w:bookmarkEnd w:id="8"/>
-    </w:p>
-    <w:p>
-      <w:r>
-        <w:t xml:space="preserve">While this tutorial does not offer guidance on how to work with other </w:t>
-      </w:r>
-      <w:proofErr w:type="spellStart"/>
-      <w:r>
-        <w:t>GMWwise</w:t>
-      </w:r>
-      <w:proofErr w:type="spellEnd"/>
-      <w:r>
-        <w:t xml:space="preserve"> functionalities, the process is largely similar to defining and posting an event.</w:t>
+      <w:bookmarkEnd w:id="9"/>
+    </w:p>
+    <w:p>
+      <w:r>
+        <w:t>While this tutorial does not offer guidance on how to work with other GMWwise functionalities, the process is largely similar to defining and posting an event.</w:t>
       </w:r>
     </w:p>
     <w:p>
@@ -3253,15 +2735,7 @@
         </w:numPr>
       </w:pPr>
       <w:r>
-        <w:t xml:space="preserve">Ensure that you register objects with the </w:t>
-      </w:r>
-      <w:proofErr w:type="spellStart"/>
-      <w:r>
-        <w:t>Wwise</w:t>
-      </w:r>
-      <w:proofErr w:type="spellEnd"/>
-      <w:r>
-        <w:t xml:space="preserve"> engine before using them.</w:t>
+        <w:t>Ensure that you register objects with the Wwise engine before using them.</w:t>
       </w:r>
     </w:p>
     <w:p>
@@ -3297,15 +2771,7 @@
         </w:numPr>
       </w:pPr>
       <w:r>
-        <w:t xml:space="preserve">Refer to the function headers of the </w:t>
-      </w:r>
-      <w:proofErr w:type="spellStart"/>
-      <w:r>
-        <w:t>GMWwise</w:t>
-      </w:r>
-      <w:proofErr w:type="spellEnd"/>
-      <w:r>
-        <w:t xml:space="preserve"> script API when unsure about how a function works.</w:t>
+        <w:t>Refer to the function headers of the GMWwise script API when unsure about how a function works.</w:t>
       </w:r>
     </w:p>
     <w:p>
@@ -3337,49 +2803,20 @@
       <w:pPr>
         <w:pStyle w:val="Heading1"/>
       </w:pPr>
-      <w:bookmarkStart w:id="9" w:name="_Toc437794652"/>
+      <w:bookmarkStart w:id="10" w:name="_Toc437794652"/>
       <w:r>
         <w:t>Closing Thoughts</w:t>
       </w:r>
-      <w:bookmarkEnd w:id="9"/>
-    </w:p>
-    <w:p>
-      <w:r>
-        <w:t xml:space="preserve">I did not create </w:t>
-      </w:r>
-      <w:proofErr w:type="spellStart"/>
-      <w:r>
-        <w:t>GMWwise</w:t>
-      </w:r>
-      <w:proofErr w:type="spellEnd"/>
-      <w:r>
-        <w:t>, but I have worked hard to bring it up to date in the original author’s stead. I am currently using this plugin as part of my o</w:t>
-      </w:r>
-      <w:bookmarkStart w:id="10" w:name="_GoBack"/>
       <w:bookmarkEnd w:id="10"/>
-      <w:r>
-        <w:t xml:space="preserve">wn team’s ongoing project, and will be updating it when I can to keep it in stride with the current stable release of </w:t>
-      </w:r>
-      <w:proofErr w:type="spellStart"/>
-      <w:r>
-        <w:t>Wwise</w:t>
-      </w:r>
-      <w:proofErr w:type="spellEnd"/>
-      <w:r>
-        <w:t>.</w:t>
-      </w:r>
-    </w:p>
-    <w:p>
-      <w:r>
-        <w:t xml:space="preserve">If you are having issues with </w:t>
-      </w:r>
-      <w:proofErr w:type="spellStart"/>
-      <w:r>
-        <w:t>GMWwise</w:t>
-      </w:r>
-      <w:proofErr w:type="spellEnd"/>
-      <w:r>
-        <w:t xml:space="preserve">, or would like to suggest a new feature, please use the GitHub issue tracker and pull request system. You can also contact me at </w:t>
+    </w:p>
+    <w:p>
+      <w:r>
+        <w:t>I did not create GMWwise, but I have worked hard to bring it up to date in the original author’s stead. I am currently using this plugin as part of my own team’s ongoing project, and will be updating it when I can to keep it in stride with the current stable release of Wwise.</w:t>
+      </w:r>
+    </w:p>
+    <w:p>
+      <w:r>
+        <w:t xml:space="preserve">If you are having issues with GMWwise, or would like to suggest a new feature, please use the GitHub issue tracker and pull request system. You can also contact me at </w:t>
       </w:r>
       <w:hyperlink r:id="rId7" w:history="1">
         <w:r>
@@ -3395,15 +2832,7 @@
     </w:p>
     <w:p>
       <w:r>
-        <w:t xml:space="preserve">Thank you for taking the time to read this guide. I hope that </w:t>
-      </w:r>
-      <w:proofErr w:type="spellStart"/>
-      <w:r>
-        <w:t>GMWwise</w:t>
-      </w:r>
-      <w:proofErr w:type="spellEnd"/>
-      <w:r>
-        <w:t xml:space="preserve"> helps your next (or current) project sound amazing!</w:t>
+        <w:t>Thank you for taking the time to read this guide. I hope that GMWwise helps your next (or current) project sound amazing!</w:t>
       </w:r>
     </w:p>
     <w:p/>
@@ -5339,7 +4768,7 @@
 </file>
 
 <file path=customXml/itemProps2.xml><?xml version="1.0" encoding="utf-8"?>
-<ds:datastoreItem xmlns:ds="http://schemas.openxmlformats.org/officeDocument/2006/customXml" ds:itemID="{210BE8B4-791C-48AF-8ACD-CDB04ABA7EE4}">
+<ds:datastoreItem xmlns:ds="http://schemas.openxmlformats.org/officeDocument/2006/customXml" ds:itemID="{4C96DF47-7B53-42F4-A540-0769890595E3}">
   <ds:schemaRefs>
     <ds:schemaRef ds:uri="http://schemas.openxmlformats.org/officeDocument/2006/bibliography"/>
   </ds:schemaRefs>

</xml_diff>

<commit_message>
Added backwards compatibility for GameMaker: Studio 1.4, updated documentation.
</commit_message>
<xml_diff>
--- a/GMWwise Manual.docx
+++ b/GMWwise Manual.docx
@@ -112,23 +112,13 @@
                                   </w:sdtPr>
                                   <w:sdtEndPr/>
                                   <w:sdtContent>
-                                    <w:proofErr w:type="spellStart"/>
                                     <w:r>
                                       <w:rPr>
                                         <w:color w:val="1CADE4" w:themeColor="accent1"/>
                                         <w:sz w:val="72"/>
                                         <w:szCs w:val="72"/>
                                       </w:rPr>
-                                      <w:t>GMWwise</w:t>
-                                    </w:r>
-                                    <w:proofErr w:type="spellEnd"/>
-                                    <w:r>
-                                      <w:rPr>
-                                        <w:color w:val="1CADE4" w:themeColor="accent1"/>
-                                        <w:sz w:val="72"/>
-                                        <w:szCs w:val="72"/>
-                                      </w:rPr>
-                                      <w:t xml:space="preserve"> Manual</w:t>
+                                      <w:t>GMWwise Manual</w:t>
                                     </w:r>
                                   </w:sdtContent>
                                 </w:sdt>
@@ -451,7 +441,7 @@
                                   <w:tag w:val=""/>
                                   <w:id w:val="-785116381"/>
                                   <w:dataBinding w:prefixMappings="xmlns:ns0='http://schemas.microsoft.com/office/2006/coverPageProps' " w:xpath="/ns0:CoverPageProperties[1]/ns0:PublishDate[1]" w:storeItemID="{55AF091B-3C7A-41E3-B477-F2FDAA23CFDA}"/>
-                                  <w:date w:fullDate="2015-01-01T00:00:00Z">
+                                  <w:date w:fullDate="2017-01-01T00:00:00Z">
                                     <w:dateFormat w:val="yyyy"/>
                                     <w:lid w:val="en-US"/>
                                     <w:storeMappedDataAs w:val="dateTime"/>
@@ -476,7 +466,7 @@
                                         <w:sz w:val="24"/>
                                         <w:szCs w:val="24"/>
                                       </w:rPr>
-                                      <w:t>2015</w:t>
+                                      <w:t>2017</w:t>
                                     </w:r>
                                   </w:p>
                                 </w:sdtContent>
@@ -519,7 +509,7 @@
                             <w:tag w:val=""/>
                             <w:id w:val="-785116381"/>
                             <w:dataBinding w:prefixMappings="xmlns:ns0='http://schemas.microsoft.com/office/2006/coverPageProps' " w:xpath="/ns0:CoverPageProperties[1]/ns0:PublishDate[1]" w:storeItemID="{55AF091B-3C7A-41E3-B477-F2FDAA23CFDA}"/>
-                            <w:date w:fullDate="2015-01-01T00:00:00Z">
+                            <w:date w:fullDate="2017-01-01T00:00:00Z">
                               <w:dateFormat w:val="yyyy"/>
                               <w:lid w:val="en-US"/>
                               <w:storeMappedDataAs w:val="dateTime"/>
@@ -544,7 +534,7 @@
                                   <w:sz w:val="24"/>
                                   <w:szCs w:val="24"/>
                                 </w:rPr>
-                                <w:t>2015</w:t>
+                                <w:t>2017</w:t>
                               </w:r>
                             </w:p>
                           </w:sdtContent>
@@ -591,12 +581,7 @@
             <w:pStyle w:val="TOCHeading"/>
           </w:pPr>
           <w:r>
-            <w:t>Content</w:t>
-          </w:r>
-          <w:bookmarkStart w:id="0" w:name="_GoBack"/>
-          <w:bookmarkEnd w:id="0"/>
-          <w:r>
-            <w:t>s</w:t>
+            <w:t>Contents</w:t>
           </w:r>
         </w:p>
         <w:p>
@@ -1336,160 +1321,1803 @@
       <w:pPr>
         <w:pStyle w:val="Heading1"/>
       </w:pPr>
-      <w:bookmarkStart w:id="1" w:name="_Toc480552702"/>
+      <w:bookmarkStart w:id="0" w:name="_Toc480552702"/>
       <w:r>
         <w:t>Overview</w:t>
       </w:r>
+      <w:bookmarkEnd w:id="0"/>
+    </w:p>
+    <w:p>
+      <w:r>
+        <w:t>The purpose of this document is to introduce GMWwise, describe its usage, and help you understand how to integrate it with an existing GameMaker: Studio project, as well as how to use it.</w:t>
+      </w:r>
+    </w:p>
+    <w:p>
+      <w:r>
+        <w:t xml:space="preserve">GMWwise is a </w:t>
+      </w:r>
+      <w:r>
+        <w:t>GameMaker: Studio extension that, along with a set of .dll and .dylib files</w:t>
+      </w:r>
+      <w:r>
+        <w:t>, will allow you to integrate Wwise audio banks with your project.</w:t>
+      </w:r>
+      <w:r>
+        <w:t xml:space="preserve"> It was originally created by </w:t>
+      </w:r>
+      <w:r>
+        <w:t>Cédric Liaudet</w:t>
+      </w:r>
+      <w:r>
+        <w:t>.</w:t>
+      </w:r>
+      <w:r>
+        <w:t xml:space="preserve"> </w:t>
+      </w:r>
+    </w:p>
+    <w:p>
+      <w:r>
+        <w:t xml:space="preserve">GMWwise currently supports version </w:t>
+      </w:r>
+      <w:r>
+        <w:rPr>
+          <w:b/>
+        </w:rPr>
+        <w:t>2016.2.3</w:t>
+      </w:r>
+      <w:r>
+        <w:rPr>
+          <w:b/>
+        </w:rPr>
+        <w:t>.6077</w:t>
+      </w:r>
+      <w:r>
+        <w:t xml:space="preserve"> of Wwise on Windows and Mac.</w:t>
+      </w:r>
+    </w:p>
+    <w:p/>
+    <w:p>
+      <w:pPr>
+        <w:pStyle w:val="Heading1"/>
+      </w:pPr>
+      <w:bookmarkStart w:id="1" w:name="_Toc480552703"/>
+      <w:r>
+        <w:t>Supported Wwise Functionalities</w:t>
+      </w:r>
       <w:bookmarkEnd w:id="1"/>
     </w:p>
     <w:p>
       <w:r>
-        <w:t xml:space="preserve">The purpose of this document is to introduce </w:t>
-      </w:r>
-      <w:proofErr w:type="spellStart"/>
-      <w:r>
+        <w:t>GMWwise supports many of the core functionalities offered by the Wwise engine. These functionalities are:</w:t>
+      </w:r>
+    </w:p>
+    <w:p>
+      <w:pPr>
+        <w:pStyle w:val="ListParagraph"/>
+        <w:numPr>
+          <w:ilvl w:val="0"/>
+          <w:numId w:val="6"/>
+        </w:numPr>
+      </w:pPr>
+      <w:r>
+        <w:t>Plugin registration</w:t>
+      </w:r>
+    </w:p>
+    <w:p>
+      <w:pPr>
+        <w:pStyle w:val="ListParagraph"/>
+        <w:numPr>
+          <w:ilvl w:val="0"/>
+          <w:numId w:val="6"/>
+        </w:numPr>
+      </w:pPr>
+      <w:r>
+        <w:t>Listener position setting (2D and 3D)</w:t>
+      </w:r>
+    </w:p>
+    <w:p>
+      <w:pPr>
+        <w:pStyle w:val="ListParagraph"/>
+        <w:numPr>
+          <w:ilvl w:val="0"/>
+          <w:numId w:val="6"/>
+        </w:numPr>
+      </w:pPr>
+      <w:r>
+        <w:t>Object position setting (2D and 3D)</w:t>
+      </w:r>
+    </w:p>
+    <w:p>
+      <w:pPr>
+        <w:pStyle w:val="ListParagraph"/>
+        <w:numPr>
+          <w:ilvl w:val="0"/>
+          <w:numId w:val="6"/>
+        </w:numPr>
+      </w:pPr>
+      <w:r>
+        <w:t>Game object groups</w:t>
+      </w:r>
+    </w:p>
+    <w:p>
+      <w:pPr>
+        <w:pStyle w:val="ListParagraph"/>
+        <w:numPr>
+          <w:ilvl w:val="0"/>
+          <w:numId w:val="6"/>
+        </w:numPr>
+      </w:pPr>
+      <w:r>
+        <w:t>States and State Groups</w:t>
+      </w:r>
+    </w:p>
+    <w:p>
+      <w:pPr>
+        <w:pStyle w:val="ListParagraph"/>
+        <w:numPr>
+          <w:ilvl w:val="0"/>
+          <w:numId w:val="6"/>
+        </w:numPr>
+      </w:pPr>
+      <w:r>
+        <w:t>Switches and Switch Groups</w:t>
+      </w:r>
+    </w:p>
+    <w:p>
+      <w:pPr>
+        <w:pStyle w:val="ListParagraph"/>
+        <w:numPr>
+          <w:ilvl w:val="0"/>
+          <w:numId w:val="6"/>
+        </w:numPr>
+      </w:pPr>
+      <w:r>
+        <w:t>Events</w:t>
+      </w:r>
+    </w:p>
+    <w:p>
+      <w:pPr>
+        <w:pStyle w:val="ListParagraph"/>
+        <w:numPr>
+          <w:ilvl w:val="0"/>
+          <w:numId w:val="6"/>
+        </w:numPr>
+      </w:pPr>
+      <w:r>
+        <w:t>Triggers</w:t>
+      </w:r>
+    </w:p>
+    <w:p>
+      <w:pPr>
+        <w:pStyle w:val="ListParagraph"/>
+        <w:numPr>
+          <w:ilvl w:val="0"/>
+          <w:numId w:val="6"/>
+        </w:numPr>
+      </w:pPr>
+      <w:r>
+        <w:t xml:space="preserve">Object </w:t>
+      </w:r>
+      <w:r>
+        <w:t>RTPCs</w:t>
+      </w:r>
+    </w:p>
+    <w:p>
+      <w:pPr>
+        <w:pStyle w:val="ListParagraph"/>
+        <w:numPr>
+          <w:ilvl w:val="0"/>
+          <w:numId w:val="6"/>
+        </w:numPr>
+      </w:pPr>
+      <w:r>
+        <w:t xml:space="preserve">Global </w:t>
+      </w:r>
+      <w:r>
+        <w:t>RTPCs</w:t>
+      </w:r>
+    </w:p>
+    <w:p>
+      <w:pPr>
+        <w:pStyle w:val="ListParagraph"/>
+        <w:numPr>
+          <w:ilvl w:val="0"/>
+          <w:numId w:val="6"/>
+        </w:numPr>
+      </w:pPr>
+      <w:r>
+        <w:t>Profiling integration</w:t>
+      </w:r>
+    </w:p>
+    <w:p>
+      <w:pPr>
+        <w:pStyle w:val="Heading1"/>
+      </w:pPr>
+      <w:r>
+        <w:lastRenderedPageBreak/>
+        <w:t>Supported plugins</w:t>
+      </w:r>
+    </w:p>
+    <w:p>
+      <w:r>
+        <w:t>GMWwise currently supports the following plugins:</w:t>
+      </w:r>
+    </w:p>
+    <w:p>
+      <w:pPr>
+        <w:pStyle w:val="ListParagraph"/>
+        <w:numPr>
+          <w:ilvl w:val="0"/>
+          <w:numId w:val="6"/>
+        </w:numPr>
+      </w:pPr>
+      <w:r>
+        <w:t>Sine Source</w:t>
+      </w:r>
+    </w:p>
+    <w:p>
+      <w:pPr>
+        <w:pStyle w:val="ListParagraph"/>
+        <w:numPr>
+          <w:ilvl w:val="0"/>
+          <w:numId w:val="6"/>
+        </w:numPr>
+      </w:pPr>
+      <w:r>
+        <w:t>Tone Source</w:t>
+      </w:r>
+    </w:p>
+    <w:p>
+      <w:pPr>
+        <w:pStyle w:val="ListParagraph"/>
+        <w:numPr>
+          <w:ilvl w:val="0"/>
+          <w:numId w:val="6"/>
+        </w:numPr>
+      </w:pPr>
+      <w:r>
+        <w:t>Silence Source</w:t>
+      </w:r>
+    </w:p>
+    <w:p>
+      <w:pPr>
+        <w:pStyle w:val="ListParagraph"/>
+        <w:numPr>
+          <w:ilvl w:val="0"/>
+          <w:numId w:val="6"/>
+        </w:numPr>
+      </w:pPr>
+      <w:r>
+        <w:t>Delay</w:t>
+      </w:r>
+    </w:p>
+    <w:p>
+      <w:pPr>
+        <w:pStyle w:val="ListParagraph"/>
+        <w:numPr>
+          <w:ilvl w:val="0"/>
+          <w:numId w:val="6"/>
+        </w:numPr>
+      </w:pPr>
+      <w:r>
+        <w:t>Stereo Delay</w:t>
+      </w:r>
+    </w:p>
+    <w:p>
+      <w:pPr>
+        <w:pStyle w:val="ListParagraph"/>
+        <w:numPr>
+          <w:ilvl w:val="0"/>
+          <w:numId w:val="6"/>
+        </w:numPr>
+      </w:pPr>
+      <w:r>
+        <w:t>Parametric EQ</w:t>
+      </w:r>
+    </w:p>
+    <w:p>
+      <w:pPr>
+        <w:pStyle w:val="ListParagraph"/>
+        <w:numPr>
+          <w:ilvl w:val="0"/>
+          <w:numId w:val="6"/>
+        </w:numPr>
+      </w:pPr>
+      <w:r>
+        <w:t>Matrix Reverb</w:t>
+      </w:r>
+      <w:r>
+        <w:t xml:space="preserve"> </w:t>
+      </w:r>
+    </w:p>
+    <w:p>
+      <w:pPr>
+        <w:pStyle w:val="ListParagraph"/>
+        <w:numPr>
+          <w:ilvl w:val="0"/>
+          <w:numId w:val="6"/>
+        </w:numPr>
+      </w:pPr>
+      <w:r>
+        <w:t>Room Verb</w:t>
+      </w:r>
+    </w:p>
+    <w:p>
+      <w:pPr>
+        <w:pStyle w:val="ListParagraph"/>
+        <w:numPr>
+          <w:ilvl w:val="0"/>
+          <w:numId w:val="6"/>
+        </w:numPr>
+      </w:pPr>
+      <w:r>
+        <w:t>Convolution Reverb</w:t>
+      </w:r>
+    </w:p>
+    <w:p>
+      <w:pPr>
+        <w:pStyle w:val="ListParagraph"/>
+        <w:numPr>
+          <w:ilvl w:val="0"/>
+          <w:numId w:val="6"/>
+        </w:numPr>
+      </w:pPr>
+      <w:r>
+        <w:t>Compressor</w:t>
+      </w:r>
+    </w:p>
+    <w:p>
+      <w:pPr>
+        <w:pStyle w:val="ListParagraph"/>
+        <w:numPr>
+          <w:ilvl w:val="0"/>
+          <w:numId w:val="6"/>
+        </w:numPr>
+      </w:pPr>
+      <w:r>
+        <w:t>Gain</w:t>
+      </w:r>
+    </w:p>
+    <w:p>
+      <w:pPr>
+        <w:pStyle w:val="ListParagraph"/>
+        <w:numPr>
+          <w:ilvl w:val="0"/>
+          <w:numId w:val="6"/>
+        </w:numPr>
+      </w:pPr>
+      <w:r>
+        <w:t>Expander</w:t>
+      </w:r>
+    </w:p>
+    <w:p>
+      <w:pPr>
+        <w:pStyle w:val="ListParagraph"/>
+        <w:numPr>
+          <w:ilvl w:val="0"/>
+          <w:numId w:val="6"/>
+        </w:numPr>
+      </w:pPr>
+      <w:r>
+        <w:t>Flanger</w:t>
+      </w:r>
+    </w:p>
+    <w:p>
+      <w:pPr>
+        <w:pStyle w:val="ListParagraph"/>
+        <w:numPr>
+          <w:ilvl w:val="0"/>
+          <w:numId w:val="6"/>
+        </w:numPr>
+      </w:pPr>
+      <w:r>
+        <w:t>Tremolo</w:t>
+      </w:r>
+    </w:p>
+    <w:p>
+      <w:pPr>
+        <w:pStyle w:val="ListParagraph"/>
+        <w:numPr>
+          <w:ilvl w:val="0"/>
+          <w:numId w:val="6"/>
+        </w:numPr>
+      </w:pPr>
+      <w:r>
+        <w:t>Harmonizer</w:t>
+      </w:r>
+    </w:p>
+    <w:p>
+      <w:pPr>
+        <w:pStyle w:val="ListParagraph"/>
+        <w:numPr>
+          <w:ilvl w:val="0"/>
+          <w:numId w:val="6"/>
+        </w:numPr>
+      </w:pPr>
+      <w:r>
+        <w:t>Peak Limiter</w:t>
+      </w:r>
+    </w:p>
+    <w:p>
+      <w:pPr>
+        <w:pStyle w:val="ListParagraph"/>
+        <w:numPr>
+          <w:ilvl w:val="0"/>
+          <w:numId w:val="6"/>
+        </w:numPr>
+      </w:pPr>
+      <w:r>
+        <w:t>Pitch Shifter</w:t>
+      </w:r>
+    </w:p>
+    <w:p>
+      <w:pPr>
+        <w:pStyle w:val="ListParagraph"/>
+        <w:numPr>
+          <w:ilvl w:val="0"/>
+          <w:numId w:val="6"/>
+        </w:numPr>
+      </w:pPr>
+      <w:r>
+        <w:t>Meter</w:t>
+      </w:r>
+    </w:p>
+    <w:p>
+      <w:pPr>
+        <w:pStyle w:val="ListParagraph"/>
+        <w:numPr>
+          <w:ilvl w:val="0"/>
+          <w:numId w:val="6"/>
+        </w:numPr>
+      </w:pPr>
+      <w:r>
+        <w:t>Vorbis Decoder</w:t>
+      </w:r>
+    </w:p>
+    <w:p>
+      <w:pPr>
+        <w:pStyle w:val="ListParagraph"/>
+        <w:numPr>
+          <w:ilvl w:val="0"/>
+          <w:numId w:val="6"/>
+        </w:numPr>
+      </w:pPr>
+      <w:r>
+        <w:t>Guitar Distortion</w:t>
+      </w:r>
+    </w:p>
+    <w:p>
+      <w:pPr>
+        <w:pStyle w:val="ListParagraph"/>
+        <w:numPr>
+          <w:ilvl w:val="0"/>
+          <w:numId w:val="6"/>
+        </w:numPr>
+      </w:pPr>
+      <w:r>
+        <w:t>Motion Generator</w:t>
+      </w:r>
+    </w:p>
+    <w:p>
+      <w:pPr>
+        <w:pStyle w:val="ListParagraph"/>
+        <w:numPr>
+          <w:ilvl w:val="0"/>
+          <w:numId w:val="6"/>
+        </w:numPr>
+      </w:pPr>
+      <w:r>
+        <w:t>Rumble</w:t>
+      </w:r>
+    </w:p>
+    <w:p>
+      <w:pPr>
+        <w:pStyle w:val="ListParagraph"/>
+        <w:numPr>
+          <w:ilvl w:val="0"/>
+          <w:numId w:val="6"/>
+        </w:numPr>
+      </w:pPr>
+      <w:r>
+        <w:t>Sound Seed Impact</w:t>
+      </w:r>
+    </w:p>
+    <w:p>
+      <w:pPr>
+        <w:pStyle w:val="ListParagraph"/>
+        <w:numPr>
+          <w:ilvl w:val="0"/>
+          <w:numId w:val="6"/>
+        </w:numPr>
+      </w:pPr>
+      <w:r>
+        <w:t>Sound Seed Wind</w:t>
+      </w:r>
+    </w:p>
+    <w:p>
+      <w:pPr>
+        <w:pStyle w:val="ListParagraph"/>
+        <w:numPr>
+          <w:ilvl w:val="0"/>
+          <w:numId w:val="6"/>
+        </w:numPr>
+      </w:pPr>
+      <w:r>
+        <w:t>Sound Seed Woosh</w:t>
+      </w:r>
+    </w:p>
+    <w:p>
+      <w:pPr>
+        <w:pStyle w:val="ListParagraph"/>
+        <w:numPr>
+          <w:ilvl w:val="0"/>
+          <w:numId w:val="6"/>
+        </w:numPr>
+      </w:pPr>
+      <w:r>
+        <w:t>Synth One</w:t>
+      </w:r>
+    </w:p>
+    <w:p>
+      <w:pPr>
+        <w:pStyle w:val="ListParagraph"/>
+        <w:numPr>
+          <w:ilvl w:val="0"/>
+          <w:numId w:val="6"/>
+        </w:numPr>
+      </w:pPr>
+      <w:r>
+        <w:t>Time Stretch</w:t>
+      </w:r>
+    </w:p>
+    <w:p/>
+    <w:p>
+      <w:pPr>
+        <w:pStyle w:val="Heading1"/>
+      </w:pPr>
+      <w:bookmarkStart w:id="2" w:name="_Toc480552704"/>
+      <w:r>
+        <w:t>Integration</w:t>
+      </w:r>
+      <w:bookmarkEnd w:id="2"/>
+    </w:p>
+    <w:p>
+      <w:r>
+        <w:t>The integration of GMWwise into your project, existing or new, is a relatively simple process. Please follow the steps listed below.</w:t>
+      </w:r>
+    </w:p>
+    <w:p>
+      <w:pPr>
+        <w:pStyle w:val="ListParagraph"/>
+        <w:numPr>
+          <w:ilvl w:val="0"/>
+          <w:numId w:val="1"/>
+        </w:numPr>
+      </w:pPr>
+      <w:r>
+        <w:t>Create or open your GameMaker: Studio project.</w:t>
+      </w:r>
+    </w:p>
+    <w:p>
+      <w:pPr>
+        <w:pStyle w:val="ListParagraph"/>
+        <w:numPr>
+          <w:ilvl w:val="0"/>
+          <w:numId w:val="1"/>
+        </w:numPr>
+      </w:pPr>
+      <w:r>
+        <w:rPr>
+          <w:b/>
+        </w:rPr>
+        <w:t>For GameMaker: Studio 2 only:</w:t>
+      </w:r>
+    </w:p>
+    <w:p>
+      <w:pPr>
+        <w:pStyle w:val="ListParagraph"/>
+        <w:numPr>
+          <w:ilvl w:val="1"/>
+          <w:numId w:val="1"/>
+        </w:numPr>
+      </w:pPr>
+      <w:r>
+        <w:t>Open the GameMaker Marketplace within the project</w:t>
+      </w:r>
+    </w:p>
+    <w:p>
+      <w:pPr>
+        <w:pStyle w:val="ListParagraph"/>
+        <w:numPr>
+          <w:ilvl w:val="1"/>
+          <w:numId w:val="1"/>
+        </w:numPr>
+      </w:pPr>
+      <w:r>
+        <w:t>Find and download the “GMWwise” extension</w:t>
+      </w:r>
+    </w:p>
+    <w:p>
+      <w:pPr>
+        <w:pStyle w:val="ListParagraph"/>
+        <w:numPr>
+          <w:ilvl w:val="0"/>
+          <w:numId w:val="1"/>
+        </w:numPr>
+      </w:pPr>
+      <w:r>
+        <w:rPr>
+          <w:b/>
+        </w:rPr>
+        <w:t>For GameMaker: Studio 1.4 only:</w:t>
+      </w:r>
+    </w:p>
+    <w:p>
+      <w:pPr>
+        <w:pStyle w:val="ListParagraph"/>
+        <w:numPr>
+          <w:ilvl w:val="1"/>
+          <w:numId w:val="1"/>
+        </w:numPr>
+      </w:pPr>
+      <w:r>
+        <w:t>Right click on ‘Extensions’ in your resource tree and select ‘Import Extension’</w:t>
+      </w:r>
+    </w:p>
+    <w:p>
+      <w:pPr>
+        <w:pStyle w:val="ListParagraph"/>
+        <w:numPr>
+          <w:ilvl w:val="1"/>
+          <w:numId w:val="1"/>
+        </w:numPr>
+      </w:pPr>
+      <w:r>
+        <w:t>Navigate to ‘Files/GMWwise (GMS 1.4).gmez’ and import it</w:t>
+      </w:r>
+      <w:bookmarkStart w:id="3" w:name="_GoBack"/>
+      <w:bookmarkEnd w:id="3"/>
+    </w:p>
+    <w:p>
+      <w:pPr>
+        <w:pStyle w:val="ListParagraph"/>
+        <w:numPr>
+          <w:ilvl w:val="0"/>
+          <w:numId w:val="1"/>
+        </w:numPr>
+      </w:pPr>
+      <w:r>
+        <w:t xml:space="preserve">Create a </w:t>
+      </w:r>
+      <w:r>
+        <w:t>group</w:t>
+      </w:r>
+      <w:r>
+        <w:t xml:space="preserve"> within the </w:t>
+      </w:r>
+      <w:r>
+        <w:rPr>
+          <w:b/>
+        </w:rPr>
+        <w:t xml:space="preserve">Included Files </w:t>
+      </w:r>
+      <w:r>
+        <w:t>section and call it ‘</w:t>
+      </w:r>
+      <w:r>
+        <w:t>sound’</w:t>
+      </w:r>
+      <w:r>
+        <w:t>.</w:t>
+      </w:r>
+    </w:p>
+    <w:p>
+      <w:pPr>
+        <w:pStyle w:val="ListParagraph"/>
+        <w:numPr>
+          <w:ilvl w:val="0"/>
+          <w:numId w:val="1"/>
+        </w:numPr>
+      </w:pPr>
+      <w:r>
+        <w:lastRenderedPageBreak/>
+        <w:t xml:space="preserve">Create a group within the </w:t>
+      </w:r>
+      <w:r>
+        <w:rPr>
+          <w:b/>
+        </w:rPr>
+        <w:t>Included Files</w:t>
+      </w:r>
+      <w:r>
+        <w:t xml:space="preserve"> section and call it ‘banks’.</w:t>
+      </w:r>
+    </w:p>
+    <w:p>
+      <w:r>
+        <w:t xml:space="preserve">At this point, you’re ready to start working with GMWwise! </w:t>
+      </w:r>
+      <w:r>
+        <w:t>Continue on to the next section to learn how all of this works.</w:t>
+      </w:r>
+    </w:p>
+    <w:p/>
+    <w:p>
+      <w:pPr>
+        <w:pStyle w:val="Heading1"/>
+      </w:pPr>
+      <w:bookmarkStart w:id="4" w:name="_Toc480552705"/>
+      <w:r>
+        <w:t>Tutorial</w:t>
+      </w:r>
+      <w:bookmarkEnd w:id="4"/>
+    </w:p>
+    <w:p>
+      <w:r>
+        <w:t>This section of the manual will teach you how to start building code that will allow you to start setting up, playing, and profiling audio. Please note that many of the concepts covered in this tutorial are demonstrated in the Sample Project that came as part of this download. This tutorial will reference specific code segments from within the Sample Project, so you may want to have it open as you follow these steps.</w:t>
+      </w:r>
+    </w:p>
+    <w:p>
+      <w:r>
+        <w:t>This tutorial will be divided into a number of subsections for your convenience, each one covering a specific aspect of GMWwise.</w:t>
+      </w:r>
+    </w:p>
+    <w:p>
+      <w:r>
+        <w:rPr>
+          <w:b/>
+        </w:rPr>
+        <w:t xml:space="preserve">Important: </w:t>
+      </w:r>
+      <w:r>
+        <w:t>In order to follow this tutorial, you will want to use the banks provided with the Sample Project, or a bank that you personally have created using a supported version of Wwise.</w:t>
+      </w:r>
+    </w:p>
+    <w:p/>
+    <w:p>
+      <w:pPr>
+        <w:pStyle w:val="Heading2"/>
+      </w:pPr>
+      <w:bookmarkStart w:id="5" w:name="_Toc480552706"/>
+      <w:r>
+        <w:t>Adding</w:t>
+      </w:r>
+      <w:r>
+        <w:t xml:space="preserve"> Banks and Streamed FIles</w:t>
+      </w:r>
+      <w:bookmarkEnd w:id="5"/>
+    </w:p>
+    <w:p>
+      <w:r>
+        <w:t>Using either the provided banks from the Sample Project, or your own banks, perform the following steps for each bank:</w:t>
+      </w:r>
+    </w:p>
+    <w:p>
+      <w:pPr>
+        <w:pStyle w:val="ListParagraph"/>
+        <w:numPr>
+          <w:ilvl w:val="0"/>
+          <w:numId w:val="3"/>
+        </w:numPr>
+      </w:pPr>
+      <w:r>
+        <w:t>Navigate to the desired bank file.</w:t>
+      </w:r>
+    </w:p>
+    <w:p>
+      <w:pPr>
+        <w:pStyle w:val="ListParagraph"/>
+        <w:numPr>
+          <w:ilvl w:val="0"/>
+          <w:numId w:val="3"/>
+        </w:numPr>
+      </w:pPr>
+      <w:r>
+        <w:t xml:space="preserve">Click and drag the bank into the </w:t>
+      </w:r>
+      <w:r>
+        <w:rPr>
+          <w:b/>
+        </w:rPr>
+        <w:t xml:space="preserve">‘banks’ </w:t>
+      </w:r>
+      <w:r>
+        <w:t xml:space="preserve">group in your </w:t>
+      </w:r>
+      <w:r>
+        <w:rPr>
+          <w:b/>
+        </w:rPr>
+        <w:t>Included Files</w:t>
+      </w:r>
+      <w:r>
+        <w:t>.</w:t>
+      </w:r>
+    </w:p>
+    <w:p>
+      <w:r>
+        <w:t>Make sure that you have included the Initialization bank when doing this.</w:t>
+      </w:r>
+    </w:p>
+    <w:p>
+      <w:r>
+        <w:t>Perform the same process for any streamed audio files used by Wwise.</w:t>
+      </w:r>
+    </w:p>
+    <w:p/>
+    <w:p>
+      <w:pPr>
+        <w:pStyle w:val="Heading2"/>
+      </w:pPr>
+      <w:r>
+        <w:t xml:space="preserve"> </w:t>
+      </w:r>
+      <w:bookmarkStart w:id="6" w:name="_Toc480552707"/>
+      <w:r>
+        <w:t>Creating a Sound Controller</w:t>
+      </w:r>
+      <w:bookmarkEnd w:id="6"/>
+    </w:p>
+    <w:p>
+      <w:r>
+        <w:t xml:space="preserve">The first thing that we are going to do is create a Controller object that will be responsible for initializing, running, and tearing down the GMWwise engine. These concepts can be found in </w:t>
+      </w:r>
+      <w:r>
+        <w:rPr>
+          <w:b/>
+        </w:rPr>
+        <w:t>objSoundController</w:t>
+      </w:r>
+      <w:r>
+        <w:t xml:space="preserve"> within the Sample Project.</w:t>
+      </w:r>
+    </w:p>
+    <w:p>
+      <w:pPr>
+        <w:pStyle w:val="ListParagraph"/>
+        <w:numPr>
+          <w:ilvl w:val="0"/>
+          <w:numId w:val="2"/>
+        </w:numPr>
+      </w:pPr>
+      <w:r>
+        <w:t xml:space="preserve">Create an object and name it </w:t>
+      </w:r>
+      <w:r>
+        <w:rPr>
+          <w:b/>
+        </w:rPr>
+        <w:t xml:space="preserve">objSoundController </w:t>
+      </w:r>
+      <w:r>
+        <w:t>(Or whatever you like!)</w:t>
+      </w:r>
+      <w:r>
+        <w:t>.</w:t>
+      </w:r>
+    </w:p>
+    <w:p>
+      <w:pPr>
+        <w:pStyle w:val="ListParagraph"/>
+        <w:numPr>
+          <w:ilvl w:val="0"/>
+          <w:numId w:val="2"/>
+        </w:numPr>
+      </w:pPr>
+      <w:r>
+        <w:t xml:space="preserve">Copy the code from the Sample Project’s </w:t>
+      </w:r>
+      <w:r>
+        <w:rPr>
+          <w:b/>
+        </w:rPr>
+        <w:t>Create Event</w:t>
+      </w:r>
+      <w:r>
+        <w:rPr>
+          <w:b/>
+        </w:rPr>
+        <w:t>.</w:t>
+      </w:r>
+    </w:p>
+    <w:p>
+      <w:r>
+        <w:t>This code</w:t>
+      </w:r>
+      <w:r>
+        <w:t xml:space="preserve"> initializes the GMWwise engine. </w:t>
+      </w:r>
+      <w:r>
+        <w:t xml:space="preserve">When copying the code over, ensure that </w:t>
+      </w:r>
+      <w:r>
+        <w:t>the paths specified by</w:t>
+      </w:r>
+    </w:p>
+    <w:p>
+      <w:pPr>
+        <w:rPr>
+          <w:rFonts w:ascii="Courier New" w:hAnsi="Courier New" w:cs="Courier New"/>
+        </w:rPr>
+      </w:pPr>
+      <w:r>
+        <w:rPr>
+          <w:rFonts w:ascii="Courier New" w:hAnsi="Courier New" w:cs="Courier New"/>
+        </w:rPr>
+        <w:t>gmwSetBasePath(...);</w:t>
+      </w:r>
+    </w:p>
+    <w:p>
+      <w:pPr>
+        <w:rPr>
+          <w:rFonts w:cs="Courier New"/>
+        </w:rPr>
+      </w:pPr>
+      <w:r>
+        <w:rPr>
+          <w:rFonts w:cs="Courier New"/>
+        </w:rPr>
+        <w:t>Corresponds to the group that you have created in the root of your Included Files.</w:t>
+      </w:r>
+      <w:r>
+        <w:rPr>
+          <w:rFonts w:cs="Courier New"/>
+        </w:rPr>
+        <w:t xml:space="preserve"> Do the same for the banks init</w:t>
+      </w:r>
+      <w:r>
+        <w:rPr>
+          <w:rFonts w:cs="Courier New"/>
+        </w:rPr>
+        <w:t>ialized within the Create Event.</w:t>
+      </w:r>
+    </w:p>
+    <w:p>
+      <w:pPr>
+        <w:rPr>
+          <w:rFonts w:cs="Courier New"/>
+        </w:rPr>
+      </w:pPr>
+    </w:p>
+    <w:p>
+      <w:pPr>
+        <w:pStyle w:val="ListParagraph"/>
+        <w:numPr>
+          <w:ilvl w:val="0"/>
+          <w:numId w:val="2"/>
+        </w:numPr>
+        <w:rPr>
+          <w:rFonts w:cs="Courier New"/>
+        </w:rPr>
+      </w:pPr>
+      <w:r>
+        <w:rPr>
+          <w:rFonts w:cs="Courier New"/>
+        </w:rPr>
+        <w:t xml:space="preserve">Copy the code from the Sample Project’s </w:t>
+      </w:r>
+      <w:r>
+        <w:rPr>
+          <w:rFonts w:cs="Courier New"/>
+          <w:b/>
+        </w:rPr>
+        <w:t>Destroy Event</w:t>
+      </w:r>
+      <w:r>
+        <w:rPr>
+          <w:rFonts w:cs="Courier New"/>
+          <w:b/>
+        </w:rPr>
+        <w:t>.</w:t>
+      </w:r>
+    </w:p>
+    <w:p>
+      <w:pPr>
+        <w:rPr>
+          <w:rFonts w:cs="Courier New"/>
+        </w:rPr>
+      </w:pPr>
+      <w:r>
+        <w:rPr>
+          <w:rFonts w:cs="Courier New"/>
+        </w:rPr>
+        <w:t>This code tears down the GMWwise engine and unloads all banks from memory.</w:t>
+      </w:r>
+      <w:r>
+        <w:rPr>
+          <w:rFonts w:cs="Courier New"/>
+        </w:rPr>
+        <w:t xml:space="preserve"> Ensure that the banks being unloaded correspond to the ones you loaded in Create.</w:t>
+      </w:r>
+    </w:p>
+    <w:p>
+      <w:pPr>
+        <w:rPr>
+          <w:rFonts w:cs="Courier New"/>
+        </w:rPr>
+      </w:pPr>
+    </w:p>
+    <w:p>
+      <w:pPr>
+        <w:pStyle w:val="ListParagraph"/>
+        <w:numPr>
+          <w:ilvl w:val="0"/>
+          <w:numId w:val="2"/>
+        </w:numPr>
+        <w:rPr>
+          <w:rFonts w:cs="Courier New"/>
+        </w:rPr>
+      </w:pPr>
+      <w:r>
+        <w:rPr>
+          <w:rFonts w:cs="Courier New"/>
+        </w:rPr>
+        <w:t xml:space="preserve">Copy the code from the Sample Project’s </w:t>
+      </w:r>
+      <w:r>
+        <w:rPr>
+          <w:rFonts w:cs="Courier New"/>
+          <w:b/>
+        </w:rPr>
+        <w:t>Step Event.</w:t>
+      </w:r>
+    </w:p>
+    <w:p>
+      <w:pPr>
+        <w:rPr>
+          <w:rFonts w:cs="Courier New"/>
+        </w:rPr>
+      </w:pPr>
+      <w:r>
+        <w:rPr>
+          <w:rFonts w:cs="Courier New"/>
+        </w:rPr>
+        <w:t>This code process the GMWwise engine for each frame of the game.</w:t>
+      </w:r>
+    </w:p>
+    <w:p>
+      <w:pPr>
+        <w:rPr>
+          <w:rFonts w:cs="Courier New"/>
+        </w:rPr>
+      </w:pPr>
+    </w:p>
+    <w:p>
+      <w:pPr>
+        <w:pStyle w:val="ListParagraph"/>
+        <w:numPr>
+          <w:ilvl w:val="0"/>
+          <w:numId w:val="2"/>
+        </w:numPr>
+        <w:rPr>
+          <w:rFonts w:cs="Courier New"/>
+        </w:rPr>
+      </w:pPr>
+      <w:r>
+        <w:rPr>
+          <w:rFonts w:cs="Courier New"/>
+        </w:rPr>
+        <w:t xml:space="preserve">Ensure that </w:t>
+      </w:r>
+      <w:r>
+        <w:rPr>
+          <w:rFonts w:cs="Courier New"/>
+          <w:b/>
+        </w:rPr>
+        <w:t>objSoundController</w:t>
+      </w:r>
+      <w:r>
+        <w:rPr>
+          <w:rFonts w:cs="Courier New"/>
+        </w:rPr>
+        <w:t xml:space="preserve"> is a persistent object, and then add it to the starting room of your game.</w:t>
+      </w:r>
+    </w:p>
+    <w:p>
+      <w:pPr>
+        <w:rPr>
+          <w:rFonts w:cs="Courier New"/>
+        </w:rPr>
+      </w:pPr>
+    </w:p>
+    <w:p>
+      <w:pPr>
+        <w:pStyle w:val="Heading2"/>
+      </w:pPr>
+      <w:bookmarkStart w:id="7" w:name="_Toc480552708"/>
+      <w:r>
+        <w:t xml:space="preserve">Defining </w:t>
+      </w:r>
+      <w:r>
+        <w:t xml:space="preserve">AND POSTING </w:t>
+      </w:r>
+      <w:r>
+        <w:t>Events</w:t>
+      </w:r>
+      <w:bookmarkEnd w:id="7"/>
+    </w:p>
+    <w:p>
+      <w:r>
+        <w:t xml:space="preserve">In this tutorial, we will be defining events in order to show you how to work with GMWwise. </w:t>
+      </w:r>
+    </w:p>
+    <w:p>
+      <w:r>
+        <w:rPr>
+          <w:b/>
+        </w:rPr>
+        <w:t xml:space="preserve">Important: </w:t>
+      </w:r>
+      <w:r>
+        <w:t>This tutorial will not cover other Wwise concepts such as Triggers and States. It is assumed that you, or a team member, is familiar enough with Wwise to understand how the other available components work. The process is generally the same as how Events work.</w:t>
+      </w:r>
+    </w:p>
+    <w:p>
+      <w:pPr>
+        <w:pStyle w:val="ListParagraph"/>
+        <w:numPr>
+          <w:ilvl w:val="0"/>
+          <w:numId w:val="4"/>
+        </w:numPr>
+      </w:pPr>
+      <w:r>
+        <w:t xml:space="preserve">In the Create Event of </w:t>
+      </w:r>
+      <w:r>
+        <w:rPr>
+          <w:b/>
+        </w:rPr>
+        <w:t>objSoundController</w:t>
+      </w:r>
+      <w:r>
+        <w:t xml:space="preserve"> (or wherever you see fit), define an event in the following way:</w:t>
+      </w:r>
+    </w:p>
+    <w:p>
+      <w:pPr>
+        <w:rPr>
+          <w:rFonts w:ascii="Courier New" w:hAnsi="Courier New" w:cs="Courier New"/>
+        </w:rPr>
+      </w:pPr>
+      <w:r>
+        <w:rPr>
+          <w:rFonts w:ascii="Courier New" w:hAnsi="Courier New" w:cs="Courier New"/>
+        </w:rPr>
+        <w:t>global.AA = BB;</w:t>
+      </w:r>
+    </w:p>
+    <w:p>
+      <w:pPr>
+        <w:rPr>
+          <w:rFonts w:cs="Courier New"/>
+        </w:rPr>
+      </w:pPr>
+      <w:r>
+        <w:rPr>
+          <w:rFonts w:cs="Courier New"/>
+        </w:rPr>
+        <w:t>In the above line, AA is the name of your event. I tend to name events with a prefix</w:t>
+      </w:r>
+      <w:r>
+        <w:rPr>
+          <w:rFonts w:cs="Courier New"/>
+          <w:b/>
+        </w:rPr>
+        <w:t xml:space="preserve"> </w:t>
+      </w:r>
+      <w:r>
+        <w:rPr>
+          <w:rFonts w:cs="Courier New"/>
+        </w:rPr>
+        <w:t xml:space="preserve">of </w:t>
+      </w:r>
+      <w:r>
+        <w:rPr>
+          <w:rFonts w:cs="Courier New"/>
+          <w:b/>
+        </w:rPr>
+        <w:t>WWE_</w:t>
+      </w:r>
+      <w:r>
+        <w:rPr>
+          <w:rFonts w:cs="Courier New"/>
+        </w:rPr>
+        <w:t xml:space="preserve"> in order to remind myself that this is an event, rather than a switch, state, etc. BB refers to the </w:t>
+      </w:r>
+      <w:r>
+        <w:rPr>
+          <w:rFonts w:cs="Courier New"/>
+          <w:b/>
+        </w:rPr>
+        <w:t>id</w:t>
+      </w:r>
+      <w:r>
+        <w:rPr>
+          <w:rFonts w:cs="Courier New"/>
+        </w:rPr>
+        <w:t xml:space="preserve"> of the event</w:t>
+      </w:r>
+      <w:r>
+        <w:rPr>
+          <w:rFonts w:cs="Courier New"/>
+        </w:rPr>
+        <w:t xml:space="preserve">, which you can retrieve </w:t>
+      </w:r>
+      <w:r>
+        <w:rPr>
+          <w:rFonts w:cs="Courier New"/>
+        </w:rPr>
+        <w:t xml:space="preserve">via the </w:t>
+      </w:r>
+      <w:r>
+        <w:rPr>
+          <w:rFonts w:cs="Courier New"/>
+          <w:b/>
+        </w:rPr>
+        <w:t>Wwise_IDs.h</w:t>
+      </w:r>
+      <w:r>
+        <w:rPr>
+          <w:rFonts w:cs="Courier New"/>
+        </w:rPr>
+        <w:t xml:space="preserve"> or </w:t>
+      </w:r>
+      <w:r>
+        <w:rPr>
+          <w:rFonts w:cs="Courier New"/>
+          <w:b/>
+        </w:rPr>
+        <w:t>SoundBank.txt</w:t>
+      </w:r>
+      <w:r>
+        <w:rPr>
+          <w:rFonts w:cs="Courier New"/>
+        </w:rPr>
+        <w:t xml:space="preserve"> files generated by Wwise </w:t>
+      </w:r>
+      <w:r>
+        <w:rPr>
+          <w:rFonts w:cs="Courier New"/>
+        </w:rPr>
+        <w:t>(if you enable Generate header file in your Wwise project settings)</w:t>
+      </w:r>
+      <w:r>
+        <w:rPr>
+          <w:rFonts w:cs="Courier New"/>
+        </w:rPr>
+        <w:t>.</w:t>
+      </w:r>
+    </w:p>
+    <w:p>
+      <w:pPr>
+        <w:rPr>
+          <w:rFonts w:cs="Courier New"/>
+        </w:rPr>
+      </w:pPr>
+    </w:p>
+    <w:p>
+      <w:pPr>
+        <w:pStyle w:val="ListParagraph"/>
+        <w:numPr>
+          <w:ilvl w:val="0"/>
+          <w:numId w:val="4"/>
+        </w:numPr>
+        <w:rPr>
+          <w:rFonts w:cs="Courier New"/>
+        </w:rPr>
+      </w:pPr>
+      <w:r>
+        <w:rPr>
+          <w:rFonts w:cs="Courier New"/>
+        </w:rPr>
+        <w:t>Create or open a game object that will be responsible for posting the event.</w:t>
+      </w:r>
+    </w:p>
+    <w:p>
+      <w:pPr>
+        <w:pStyle w:val="ListParagraph"/>
+        <w:numPr>
+          <w:ilvl w:val="0"/>
+          <w:numId w:val="4"/>
+        </w:numPr>
+        <w:rPr>
+          <w:rFonts w:cs="Courier New"/>
+        </w:rPr>
+      </w:pPr>
+      <w:r>
+        <w:rPr>
+          <w:rFonts w:cs="Courier New"/>
+        </w:rPr>
+        <w:t>In the Create Event of this object, type the following line of code:</w:t>
+      </w:r>
+    </w:p>
+    <w:p>
+      <w:pPr>
+        <w:rPr>
+          <w:rFonts w:ascii="Courier New" w:hAnsi="Courier New" w:cs="Courier New"/>
+        </w:rPr>
+      </w:pPr>
+      <w:r>
+        <w:rPr>
+          <w:rFonts w:ascii="Courier New" w:hAnsi="Courier New" w:cs="Courier New"/>
+        </w:rPr>
+        <w:t>gmwRegisterObject(id, global.DEFAULT_GROUP</w:t>
+      </w:r>
+      <w:r>
+        <w:rPr>
+          <w:rFonts w:ascii="Courier New" w:hAnsi="Courier New" w:cs="Courier New"/>
+        </w:rPr>
+        <w:t xml:space="preserve">, </w:t>
+      </w:r>
+      <w:r>
+        <w:rPr>
+          <w:rFonts w:ascii="Courier New" w:hAnsi="Courier New" w:cs="Courier New"/>
+        </w:rPr>
+        <w:t>“</w:t>
+      </w:r>
+      <w:r>
+        <w:rPr>
+          <w:rFonts w:ascii="Courier New" w:hAnsi="Courier New" w:cs="Courier New"/>
+        </w:rPr>
+        <w:t>XX</w:t>
+      </w:r>
+      <w:r>
+        <w:rPr>
+          <w:rFonts w:ascii="Courier New" w:hAnsi="Courier New" w:cs="Courier New"/>
+        </w:rPr>
+        <w:t>”</w:t>
+      </w:r>
+      <w:r>
+        <w:rPr>
+          <w:rFonts w:ascii="Courier New" w:hAnsi="Courier New" w:cs="Courier New"/>
+        </w:rPr>
+        <w:t>);</w:t>
+      </w:r>
+    </w:p>
+    <w:p>
+      <w:pPr>
+        <w:rPr>
+          <w:rFonts w:cs="Courier New"/>
+        </w:rPr>
+      </w:pPr>
+      <w:r>
+        <w:rPr>
+          <w:rFonts w:cs="Courier New"/>
+        </w:rPr>
+        <w:t xml:space="preserve">In the above line, XX is the string name of the registered object. This name is used for Wwise engine profiling, and can be whatever you like. This line of code is registering the object with the default audio group within the Wwise engine, and </w:t>
+      </w:r>
+      <w:r>
+        <w:rPr>
+          <w:rFonts w:cs="Courier New"/>
+          <w:b/>
+        </w:rPr>
+        <w:t>must</w:t>
+      </w:r>
+      <w:r>
+        <w:rPr>
+          <w:rFonts w:cs="Courier New"/>
+        </w:rPr>
+        <w:t xml:space="preserve"> be done before making GMWwise calls from this object.</w:t>
+      </w:r>
+    </w:p>
+    <w:p>
+      <w:pPr>
+        <w:rPr>
+          <w:rFonts w:cs="Courier New"/>
+        </w:rPr>
+      </w:pPr>
+    </w:p>
+    <w:p>
+      <w:pPr>
+        <w:pStyle w:val="ListParagraph"/>
+        <w:numPr>
+          <w:ilvl w:val="0"/>
+          <w:numId w:val="4"/>
+        </w:numPr>
+        <w:rPr>
+          <w:rFonts w:cs="Courier New"/>
+        </w:rPr>
+      </w:pPr>
+      <w:r>
+        <w:rPr>
+          <w:rFonts w:cs="Courier New"/>
+        </w:rPr>
+        <w:t>In the Destroy Event of this object, type the following line of code:</w:t>
+      </w:r>
+    </w:p>
+    <w:p>
+      <w:pPr>
+        <w:rPr>
+          <w:rFonts w:ascii="Courier New" w:hAnsi="Courier New" w:cs="Courier New"/>
+        </w:rPr>
+      </w:pPr>
+      <w:r>
+        <w:rPr>
+          <w:rFonts w:ascii="Courier New" w:hAnsi="Courier New" w:cs="Courier New"/>
+        </w:rPr>
+        <w:t>gmwUnregisterObject(id, global.DEFAULT_GROUP);</w:t>
+      </w:r>
+    </w:p>
+    <w:p>
+      <w:pPr>
+        <w:rPr>
+          <w:rFonts w:cs="Courier New"/>
+        </w:rPr>
+      </w:pPr>
+      <w:r>
+        <w:rPr>
+          <w:rFonts w:cs="Courier New"/>
+        </w:rPr>
+        <w:lastRenderedPageBreak/>
+        <w:t>This line of code unregisters the object from the Wwise engine. It is important to remember to do this, in order to conserve system resources.</w:t>
+      </w:r>
+    </w:p>
+    <w:p>
+      <w:pPr>
+        <w:rPr>
+          <w:rFonts w:cs="Courier New"/>
+        </w:rPr>
+      </w:pPr>
+    </w:p>
+    <w:p>
+      <w:pPr>
+        <w:pStyle w:val="ListParagraph"/>
+        <w:numPr>
+          <w:ilvl w:val="0"/>
+          <w:numId w:val="4"/>
+        </w:numPr>
+        <w:rPr>
+          <w:rFonts w:cs="Courier New"/>
+        </w:rPr>
+      </w:pPr>
+      <w:r>
+        <w:rPr>
+          <w:rFonts w:cs="Courier New"/>
+        </w:rPr>
+        <w:t>W</w:t>
+      </w:r>
+      <w:r>
+        <w:rPr>
+          <w:rFonts w:cs="Courier New"/>
+        </w:rPr>
+        <w:t>ithin the object, locate the place in code where you would like your event to be posted.</w:t>
+      </w:r>
+    </w:p>
+    <w:p>
+      <w:pPr>
+        <w:pStyle w:val="ListParagraph"/>
+        <w:numPr>
+          <w:ilvl w:val="0"/>
+          <w:numId w:val="4"/>
+        </w:numPr>
+        <w:rPr>
+          <w:rFonts w:cs="Courier New"/>
+        </w:rPr>
+      </w:pPr>
+      <w:r>
+        <w:rPr>
+          <w:rFonts w:cs="Courier New"/>
+        </w:rPr>
+        <w:t>At this location, type the following line of code:</w:t>
+      </w:r>
+    </w:p>
+    <w:p>
+      <w:pPr>
+        <w:rPr>
+          <w:rFonts w:ascii="Courier New" w:hAnsi="Courier New" w:cs="Courier New"/>
+        </w:rPr>
+      </w:pPr>
+      <w:r>
+        <w:rPr>
+          <w:rFonts w:ascii="Courier New" w:hAnsi="Courier New" w:cs="Courier New"/>
+        </w:rPr>
+        <w:t>gmwPostEvent(global.AA, id);</w:t>
+      </w:r>
+    </w:p>
+    <w:p>
+      <w:pPr>
+        <w:rPr>
+          <w:rFonts w:cs="Courier New"/>
+        </w:rPr>
+      </w:pPr>
+      <w:r>
+        <w:rPr>
+          <w:rFonts w:cs="Courier New"/>
+        </w:rPr>
+        <w:t>This function posts an audio event to the Wwise engine from the object. The event posted should be the same as the one that you created above.</w:t>
+      </w:r>
+    </w:p>
+    <w:p>
+      <w:pPr>
+        <w:rPr>
+          <w:rFonts w:cs="Courier New"/>
+        </w:rPr>
+      </w:pPr>
+    </w:p>
+    <w:p>
+      <w:pPr>
+        <w:pStyle w:val="ListParagraph"/>
+        <w:numPr>
+          <w:ilvl w:val="0"/>
+          <w:numId w:val="4"/>
+        </w:numPr>
+        <w:rPr>
+          <w:rFonts w:cs="Courier New"/>
+        </w:rPr>
+      </w:pPr>
+      <w:r>
+        <w:rPr>
+          <w:rFonts w:cs="Courier New"/>
+          <w:b/>
+        </w:rPr>
+        <w:t>If this object is moving</w:t>
+      </w:r>
+      <w:r>
+        <w:rPr>
+          <w:rFonts w:cs="Courier New"/>
+        </w:rPr>
+        <w:t>, put the following line of code into the Step Event:</w:t>
+      </w:r>
+    </w:p>
+    <w:p>
+      <w:pPr>
+        <w:rPr>
+          <w:rFonts w:ascii="Courier New" w:hAnsi="Courier New" w:cs="Courier New"/>
+        </w:rPr>
+      </w:pPr>
+      <w:r>
+        <w:rPr>
+          <w:rFonts w:ascii="Courier New" w:hAnsi="Courier New" w:cs="Courier New"/>
+        </w:rPr>
+        <w:t>gmwSet2DPosition(id, x, y, 0, 0);</w:t>
+      </w:r>
+    </w:p>
+    <w:p>
+      <w:pPr>
+        <w:rPr>
+          <w:rFonts w:cs="Courier New"/>
+        </w:rPr>
+      </w:pPr>
+      <w:r>
+        <w:rPr>
+          <w:rFonts w:cs="Courier New"/>
+        </w:rPr>
+        <w:t>This function sets the position of the object within the Wwise engine to match the object’s position in-game.</w:t>
+      </w:r>
+    </w:p>
+    <w:p>
+      <w:pPr>
+        <w:rPr>
+          <w:rFonts w:cs="Courier New"/>
+        </w:rPr>
+      </w:pPr>
+    </w:p>
+    <w:p>
+      <w:pPr>
+        <w:pStyle w:val="ListParagraph"/>
+        <w:numPr>
+          <w:ilvl w:val="0"/>
+          <w:numId w:val="4"/>
+        </w:numPr>
+        <w:rPr>
+          <w:rFonts w:cs="Courier New"/>
+        </w:rPr>
+      </w:pPr>
+      <w:r>
+        <w:rPr>
+          <w:rFonts w:cs="Courier New"/>
+          <w:b/>
+        </w:rPr>
+        <w:t>If this object is the focus of the camera</w:t>
+      </w:r>
+      <w:r>
+        <w:rPr>
+          <w:rFonts w:cs="Courier New"/>
+        </w:rPr>
+        <w:t>, put the following line of code into the Step Event:</w:t>
+      </w:r>
+    </w:p>
+    <w:p>
+      <w:pPr>
+        <w:rPr>
+          <w:rFonts w:ascii="Courier New" w:hAnsi="Courier New" w:cs="Courier New"/>
+        </w:rPr>
+      </w:pPr>
+      <w:r>
+        <w:rPr>
+          <w:rFonts w:ascii="Courier New" w:hAnsi="Courier New" w:cs="Courier New"/>
+        </w:rPr>
+        <w:t>gmwSet2DListenerPosition(x, y, 0, 0);</w:t>
+      </w:r>
+    </w:p>
+    <w:p>
+      <w:pPr>
+        <w:rPr>
+          <w:rFonts w:cs="Courier New"/>
+        </w:rPr>
+      </w:pPr>
+      <w:r>
+        <w:rPr>
+          <w:rFonts w:cs="Courier New"/>
+        </w:rPr>
+        <w:t>This function sets the listener position of the Wwise engine to the object’s position.</w:t>
+      </w:r>
+    </w:p>
+    <w:p>
+      <w:pPr>
+        <w:rPr>
+          <w:rFonts w:cs="Courier New"/>
+        </w:rPr>
+      </w:pPr>
+    </w:p>
+    <w:p>
+      <w:pPr>
+        <w:pStyle w:val="ListParagraph"/>
+        <w:numPr>
+          <w:ilvl w:val="0"/>
+          <w:numId w:val="4"/>
+        </w:numPr>
+        <w:rPr>
+          <w:rFonts w:cs="Courier New"/>
+        </w:rPr>
+      </w:pPr>
+      <w:r>
+        <w:rPr>
+          <w:rFonts w:cs="Courier New"/>
+        </w:rPr>
+        <w:t>Run the game and confirm that the event has correctly been posted.</w:t>
+      </w:r>
+    </w:p>
+    <w:p>
+      <w:pPr>
+        <w:rPr>
+          <w:rFonts w:cs="Courier New"/>
+        </w:rPr>
+      </w:pPr>
+    </w:p>
+    <w:p>
+      <w:pPr>
+        <w:pStyle w:val="Heading2"/>
+      </w:pPr>
+      <w:r>
+        <w:t xml:space="preserve"> </w:t>
+      </w:r>
+      <w:bookmarkStart w:id="8" w:name="_Toc480552709"/>
+      <w:r>
+        <w:t xml:space="preserve">Toggling </w:t>
+      </w:r>
+      <w:r>
+        <w:t xml:space="preserve">Wwise </w:t>
+      </w:r>
+      <w:r>
+        <w:t>Profiling</w:t>
+      </w:r>
+      <w:bookmarkEnd w:id="8"/>
+    </w:p>
+    <w:p>
+      <w:r>
+        <w:t xml:space="preserve">It is important to remember that when building a release version of your game, you should disable profiling within the Wwise engine. This is done </w:t>
+      </w:r>
+      <w:r>
+        <w:t xml:space="preserve">through the </w:t>
+      </w:r>
+      <w:r>
+        <w:rPr>
+          <w:b/>
+        </w:rPr>
+        <w:t>Extensions</w:t>
+      </w:r>
+      <w:r>
+        <w:t xml:space="preserve"> section of the Resource Tree.</w:t>
+      </w:r>
+    </w:p>
+    <w:p>
+      <w:pPr>
+        <w:pStyle w:val="ListParagraph"/>
+        <w:numPr>
+          <w:ilvl w:val="0"/>
+          <w:numId w:val="5"/>
+        </w:numPr>
+      </w:pPr>
+      <w:r>
+        <w:t xml:space="preserve">Expand the </w:t>
+      </w:r>
+      <w:r>
+        <w:rPr>
+          <w:b/>
+        </w:rPr>
         <w:t>GMWwise</w:t>
       </w:r>
-      <w:proofErr w:type="spellEnd"/>
-      <w:r>
-        <w:t xml:space="preserve">, describe its usage, and help you understand how to integrate it with an existing </w:t>
-      </w:r>
-      <w:proofErr w:type="spellStart"/>
-      <w:r>
-        <w:t>GameMaker</w:t>
-      </w:r>
-      <w:proofErr w:type="spellEnd"/>
-      <w:r>
-        <w:t>: Studio project, as well as how to use it.</w:t>
-      </w:r>
-    </w:p>
-    <w:p>
-      <w:proofErr w:type="spellStart"/>
-      <w:r>
-        <w:t>GMWwise</w:t>
-      </w:r>
-      <w:proofErr w:type="spellEnd"/>
-      <w:r>
-        <w:t xml:space="preserve"> is a </w:t>
-      </w:r>
-      <w:proofErr w:type="spellStart"/>
-      <w:r>
-        <w:t>GameMaker</w:t>
-      </w:r>
-      <w:proofErr w:type="spellEnd"/>
-      <w:r>
-        <w:t>: Studio extension that, along with a set of .</w:t>
-      </w:r>
-      <w:proofErr w:type="spellStart"/>
-      <w:r>
-        <w:t>dll</w:t>
-      </w:r>
-      <w:proofErr w:type="spellEnd"/>
-      <w:r>
-        <w:t xml:space="preserve"> and .</w:t>
-      </w:r>
-      <w:proofErr w:type="spellStart"/>
-      <w:r>
-        <w:t>dylib</w:t>
-      </w:r>
-      <w:proofErr w:type="spellEnd"/>
-      <w:r>
-        <w:t xml:space="preserve"> files</w:t>
-      </w:r>
-      <w:r>
-        <w:t xml:space="preserve">, will allow you to integrate </w:t>
-      </w:r>
-      <w:proofErr w:type="spellStart"/>
-      <w:r>
-        <w:t>Wwise</w:t>
-      </w:r>
-      <w:proofErr w:type="spellEnd"/>
-      <w:r>
-        <w:t xml:space="preserve"> audio banks with your project.</w:t>
-      </w:r>
-      <w:r>
-        <w:t xml:space="preserve"> It was originally created by </w:t>
-      </w:r>
-      <w:proofErr w:type="spellStart"/>
-      <w:r>
-        <w:t>Cédric</w:t>
-      </w:r>
-      <w:proofErr w:type="spellEnd"/>
-      <w:r>
-        <w:t xml:space="preserve"> </w:t>
-      </w:r>
-      <w:proofErr w:type="spellStart"/>
-      <w:r>
-        <w:t>Liaudet</w:t>
-      </w:r>
-      <w:proofErr w:type="spellEnd"/>
-      <w:r>
-        <w:t>.</w:t>
-      </w:r>
-      <w:r>
-        <w:t xml:space="preserve"> </w:t>
-      </w:r>
-    </w:p>
-    <w:p>
-      <w:proofErr w:type="spellStart"/>
-      <w:r>
-        <w:t>GMWwise</w:t>
-      </w:r>
-      <w:proofErr w:type="spellEnd"/>
-      <w:r>
-        <w:t xml:space="preserve"> currently supports version </w:t>
+      <w:r>
+        <w:t xml:space="preserve"> extension.</w:t>
+      </w:r>
+    </w:p>
+    <w:p>
+      <w:pPr>
+        <w:pStyle w:val="ListParagraph"/>
+        <w:numPr>
+          <w:ilvl w:val="0"/>
+          <w:numId w:val="5"/>
+        </w:numPr>
+      </w:pPr>
+      <w:r>
+        <w:t xml:space="preserve">Double click on the </w:t>
       </w:r>
       <w:r>
         <w:rPr>
           <w:b/>
         </w:rPr>
-        <w:t>2016.2.3</w:t>
+        <w:t>GMWwise.dll</w:t>
+      </w:r>
+      <w:r>
+        <w:t xml:space="preserve"> file.</w:t>
+      </w:r>
+    </w:p>
+    <w:p>
+      <w:pPr>
+        <w:pStyle w:val="ListParagraph"/>
+        <w:numPr>
+          <w:ilvl w:val="0"/>
+          <w:numId w:val="5"/>
+        </w:numPr>
+      </w:pPr>
+      <w:r>
+        <w:t xml:space="preserve">Remove the existing </w:t>
       </w:r>
       <w:r>
         <w:rPr>
           <w:b/>
         </w:rPr>
-        <w:t>.6077</w:t>
-      </w:r>
-      <w:r>
-        <w:t xml:space="preserve"> of </w:t>
-      </w:r>
-      <w:proofErr w:type="spellStart"/>
-      <w:r>
-        <w:t>Wwise</w:t>
-      </w:r>
-      <w:proofErr w:type="spellEnd"/>
-      <w:r>
-        <w:t xml:space="preserve"> on Windows and Mac.</w:t>
+        <w:t>Proxy Files</w:t>
+      </w:r>
+      <w:r>
+        <w:t xml:space="preserve"> from the list.</w:t>
+      </w:r>
+    </w:p>
+    <w:p>
+      <w:pPr>
+        <w:pStyle w:val="ListParagraph"/>
+        <w:numPr>
+          <w:ilvl w:val="0"/>
+          <w:numId w:val="5"/>
+        </w:numPr>
+      </w:pPr>
+      <w:r>
+        <w:t>Add the release versions of the .dll and .dylib files as Windows and Mac OS X proxies.</w:t>
+      </w:r>
+    </w:p>
+    <w:p>
+      <w:pPr>
+        <w:pStyle w:val="ListParagraph"/>
+        <w:numPr>
+          <w:ilvl w:val="0"/>
+          <w:numId w:val="5"/>
+        </w:numPr>
+      </w:pPr>
+      <w:r>
+        <w:t>Ensure that the extension copies to all Windows and Mac OS X platforms in the list below.</w:t>
       </w:r>
     </w:p>
     <w:p/>
     <w:p>
       <w:pPr>
-        <w:pStyle w:val="Heading1"/>
-      </w:pPr>
-      <w:bookmarkStart w:id="2" w:name="_Toc480552703"/>
-      <w:r>
-        <w:t>Supported Wwise Functionalities</w:t>
-      </w:r>
-      <w:bookmarkEnd w:id="2"/>
-    </w:p>
-    <w:p>
-      <w:proofErr w:type="spellStart"/>
-      <w:r>
-        <w:t>GMWwise</w:t>
-      </w:r>
-      <w:proofErr w:type="spellEnd"/>
-      <w:r>
-        <w:t xml:space="preserve"> supports many of the core functionalities offered by the </w:t>
-      </w:r>
-      <w:proofErr w:type="spellStart"/>
-      <w:r>
-        <w:t>Wwise</w:t>
-      </w:r>
-      <w:proofErr w:type="spellEnd"/>
-      <w:r>
-        <w:t xml:space="preserve"> engine. These functionalities are:</w:t>
+        <w:pStyle w:val="Heading2"/>
+      </w:pPr>
+      <w:bookmarkStart w:id="9" w:name="_Toc480552710"/>
+      <w:r>
+        <w:t>Working with other Functionalities</w:t>
+      </w:r>
+      <w:bookmarkEnd w:id="9"/>
+    </w:p>
+    <w:p>
+      <w:r>
+        <w:t>While this tutorial does not offer guidance on how to work with other GMWwise functionalities, the process is largely similar to defining and posting an event.</w:t>
+      </w:r>
+    </w:p>
+    <w:p>
+      <w:r>
+        <w:lastRenderedPageBreak/>
+        <w:t>The key principles of working with the other functionalities are:</w:t>
       </w:r>
     </w:p>
     <w:p>
@@ -1501,7 +3129,7 @@
         </w:numPr>
       </w:pPr>
       <w:r>
-        <w:t>Plugin registration</w:t>
+        <w:t>Ensure that you register objects with the Wwise engine before using them.</w:t>
       </w:r>
     </w:p>
     <w:p>
@@ -1513,7 +3141,7 @@
         </w:numPr>
       </w:pPr>
       <w:r>
-        <w:t>Listener position setting (2D and 3D)</w:t>
+        <w:t>Ensure that you are defining constants for your events, switches, etc.</w:t>
       </w:r>
     </w:p>
     <w:p>
@@ -1525,7 +3153,7 @@
         </w:numPr>
       </w:pPr>
       <w:r>
-        <w:t>Object position setting (2D and 3D)</w:t>
+        <w:t>Ensure that you are defining constants for your state groups and switch groups.</w:t>
       </w:r>
     </w:p>
     <w:p>
@@ -1537,1774 +3165,7 @@
         </w:numPr>
       </w:pPr>
       <w:r>
-        <w:t>Game object groups</w:t>
-      </w:r>
-    </w:p>
-    <w:p>
-      <w:pPr>
-        <w:pStyle w:val="ListParagraph"/>
-        <w:numPr>
-          <w:ilvl w:val="0"/>
-          <w:numId w:val="6"/>
-        </w:numPr>
-      </w:pPr>
-      <w:r>
-        <w:t>States and State Groups</w:t>
-      </w:r>
-    </w:p>
-    <w:p>
-      <w:pPr>
-        <w:pStyle w:val="ListParagraph"/>
-        <w:numPr>
-          <w:ilvl w:val="0"/>
-          <w:numId w:val="6"/>
-        </w:numPr>
-      </w:pPr>
-      <w:r>
-        <w:t>Switches and Switch Groups</w:t>
-      </w:r>
-    </w:p>
-    <w:p>
-      <w:pPr>
-        <w:pStyle w:val="ListParagraph"/>
-        <w:numPr>
-          <w:ilvl w:val="0"/>
-          <w:numId w:val="6"/>
-        </w:numPr>
-      </w:pPr>
-      <w:r>
-        <w:t>Events</w:t>
-      </w:r>
-    </w:p>
-    <w:p>
-      <w:pPr>
-        <w:pStyle w:val="ListParagraph"/>
-        <w:numPr>
-          <w:ilvl w:val="0"/>
-          <w:numId w:val="6"/>
-        </w:numPr>
-      </w:pPr>
-      <w:r>
-        <w:t>Triggers</w:t>
-      </w:r>
-    </w:p>
-    <w:p>
-      <w:pPr>
-        <w:pStyle w:val="ListParagraph"/>
-        <w:numPr>
-          <w:ilvl w:val="0"/>
-          <w:numId w:val="6"/>
-        </w:numPr>
-      </w:pPr>
-      <w:r>
-        <w:t xml:space="preserve">Object </w:t>
-      </w:r>
-      <w:r>
-        <w:t>RTPCs</w:t>
-      </w:r>
-    </w:p>
-    <w:p>
-      <w:pPr>
-        <w:pStyle w:val="ListParagraph"/>
-        <w:numPr>
-          <w:ilvl w:val="0"/>
-          <w:numId w:val="6"/>
-        </w:numPr>
-      </w:pPr>
-      <w:r>
-        <w:t xml:space="preserve">Global </w:t>
-      </w:r>
-      <w:r>
-        <w:t>RTPCs</w:t>
-      </w:r>
-    </w:p>
-    <w:p>
-      <w:pPr>
-        <w:pStyle w:val="ListParagraph"/>
-        <w:numPr>
-          <w:ilvl w:val="0"/>
-          <w:numId w:val="6"/>
-        </w:numPr>
-      </w:pPr>
-      <w:r>
-        <w:t>Profiling integration</w:t>
-      </w:r>
-    </w:p>
-    <w:p/>
-    <w:p>
-      <w:pPr>
-        <w:pStyle w:val="Heading1"/>
-      </w:pPr>
-      <w:bookmarkStart w:id="3" w:name="_Toc480552704"/>
-      <w:r>
-        <w:lastRenderedPageBreak/>
-        <w:t>Integration</w:t>
-      </w:r>
-      <w:bookmarkEnd w:id="3"/>
-    </w:p>
-    <w:p>
-      <w:r>
-        <w:t xml:space="preserve">The integration of </w:t>
-      </w:r>
-      <w:proofErr w:type="spellStart"/>
-      <w:r>
-        <w:t>GMWwise</w:t>
-      </w:r>
-      <w:proofErr w:type="spellEnd"/>
-      <w:r>
-        <w:t xml:space="preserve"> into your project, existing or new, is a relatively simple process. Please follow the steps listed below.</w:t>
-      </w:r>
-    </w:p>
-    <w:p>
-      <w:pPr>
-        <w:pStyle w:val="ListParagraph"/>
-        <w:numPr>
-          <w:ilvl w:val="0"/>
-          <w:numId w:val="1"/>
-        </w:numPr>
-      </w:pPr>
-      <w:r>
-        <w:t xml:space="preserve">Create or open your </w:t>
-      </w:r>
-      <w:proofErr w:type="spellStart"/>
-      <w:r>
-        <w:t>GameMaker</w:t>
-      </w:r>
-      <w:proofErr w:type="spellEnd"/>
-      <w:r>
-        <w:t>: Studio project.</w:t>
-      </w:r>
-    </w:p>
-    <w:p>
-      <w:pPr>
-        <w:pStyle w:val="ListParagraph"/>
-        <w:numPr>
-          <w:ilvl w:val="0"/>
-          <w:numId w:val="1"/>
-        </w:numPr>
-      </w:pPr>
-      <w:r>
-        <w:t xml:space="preserve">Open the </w:t>
-      </w:r>
-      <w:proofErr w:type="spellStart"/>
-      <w:r>
-        <w:t>GameMaker</w:t>
-      </w:r>
-      <w:proofErr w:type="spellEnd"/>
-      <w:r>
-        <w:t xml:space="preserve"> Marketplace within the project</w:t>
-      </w:r>
-    </w:p>
-    <w:p>
-      <w:pPr>
-        <w:pStyle w:val="ListParagraph"/>
-        <w:numPr>
-          <w:ilvl w:val="0"/>
-          <w:numId w:val="1"/>
-        </w:numPr>
-      </w:pPr>
-      <w:r>
-        <w:t>Find and download the “</w:t>
-      </w:r>
-      <w:proofErr w:type="spellStart"/>
-      <w:r>
-        <w:t>GMWwise</w:t>
-      </w:r>
-      <w:proofErr w:type="spellEnd"/>
-      <w:r>
-        <w:t>” extension</w:t>
-      </w:r>
-    </w:p>
-    <w:p>
-      <w:pPr>
-        <w:pStyle w:val="ListParagraph"/>
-        <w:numPr>
-          <w:ilvl w:val="0"/>
-          <w:numId w:val="1"/>
-        </w:numPr>
-      </w:pPr>
-      <w:r>
-        <w:t xml:space="preserve">Create a </w:t>
-      </w:r>
-      <w:r>
-        <w:t>group</w:t>
-      </w:r>
-      <w:r>
-        <w:t xml:space="preserve"> within the </w:t>
-      </w:r>
-      <w:r>
-        <w:rPr>
-          <w:b/>
-        </w:rPr>
-        <w:t xml:space="preserve">Included Files </w:t>
-      </w:r>
-      <w:r>
-        <w:t>section and call it ‘</w:t>
-      </w:r>
-      <w:r>
-        <w:t>sound’</w:t>
-      </w:r>
-      <w:r>
-        <w:t>.</w:t>
-      </w:r>
-    </w:p>
-    <w:p>
-      <w:pPr>
-        <w:pStyle w:val="ListParagraph"/>
-        <w:numPr>
-          <w:ilvl w:val="0"/>
-          <w:numId w:val="1"/>
-        </w:numPr>
-      </w:pPr>
-      <w:r>
-        <w:t xml:space="preserve">Create a group within the </w:t>
-      </w:r>
-      <w:r>
-        <w:rPr>
-          <w:b/>
-        </w:rPr>
-        <w:t>Included Files</w:t>
-      </w:r>
-      <w:r>
-        <w:t xml:space="preserve"> section and call it ‘banks’.</w:t>
-      </w:r>
-    </w:p>
-    <w:p>
-      <w:r>
-        <w:t xml:space="preserve">At this point, you’re ready to start working with </w:t>
-      </w:r>
-      <w:proofErr w:type="spellStart"/>
-      <w:r>
-        <w:t>GMWwise</w:t>
-      </w:r>
-      <w:proofErr w:type="spellEnd"/>
-      <w:r>
-        <w:t xml:space="preserve">! </w:t>
-      </w:r>
-      <w:r>
-        <w:t>Continue on to the next section to learn how all of this works.</w:t>
-      </w:r>
-    </w:p>
-    <w:p/>
-    <w:p>
-      <w:pPr>
-        <w:pStyle w:val="Heading1"/>
-      </w:pPr>
-      <w:bookmarkStart w:id="4" w:name="_Toc480552705"/>
-      <w:r>
-        <w:t>Tutorial</w:t>
-      </w:r>
-      <w:bookmarkEnd w:id="4"/>
-    </w:p>
-    <w:p>
-      <w:r>
-        <w:t>This section of the manual will teach you how to start building code that will allow you to start setting up, playing, and profiling audio. Please note that many of the concepts covered in this tutorial are demonstrated in the Sample Project that came as part of this download. This tutorial will reference specific code segments from within the Sample Project, so you may want to have it open as you follow these steps.</w:t>
-      </w:r>
-    </w:p>
-    <w:p>
-      <w:r>
-        <w:t xml:space="preserve">This tutorial will be divided into a number of subsections for your convenience, each one covering a specific aspect of </w:t>
-      </w:r>
-      <w:proofErr w:type="spellStart"/>
-      <w:r>
-        <w:t>GMWwise</w:t>
-      </w:r>
-      <w:proofErr w:type="spellEnd"/>
-      <w:r>
-        <w:t>.</w:t>
-      </w:r>
-    </w:p>
-    <w:p>
-      <w:r>
-        <w:rPr>
-          <w:b/>
-        </w:rPr>
-        <w:t xml:space="preserve">Important: </w:t>
-      </w:r>
-      <w:r>
-        <w:t xml:space="preserve">In order to follow this tutorial, you will want to use the banks provided with the Sample Project, or a bank that you personally have created using a supported version of </w:t>
-      </w:r>
-      <w:proofErr w:type="spellStart"/>
-      <w:r>
-        <w:t>Wwise</w:t>
-      </w:r>
-      <w:proofErr w:type="spellEnd"/>
-      <w:r>
-        <w:t>.</w:t>
-      </w:r>
-    </w:p>
-    <w:p/>
-    <w:p>
-      <w:pPr>
-        <w:pStyle w:val="Heading2"/>
-      </w:pPr>
-      <w:bookmarkStart w:id="5" w:name="_Toc480552706"/>
-      <w:r>
-        <w:t>Adding</w:t>
-      </w:r>
-      <w:r>
-        <w:t xml:space="preserve"> Banks and Streamed FIles</w:t>
-      </w:r>
-      <w:bookmarkEnd w:id="5"/>
-    </w:p>
-    <w:p>
-      <w:r>
-        <w:t>Using either the provided banks from the Sample Project, or your own banks, perform the following steps for each bank:</w:t>
-      </w:r>
-    </w:p>
-    <w:p>
-      <w:pPr>
-        <w:pStyle w:val="ListParagraph"/>
-        <w:numPr>
-          <w:ilvl w:val="0"/>
-          <w:numId w:val="3"/>
-        </w:numPr>
-      </w:pPr>
-      <w:r>
-        <w:t>Navigate to the desired bank file.</w:t>
-      </w:r>
-    </w:p>
-    <w:p>
-      <w:pPr>
-        <w:pStyle w:val="ListParagraph"/>
-        <w:numPr>
-          <w:ilvl w:val="0"/>
-          <w:numId w:val="3"/>
-        </w:numPr>
-      </w:pPr>
-      <w:r>
-        <w:t xml:space="preserve">Click and drag the bank into the </w:t>
-      </w:r>
-      <w:r>
-        <w:rPr>
-          <w:b/>
-        </w:rPr>
-        <w:t xml:space="preserve">‘banks’ </w:t>
-      </w:r>
-      <w:r>
-        <w:t xml:space="preserve">group in your </w:t>
-      </w:r>
-      <w:r>
-        <w:rPr>
-          <w:b/>
-        </w:rPr>
-        <w:t>Included Files</w:t>
-      </w:r>
-      <w:r>
-        <w:t>.</w:t>
-      </w:r>
-    </w:p>
-    <w:p>
-      <w:r>
-        <w:t>Make sure that you have included the Initialization bank when doing this.</w:t>
-      </w:r>
-    </w:p>
-    <w:p>
-      <w:r>
-        <w:t xml:space="preserve">Perform the same process for any streamed audio files used by </w:t>
-      </w:r>
-      <w:proofErr w:type="spellStart"/>
-      <w:r>
-        <w:t>Wwise</w:t>
-      </w:r>
-      <w:proofErr w:type="spellEnd"/>
-      <w:r>
-        <w:t>.</w:t>
-      </w:r>
-    </w:p>
-    <w:p/>
-    <w:p>
-      <w:pPr>
-        <w:pStyle w:val="Heading2"/>
-      </w:pPr>
-      <w:r>
-        <w:t xml:space="preserve"> </w:t>
-      </w:r>
-      <w:bookmarkStart w:id="6" w:name="_Toc480552707"/>
-      <w:r>
-        <w:t>Creating a Sound Controller</w:t>
-      </w:r>
-      <w:bookmarkEnd w:id="6"/>
-    </w:p>
-    <w:p>
-      <w:r>
-        <w:t xml:space="preserve">The first thing that we are going to do is create a Controller object that will be responsible for initializing, running, and tearing down the </w:t>
-      </w:r>
-      <w:proofErr w:type="spellStart"/>
-      <w:r>
-        <w:t>GMWwise</w:t>
-      </w:r>
-      <w:proofErr w:type="spellEnd"/>
-      <w:r>
-        <w:t xml:space="preserve"> engine. These concepts can be found in </w:t>
-      </w:r>
-      <w:proofErr w:type="spellStart"/>
-      <w:r>
-        <w:rPr>
-          <w:b/>
-        </w:rPr>
-        <w:t>objSoundController</w:t>
-      </w:r>
-      <w:proofErr w:type="spellEnd"/>
-      <w:r>
-        <w:t xml:space="preserve"> within the Sample Project.</w:t>
-      </w:r>
-    </w:p>
-    <w:p>
-      <w:pPr>
-        <w:pStyle w:val="ListParagraph"/>
-        <w:numPr>
-          <w:ilvl w:val="0"/>
-          <w:numId w:val="2"/>
-        </w:numPr>
-      </w:pPr>
-      <w:r>
-        <w:lastRenderedPageBreak/>
-        <w:t xml:space="preserve">Create an object and name it </w:t>
-      </w:r>
-      <w:proofErr w:type="spellStart"/>
-      <w:r>
-        <w:rPr>
-          <w:b/>
-        </w:rPr>
-        <w:t>objSoundController</w:t>
-      </w:r>
-      <w:proofErr w:type="spellEnd"/>
-      <w:r>
-        <w:rPr>
-          <w:b/>
-        </w:rPr>
-        <w:t xml:space="preserve"> </w:t>
-      </w:r>
-      <w:r>
-        <w:t>(Or whatever you like!)</w:t>
-      </w:r>
-      <w:r>
-        <w:t>.</w:t>
-      </w:r>
-    </w:p>
-    <w:p>
-      <w:pPr>
-        <w:pStyle w:val="ListParagraph"/>
-        <w:numPr>
-          <w:ilvl w:val="0"/>
-          <w:numId w:val="2"/>
-        </w:numPr>
-      </w:pPr>
-      <w:r>
-        <w:t xml:space="preserve">Copy the code from the Sample Project’s </w:t>
-      </w:r>
-      <w:r>
-        <w:rPr>
-          <w:b/>
-        </w:rPr>
-        <w:t>Create Event</w:t>
-      </w:r>
-      <w:r>
-        <w:rPr>
-          <w:b/>
-        </w:rPr>
-        <w:t>.</w:t>
-      </w:r>
-    </w:p>
-    <w:p>
-      <w:r>
-        <w:t>This code</w:t>
-      </w:r>
-      <w:r>
-        <w:t xml:space="preserve"> initializes the </w:t>
-      </w:r>
-      <w:proofErr w:type="spellStart"/>
-      <w:r>
-        <w:t>GMWwise</w:t>
-      </w:r>
-      <w:proofErr w:type="spellEnd"/>
-      <w:r>
-        <w:t xml:space="preserve"> engine. </w:t>
-      </w:r>
-      <w:r>
-        <w:t xml:space="preserve">When copying the code over, ensure that </w:t>
-      </w:r>
-      <w:r>
-        <w:t>the paths specified by</w:t>
-      </w:r>
-    </w:p>
-    <w:p>
-      <w:pPr>
-        <w:rPr>
-          <w:rFonts w:ascii="Courier New" w:hAnsi="Courier New" w:cs="Courier New"/>
-        </w:rPr>
-      </w:pPr>
-      <w:proofErr w:type="spellStart"/>
-      <w:proofErr w:type="gramStart"/>
-      <w:r>
-        <w:rPr>
-          <w:rFonts w:ascii="Courier New" w:hAnsi="Courier New" w:cs="Courier New"/>
-        </w:rPr>
-        <w:t>gmwSetBasePath</w:t>
-      </w:r>
-      <w:proofErr w:type="spellEnd"/>
-      <w:r>
-        <w:rPr>
-          <w:rFonts w:ascii="Courier New" w:hAnsi="Courier New" w:cs="Courier New"/>
-        </w:rPr>
-        <w:t>(</w:t>
-      </w:r>
-      <w:proofErr w:type="gramEnd"/>
-      <w:r>
-        <w:rPr>
-          <w:rFonts w:ascii="Courier New" w:hAnsi="Courier New" w:cs="Courier New"/>
-        </w:rPr>
-        <w:t>...);</w:t>
-      </w:r>
-    </w:p>
-    <w:p>
-      <w:pPr>
-        <w:rPr>
-          <w:rFonts w:cs="Courier New"/>
-        </w:rPr>
-      </w:pPr>
-      <w:r>
-        <w:rPr>
-          <w:rFonts w:cs="Courier New"/>
-        </w:rPr>
-        <w:t>Corresponds to the group that you have created in the root of your Included Files.</w:t>
-      </w:r>
-      <w:r>
-        <w:rPr>
-          <w:rFonts w:cs="Courier New"/>
-        </w:rPr>
-        <w:t xml:space="preserve"> Do the same for the banks init</w:t>
-      </w:r>
-      <w:r>
-        <w:rPr>
-          <w:rFonts w:cs="Courier New"/>
-        </w:rPr>
-        <w:t>ialized within the Create Event.</w:t>
-      </w:r>
-    </w:p>
-    <w:p>
-      <w:pPr>
-        <w:rPr>
-          <w:rFonts w:cs="Courier New"/>
-        </w:rPr>
-      </w:pPr>
-    </w:p>
-    <w:p>
-      <w:pPr>
-        <w:pStyle w:val="ListParagraph"/>
-        <w:numPr>
-          <w:ilvl w:val="0"/>
-          <w:numId w:val="2"/>
-        </w:numPr>
-        <w:rPr>
-          <w:rFonts w:cs="Courier New"/>
-        </w:rPr>
-      </w:pPr>
-      <w:r>
-        <w:rPr>
-          <w:rFonts w:cs="Courier New"/>
-        </w:rPr>
-        <w:t xml:space="preserve">Copy the code from the Sample Project’s </w:t>
-      </w:r>
-      <w:r>
-        <w:rPr>
-          <w:rFonts w:cs="Courier New"/>
-          <w:b/>
-        </w:rPr>
-        <w:t>Destroy Event</w:t>
-      </w:r>
-      <w:r>
-        <w:rPr>
-          <w:rFonts w:cs="Courier New"/>
-          <w:b/>
-        </w:rPr>
-        <w:t>.</w:t>
-      </w:r>
-    </w:p>
-    <w:p>
-      <w:pPr>
-        <w:rPr>
-          <w:rFonts w:cs="Courier New"/>
-        </w:rPr>
-      </w:pPr>
-      <w:r>
-        <w:rPr>
-          <w:rFonts w:cs="Courier New"/>
-        </w:rPr>
-        <w:t xml:space="preserve">This code tears down the </w:t>
-      </w:r>
-      <w:proofErr w:type="spellStart"/>
-      <w:r>
-        <w:rPr>
-          <w:rFonts w:cs="Courier New"/>
-        </w:rPr>
-        <w:t>GMWwise</w:t>
-      </w:r>
-      <w:proofErr w:type="spellEnd"/>
-      <w:r>
-        <w:rPr>
-          <w:rFonts w:cs="Courier New"/>
-        </w:rPr>
-        <w:t xml:space="preserve"> engine and unloads all banks from memory.</w:t>
-      </w:r>
-      <w:r>
-        <w:rPr>
-          <w:rFonts w:cs="Courier New"/>
-        </w:rPr>
-        <w:t xml:space="preserve"> Ensure that the banks being unloaded correspond to the ones you loaded in Create.</w:t>
-      </w:r>
-    </w:p>
-    <w:p>
-      <w:pPr>
-        <w:rPr>
-          <w:rFonts w:cs="Courier New"/>
-        </w:rPr>
-      </w:pPr>
-    </w:p>
-    <w:p>
-      <w:pPr>
-        <w:pStyle w:val="ListParagraph"/>
-        <w:numPr>
-          <w:ilvl w:val="0"/>
-          <w:numId w:val="2"/>
-        </w:numPr>
-        <w:rPr>
-          <w:rFonts w:cs="Courier New"/>
-        </w:rPr>
-      </w:pPr>
-      <w:r>
-        <w:rPr>
-          <w:rFonts w:cs="Courier New"/>
-        </w:rPr>
-        <w:t xml:space="preserve">Copy the code from the Sample Project’s </w:t>
-      </w:r>
-      <w:r>
-        <w:rPr>
-          <w:rFonts w:cs="Courier New"/>
-          <w:b/>
-        </w:rPr>
-        <w:t>Step Event.</w:t>
-      </w:r>
-    </w:p>
-    <w:p>
-      <w:pPr>
-        <w:rPr>
-          <w:rFonts w:cs="Courier New"/>
-        </w:rPr>
-      </w:pPr>
-      <w:r>
-        <w:rPr>
-          <w:rFonts w:cs="Courier New"/>
-        </w:rPr>
-        <w:t xml:space="preserve">This code process the </w:t>
-      </w:r>
-      <w:proofErr w:type="spellStart"/>
-      <w:r>
-        <w:rPr>
-          <w:rFonts w:cs="Courier New"/>
-        </w:rPr>
-        <w:t>GMWwise</w:t>
-      </w:r>
-      <w:proofErr w:type="spellEnd"/>
-      <w:r>
-        <w:rPr>
-          <w:rFonts w:cs="Courier New"/>
-        </w:rPr>
-        <w:t xml:space="preserve"> engine for each frame of the game.</w:t>
-      </w:r>
-    </w:p>
-    <w:p>
-      <w:pPr>
-        <w:rPr>
-          <w:rFonts w:cs="Courier New"/>
-        </w:rPr>
-      </w:pPr>
-    </w:p>
-    <w:p>
-      <w:pPr>
-        <w:pStyle w:val="ListParagraph"/>
-        <w:numPr>
-          <w:ilvl w:val="0"/>
-          <w:numId w:val="2"/>
-        </w:numPr>
-        <w:rPr>
-          <w:rFonts w:cs="Courier New"/>
-        </w:rPr>
-      </w:pPr>
-      <w:r>
-        <w:rPr>
-          <w:rFonts w:cs="Courier New"/>
-        </w:rPr>
-        <w:t xml:space="preserve">Ensure that </w:t>
-      </w:r>
-      <w:proofErr w:type="spellStart"/>
-      <w:r>
-        <w:rPr>
-          <w:rFonts w:cs="Courier New"/>
-          <w:b/>
-        </w:rPr>
-        <w:t>objSoundController</w:t>
-      </w:r>
-      <w:proofErr w:type="spellEnd"/>
-      <w:r>
-        <w:rPr>
-          <w:rFonts w:cs="Courier New"/>
-        </w:rPr>
-        <w:t xml:space="preserve"> is a persistent object, and then add it to the starting room of your game.</w:t>
-      </w:r>
-    </w:p>
-    <w:p>
-      <w:pPr>
-        <w:rPr>
-          <w:rFonts w:cs="Courier New"/>
-        </w:rPr>
-      </w:pPr>
-    </w:p>
-    <w:p>
-      <w:pPr>
-        <w:pStyle w:val="Heading2"/>
-      </w:pPr>
-      <w:bookmarkStart w:id="7" w:name="_Toc480552708"/>
-      <w:r>
-        <w:t xml:space="preserve">Defining </w:t>
-      </w:r>
-      <w:r>
-        <w:t xml:space="preserve">AND POSTING </w:t>
-      </w:r>
-      <w:r>
-        <w:t>Events</w:t>
-      </w:r>
-      <w:bookmarkEnd w:id="7"/>
-    </w:p>
-    <w:p>
-      <w:r>
-        <w:t xml:space="preserve">In this tutorial, we will be defining events in order to show you how to work with </w:t>
-      </w:r>
-      <w:proofErr w:type="spellStart"/>
-      <w:r>
-        <w:t>GMWwise</w:t>
-      </w:r>
-      <w:proofErr w:type="spellEnd"/>
-      <w:r>
-        <w:t xml:space="preserve">. </w:t>
-      </w:r>
-    </w:p>
-    <w:p>
-      <w:r>
-        <w:rPr>
-          <w:b/>
-        </w:rPr>
-        <w:t xml:space="preserve">Important: </w:t>
-      </w:r>
-      <w:r>
-        <w:t xml:space="preserve">This tutorial will not cover other </w:t>
-      </w:r>
-      <w:proofErr w:type="spellStart"/>
-      <w:r>
-        <w:t>Wwise</w:t>
-      </w:r>
-      <w:proofErr w:type="spellEnd"/>
-      <w:r>
-        <w:t xml:space="preserve"> concepts such as Triggers and States. It is assumed that you, or a team member, is familiar enough with </w:t>
-      </w:r>
-      <w:proofErr w:type="spellStart"/>
-      <w:r>
-        <w:t>Wwise</w:t>
-      </w:r>
-      <w:proofErr w:type="spellEnd"/>
-      <w:r>
-        <w:t xml:space="preserve"> to understand how the other available components work. The process is generally the same as how Events work.</w:t>
-      </w:r>
-    </w:p>
-    <w:p>
-      <w:pPr>
-        <w:pStyle w:val="ListParagraph"/>
-        <w:numPr>
-          <w:ilvl w:val="0"/>
-          <w:numId w:val="4"/>
-        </w:numPr>
-      </w:pPr>
-      <w:r>
-        <w:t xml:space="preserve">In the Create Event of </w:t>
-      </w:r>
-      <w:proofErr w:type="spellStart"/>
-      <w:r>
-        <w:rPr>
-          <w:b/>
-        </w:rPr>
-        <w:t>objSoundController</w:t>
-      </w:r>
-      <w:proofErr w:type="spellEnd"/>
-      <w:r>
-        <w:t xml:space="preserve"> (or wherever you see fit), define an event in the following way:</w:t>
-      </w:r>
-    </w:p>
-    <w:p>
-      <w:pPr>
-        <w:rPr>
-          <w:rFonts w:ascii="Courier New" w:hAnsi="Courier New" w:cs="Courier New"/>
-        </w:rPr>
-      </w:pPr>
-      <w:proofErr w:type="spellStart"/>
-      <w:r>
-        <w:rPr>
-          <w:rFonts w:ascii="Courier New" w:hAnsi="Courier New" w:cs="Courier New"/>
-        </w:rPr>
-        <w:t>global.AA</w:t>
-      </w:r>
-      <w:proofErr w:type="spellEnd"/>
-      <w:r>
-        <w:rPr>
-          <w:rFonts w:ascii="Courier New" w:hAnsi="Courier New" w:cs="Courier New"/>
-        </w:rPr>
-        <w:t xml:space="preserve"> = BB;</w:t>
-      </w:r>
-    </w:p>
-    <w:p>
-      <w:pPr>
-        <w:rPr>
-          <w:rFonts w:cs="Courier New"/>
-        </w:rPr>
-      </w:pPr>
-      <w:r>
-        <w:rPr>
-          <w:rFonts w:cs="Courier New"/>
-        </w:rPr>
-        <w:t>In the above line, AA is the name of your event. I tend to name events with a prefix</w:t>
-      </w:r>
-      <w:r>
-        <w:rPr>
-          <w:rFonts w:cs="Courier New"/>
-          <w:b/>
-        </w:rPr>
-        <w:t xml:space="preserve"> </w:t>
-      </w:r>
-      <w:r>
-        <w:rPr>
-          <w:rFonts w:cs="Courier New"/>
-        </w:rPr>
-        <w:t xml:space="preserve">of </w:t>
-      </w:r>
-      <w:r>
-        <w:rPr>
-          <w:rFonts w:cs="Courier New"/>
-          <w:b/>
-        </w:rPr>
-        <w:t>WWE_</w:t>
-      </w:r>
-      <w:r>
-        <w:rPr>
-          <w:rFonts w:cs="Courier New"/>
-        </w:rPr>
-        <w:t xml:space="preserve"> in order to remind myself that this is an event, rather than a switch, state, etc. BB refers to the </w:t>
-      </w:r>
-      <w:r>
-        <w:rPr>
-          <w:rFonts w:cs="Courier New"/>
-          <w:b/>
-        </w:rPr>
-        <w:t>id</w:t>
-      </w:r>
-      <w:r>
-        <w:rPr>
-          <w:rFonts w:cs="Courier New"/>
-        </w:rPr>
-        <w:t xml:space="preserve"> of the event</w:t>
-      </w:r>
-      <w:r>
-        <w:rPr>
-          <w:rFonts w:cs="Courier New"/>
-        </w:rPr>
-        <w:t xml:space="preserve">, which you can retrieve </w:t>
-      </w:r>
-      <w:r>
-        <w:rPr>
-          <w:rFonts w:cs="Courier New"/>
-        </w:rPr>
-        <w:t xml:space="preserve">via the </w:t>
-      </w:r>
-      <w:proofErr w:type="spellStart"/>
-      <w:r>
-        <w:rPr>
-          <w:rFonts w:cs="Courier New"/>
-          <w:b/>
-        </w:rPr>
-        <w:t>Wwise_IDs.h</w:t>
-      </w:r>
-      <w:proofErr w:type="spellEnd"/>
-      <w:r>
-        <w:rPr>
-          <w:rFonts w:cs="Courier New"/>
-        </w:rPr>
-        <w:t xml:space="preserve"> or </w:t>
-      </w:r>
-      <w:r>
-        <w:rPr>
-          <w:rFonts w:cs="Courier New"/>
-          <w:b/>
-        </w:rPr>
-        <w:t>SoundBank.txt</w:t>
-      </w:r>
-      <w:r>
-        <w:rPr>
-          <w:rFonts w:cs="Courier New"/>
-        </w:rPr>
-        <w:t xml:space="preserve"> files generated by </w:t>
-      </w:r>
-      <w:proofErr w:type="spellStart"/>
-      <w:r>
-        <w:rPr>
-          <w:rFonts w:cs="Courier New"/>
-        </w:rPr>
-        <w:t>Wwise</w:t>
-      </w:r>
-      <w:proofErr w:type="spellEnd"/>
-      <w:r>
-        <w:rPr>
-          <w:rFonts w:cs="Courier New"/>
-        </w:rPr>
-        <w:t xml:space="preserve"> </w:t>
-      </w:r>
-      <w:r>
-        <w:rPr>
-          <w:rFonts w:cs="Courier New"/>
-        </w:rPr>
-        <w:t xml:space="preserve">(if you enable Generate header file in your </w:t>
-      </w:r>
-      <w:proofErr w:type="spellStart"/>
-      <w:r>
-        <w:rPr>
-          <w:rFonts w:cs="Courier New"/>
-        </w:rPr>
-        <w:t>Wwise</w:t>
-      </w:r>
-      <w:proofErr w:type="spellEnd"/>
-      <w:r>
-        <w:rPr>
-          <w:rFonts w:cs="Courier New"/>
-        </w:rPr>
-        <w:t xml:space="preserve"> project settings)</w:t>
-      </w:r>
-      <w:r>
-        <w:rPr>
-          <w:rFonts w:cs="Courier New"/>
-        </w:rPr>
-        <w:t>.</w:t>
-      </w:r>
-    </w:p>
-    <w:p>
-      <w:pPr>
-        <w:rPr>
-          <w:rFonts w:cs="Courier New"/>
-        </w:rPr>
-      </w:pPr>
-    </w:p>
-    <w:p>
-      <w:pPr>
-        <w:pStyle w:val="ListParagraph"/>
-        <w:numPr>
-          <w:ilvl w:val="0"/>
-          <w:numId w:val="4"/>
-        </w:numPr>
-        <w:rPr>
-          <w:rFonts w:cs="Courier New"/>
-        </w:rPr>
-      </w:pPr>
-      <w:r>
-        <w:rPr>
-          <w:rFonts w:cs="Courier New"/>
-        </w:rPr>
-        <w:t>Create or open a game object that will be responsible for posting the event.</w:t>
-      </w:r>
-    </w:p>
-    <w:p>
-      <w:pPr>
-        <w:pStyle w:val="ListParagraph"/>
-        <w:numPr>
-          <w:ilvl w:val="0"/>
-          <w:numId w:val="4"/>
-        </w:numPr>
-        <w:rPr>
-          <w:rFonts w:cs="Courier New"/>
-        </w:rPr>
-      </w:pPr>
-      <w:r>
-        <w:rPr>
-          <w:rFonts w:cs="Courier New"/>
-        </w:rPr>
-        <w:t>In the Create Event of this object, type the following line of code:</w:t>
-      </w:r>
-    </w:p>
-    <w:p>
-      <w:pPr>
-        <w:rPr>
-          <w:rFonts w:ascii="Courier New" w:hAnsi="Courier New" w:cs="Courier New"/>
-        </w:rPr>
-      </w:pPr>
-      <w:proofErr w:type="spellStart"/>
-      <w:proofErr w:type="gramStart"/>
-      <w:r>
-        <w:rPr>
-          <w:rFonts w:ascii="Courier New" w:hAnsi="Courier New" w:cs="Courier New"/>
-        </w:rPr>
-        <w:t>gmwRegisterObject</w:t>
-      </w:r>
-      <w:proofErr w:type="spellEnd"/>
-      <w:r>
-        <w:rPr>
-          <w:rFonts w:ascii="Courier New" w:hAnsi="Courier New" w:cs="Courier New"/>
-        </w:rPr>
-        <w:t>(</w:t>
-      </w:r>
-      <w:proofErr w:type="gramEnd"/>
-      <w:r>
-        <w:rPr>
-          <w:rFonts w:ascii="Courier New" w:hAnsi="Courier New" w:cs="Courier New"/>
-        </w:rPr>
-        <w:t xml:space="preserve">id, </w:t>
-      </w:r>
-      <w:proofErr w:type="spellStart"/>
-      <w:r>
-        <w:rPr>
-          <w:rFonts w:ascii="Courier New" w:hAnsi="Courier New" w:cs="Courier New"/>
-        </w:rPr>
-        <w:t>global.DEFAULT_GROUP</w:t>
-      </w:r>
-      <w:proofErr w:type="spellEnd"/>
-      <w:r>
-        <w:rPr>
-          <w:rFonts w:ascii="Courier New" w:hAnsi="Courier New" w:cs="Courier New"/>
-        </w:rPr>
-        <w:t xml:space="preserve">, </w:t>
-      </w:r>
-      <w:r>
-        <w:rPr>
-          <w:rFonts w:ascii="Courier New" w:hAnsi="Courier New" w:cs="Courier New"/>
-        </w:rPr>
-        <w:t>“</w:t>
-      </w:r>
-      <w:r>
-        <w:rPr>
-          <w:rFonts w:ascii="Courier New" w:hAnsi="Courier New" w:cs="Courier New"/>
-        </w:rPr>
-        <w:t>XX</w:t>
-      </w:r>
-      <w:r>
-        <w:rPr>
-          <w:rFonts w:ascii="Courier New" w:hAnsi="Courier New" w:cs="Courier New"/>
-        </w:rPr>
-        <w:t>”</w:t>
-      </w:r>
-      <w:r>
-        <w:rPr>
-          <w:rFonts w:ascii="Courier New" w:hAnsi="Courier New" w:cs="Courier New"/>
-        </w:rPr>
-        <w:t>);</w:t>
-      </w:r>
-    </w:p>
-    <w:p>
-      <w:pPr>
-        <w:rPr>
-          <w:rFonts w:cs="Courier New"/>
-        </w:rPr>
-      </w:pPr>
-      <w:r>
-        <w:rPr>
-          <w:rFonts w:cs="Courier New"/>
-        </w:rPr>
-        <w:lastRenderedPageBreak/>
-        <w:t xml:space="preserve">In the above line, XX is the string name of the registered object. This name is used for </w:t>
-      </w:r>
-      <w:proofErr w:type="spellStart"/>
-      <w:r>
-        <w:rPr>
-          <w:rFonts w:cs="Courier New"/>
-        </w:rPr>
-        <w:t>Wwise</w:t>
-      </w:r>
-      <w:proofErr w:type="spellEnd"/>
-      <w:r>
-        <w:rPr>
-          <w:rFonts w:cs="Courier New"/>
-        </w:rPr>
-        <w:t xml:space="preserve"> engine profiling, and can be whatever you like. This line of code is registering the object with the default audio group within the </w:t>
-      </w:r>
-      <w:proofErr w:type="spellStart"/>
-      <w:r>
-        <w:rPr>
-          <w:rFonts w:cs="Courier New"/>
-        </w:rPr>
-        <w:t>Wwise</w:t>
-      </w:r>
-      <w:proofErr w:type="spellEnd"/>
-      <w:r>
-        <w:rPr>
-          <w:rFonts w:cs="Courier New"/>
-        </w:rPr>
-        <w:t xml:space="preserve"> engine, and </w:t>
-      </w:r>
-      <w:r>
-        <w:rPr>
-          <w:rFonts w:cs="Courier New"/>
-          <w:b/>
-        </w:rPr>
-        <w:t>must</w:t>
-      </w:r>
-      <w:r>
-        <w:rPr>
-          <w:rFonts w:cs="Courier New"/>
-        </w:rPr>
-        <w:t xml:space="preserve"> be done before making </w:t>
-      </w:r>
-      <w:proofErr w:type="spellStart"/>
-      <w:r>
-        <w:rPr>
-          <w:rFonts w:cs="Courier New"/>
-        </w:rPr>
-        <w:t>GMWwise</w:t>
-      </w:r>
-      <w:proofErr w:type="spellEnd"/>
-      <w:r>
-        <w:rPr>
-          <w:rFonts w:cs="Courier New"/>
-        </w:rPr>
-        <w:t xml:space="preserve"> calls from this object.</w:t>
-      </w:r>
-    </w:p>
-    <w:p>
-      <w:pPr>
-        <w:rPr>
-          <w:rFonts w:cs="Courier New"/>
-        </w:rPr>
-      </w:pPr>
-    </w:p>
-    <w:p>
-      <w:pPr>
-        <w:pStyle w:val="ListParagraph"/>
-        <w:numPr>
-          <w:ilvl w:val="0"/>
-          <w:numId w:val="4"/>
-        </w:numPr>
-        <w:rPr>
-          <w:rFonts w:cs="Courier New"/>
-        </w:rPr>
-      </w:pPr>
-      <w:r>
-        <w:rPr>
-          <w:rFonts w:cs="Courier New"/>
-        </w:rPr>
-        <w:t>In the Destroy Event of this object, type the following line of code:</w:t>
-      </w:r>
-    </w:p>
-    <w:p>
-      <w:pPr>
-        <w:rPr>
-          <w:rFonts w:ascii="Courier New" w:hAnsi="Courier New" w:cs="Courier New"/>
-        </w:rPr>
-      </w:pPr>
-      <w:proofErr w:type="spellStart"/>
-      <w:proofErr w:type="gramStart"/>
-      <w:r>
-        <w:rPr>
-          <w:rFonts w:ascii="Courier New" w:hAnsi="Courier New" w:cs="Courier New"/>
-        </w:rPr>
-        <w:t>gmwUnregisterObject</w:t>
-      </w:r>
-      <w:proofErr w:type="spellEnd"/>
-      <w:r>
-        <w:rPr>
-          <w:rFonts w:ascii="Courier New" w:hAnsi="Courier New" w:cs="Courier New"/>
-        </w:rPr>
-        <w:t>(</w:t>
-      </w:r>
-      <w:proofErr w:type="gramEnd"/>
-      <w:r>
-        <w:rPr>
-          <w:rFonts w:ascii="Courier New" w:hAnsi="Courier New" w:cs="Courier New"/>
-        </w:rPr>
-        <w:t xml:space="preserve">id, </w:t>
-      </w:r>
-      <w:proofErr w:type="spellStart"/>
-      <w:r>
-        <w:rPr>
-          <w:rFonts w:ascii="Courier New" w:hAnsi="Courier New" w:cs="Courier New"/>
-        </w:rPr>
-        <w:t>global.DEFAULT_GROUP</w:t>
-      </w:r>
-      <w:proofErr w:type="spellEnd"/>
-      <w:r>
-        <w:rPr>
-          <w:rFonts w:ascii="Courier New" w:hAnsi="Courier New" w:cs="Courier New"/>
-        </w:rPr>
-        <w:t>);</w:t>
-      </w:r>
-    </w:p>
-    <w:p>
-      <w:pPr>
-        <w:rPr>
-          <w:rFonts w:cs="Courier New"/>
-        </w:rPr>
-      </w:pPr>
-      <w:r>
-        <w:rPr>
-          <w:rFonts w:cs="Courier New"/>
-        </w:rPr>
-        <w:t xml:space="preserve">This line of code unregisters the object from the </w:t>
-      </w:r>
-      <w:proofErr w:type="spellStart"/>
-      <w:r>
-        <w:rPr>
-          <w:rFonts w:cs="Courier New"/>
-        </w:rPr>
-        <w:t>Wwise</w:t>
-      </w:r>
-      <w:proofErr w:type="spellEnd"/>
-      <w:r>
-        <w:rPr>
-          <w:rFonts w:cs="Courier New"/>
-        </w:rPr>
-        <w:t xml:space="preserve"> engine. It is important to remember to do this, in order to conserve system resources.</w:t>
-      </w:r>
-    </w:p>
-    <w:p>
-      <w:pPr>
-        <w:rPr>
-          <w:rFonts w:cs="Courier New"/>
-        </w:rPr>
-      </w:pPr>
-    </w:p>
-    <w:p>
-      <w:pPr>
-        <w:pStyle w:val="ListParagraph"/>
-        <w:numPr>
-          <w:ilvl w:val="0"/>
-          <w:numId w:val="4"/>
-        </w:numPr>
-        <w:rPr>
-          <w:rFonts w:cs="Courier New"/>
-        </w:rPr>
-      </w:pPr>
-      <w:r>
-        <w:rPr>
-          <w:rFonts w:cs="Courier New"/>
-        </w:rPr>
-        <w:t>W</w:t>
-      </w:r>
-      <w:r>
-        <w:rPr>
-          <w:rFonts w:cs="Courier New"/>
-        </w:rPr>
-        <w:t>ithin the object, locate the place in code where you would like your event to be posted.</w:t>
-      </w:r>
-    </w:p>
-    <w:p>
-      <w:pPr>
-        <w:pStyle w:val="ListParagraph"/>
-        <w:numPr>
-          <w:ilvl w:val="0"/>
-          <w:numId w:val="4"/>
-        </w:numPr>
-        <w:rPr>
-          <w:rFonts w:cs="Courier New"/>
-        </w:rPr>
-      </w:pPr>
-      <w:r>
-        <w:rPr>
-          <w:rFonts w:cs="Courier New"/>
-        </w:rPr>
-        <w:t>At this location, type the following line of code:</w:t>
-      </w:r>
-    </w:p>
-    <w:p>
-      <w:pPr>
-        <w:rPr>
-          <w:rFonts w:ascii="Courier New" w:hAnsi="Courier New" w:cs="Courier New"/>
-        </w:rPr>
-      </w:pPr>
-      <w:proofErr w:type="spellStart"/>
-      <w:proofErr w:type="gramStart"/>
-      <w:r>
-        <w:rPr>
-          <w:rFonts w:ascii="Courier New" w:hAnsi="Courier New" w:cs="Courier New"/>
-        </w:rPr>
-        <w:t>gmwPostEvent</w:t>
-      </w:r>
-      <w:proofErr w:type="spellEnd"/>
-      <w:r>
-        <w:rPr>
-          <w:rFonts w:ascii="Courier New" w:hAnsi="Courier New" w:cs="Courier New"/>
-        </w:rPr>
-        <w:t>(</w:t>
-      </w:r>
-      <w:proofErr w:type="spellStart"/>
-      <w:proofErr w:type="gramEnd"/>
-      <w:r>
-        <w:rPr>
-          <w:rFonts w:ascii="Courier New" w:hAnsi="Courier New" w:cs="Courier New"/>
-        </w:rPr>
-        <w:t>global.AA</w:t>
-      </w:r>
-      <w:proofErr w:type="spellEnd"/>
-      <w:r>
-        <w:rPr>
-          <w:rFonts w:ascii="Courier New" w:hAnsi="Courier New" w:cs="Courier New"/>
-        </w:rPr>
-        <w:t>, id);</w:t>
-      </w:r>
-    </w:p>
-    <w:p>
-      <w:pPr>
-        <w:rPr>
-          <w:rFonts w:cs="Courier New"/>
-        </w:rPr>
-      </w:pPr>
-      <w:r>
-        <w:rPr>
-          <w:rFonts w:cs="Courier New"/>
-        </w:rPr>
-        <w:t xml:space="preserve">This function posts an audio event to the </w:t>
-      </w:r>
-      <w:proofErr w:type="spellStart"/>
-      <w:r>
-        <w:rPr>
-          <w:rFonts w:cs="Courier New"/>
-        </w:rPr>
-        <w:t>Wwise</w:t>
-      </w:r>
-      <w:proofErr w:type="spellEnd"/>
-      <w:r>
-        <w:rPr>
-          <w:rFonts w:cs="Courier New"/>
-        </w:rPr>
-        <w:t xml:space="preserve"> engine from the object. The event posted should be the same as the one that you created above.</w:t>
-      </w:r>
-    </w:p>
-    <w:p>
-      <w:pPr>
-        <w:rPr>
-          <w:rFonts w:cs="Courier New"/>
-        </w:rPr>
-      </w:pPr>
-    </w:p>
-    <w:p>
-      <w:pPr>
-        <w:pStyle w:val="ListParagraph"/>
-        <w:numPr>
-          <w:ilvl w:val="0"/>
-          <w:numId w:val="4"/>
-        </w:numPr>
-        <w:rPr>
-          <w:rFonts w:cs="Courier New"/>
-        </w:rPr>
-      </w:pPr>
-      <w:r>
-        <w:rPr>
-          <w:rFonts w:cs="Courier New"/>
-          <w:b/>
-        </w:rPr>
-        <w:t>If this object is moving</w:t>
-      </w:r>
-      <w:r>
-        <w:rPr>
-          <w:rFonts w:cs="Courier New"/>
-        </w:rPr>
-        <w:t>, put the following line of code into the Step Event:</w:t>
-      </w:r>
-    </w:p>
-    <w:p>
-      <w:pPr>
-        <w:rPr>
-          <w:rFonts w:ascii="Courier New" w:hAnsi="Courier New" w:cs="Courier New"/>
-        </w:rPr>
-      </w:pPr>
-      <w:proofErr w:type="gramStart"/>
-      <w:r>
-        <w:rPr>
-          <w:rFonts w:ascii="Courier New" w:hAnsi="Courier New" w:cs="Courier New"/>
-        </w:rPr>
-        <w:t>gmwSet2DPosition(</w:t>
-      </w:r>
-      <w:proofErr w:type="gramEnd"/>
-      <w:r>
-        <w:rPr>
-          <w:rFonts w:ascii="Courier New" w:hAnsi="Courier New" w:cs="Courier New"/>
-        </w:rPr>
-        <w:t>id, x, y, 0, 0);</w:t>
-      </w:r>
-    </w:p>
-    <w:p>
-      <w:pPr>
-        <w:rPr>
-          <w:rFonts w:cs="Courier New"/>
-        </w:rPr>
-      </w:pPr>
-      <w:r>
-        <w:rPr>
-          <w:rFonts w:cs="Courier New"/>
-        </w:rPr>
-        <w:t xml:space="preserve">This function sets the position of the object within the </w:t>
-      </w:r>
-      <w:proofErr w:type="spellStart"/>
-      <w:r>
-        <w:rPr>
-          <w:rFonts w:cs="Courier New"/>
-        </w:rPr>
-        <w:t>Wwise</w:t>
-      </w:r>
-      <w:proofErr w:type="spellEnd"/>
-      <w:r>
-        <w:rPr>
-          <w:rFonts w:cs="Courier New"/>
-        </w:rPr>
-        <w:t xml:space="preserve"> engine to match the object’s position in-game.</w:t>
-      </w:r>
-    </w:p>
-    <w:p>
-      <w:pPr>
-        <w:rPr>
-          <w:rFonts w:cs="Courier New"/>
-        </w:rPr>
-      </w:pPr>
-    </w:p>
-    <w:p>
-      <w:pPr>
-        <w:pStyle w:val="ListParagraph"/>
-        <w:numPr>
-          <w:ilvl w:val="0"/>
-          <w:numId w:val="4"/>
-        </w:numPr>
-        <w:rPr>
-          <w:rFonts w:cs="Courier New"/>
-        </w:rPr>
-      </w:pPr>
-      <w:r>
-        <w:rPr>
-          <w:rFonts w:cs="Courier New"/>
-          <w:b/>
-        </w:rPr>
-        <w:t>If this object is the focus of the camera</w:t>
-      </w:r>
-      <w:r>
-        <w:rPr>
-          <w:rFonts w:cs="Courier New"/>
-        </w:rPr>
-        <w:t>, put the following line of code into the Step Event:</w:t>
-      </w:r>
-    </w:p>
-    <w:p>
-      <w:pPr>
-        <w:rPr>
-          <w:rFonts w:ascii="Courier New" w:hAnsi="Courier New" w:cs="Courier New"/>
-        </w:rPr>
-      </w:pPr>
-      <w:r>
-        <w:rPr>
-          <w:rFonts w:ascii="Courier New" w:hAnsi="Courier New" w:cs="Courier New"/>
-        </w:rPr>
-        <w:t>gmwSet2DListenerPosition(x, y, 0, 0);</w:t>
-      </w:r>
-    </w:p>
-    <w:p>
-      <w:pPr>
-        <w:rPr>
-          <w:rFonts w:cs="Courier New"/>
-        </w:rPr>
-      </w:pPr>
-      <w:r>
-        <w:rPr>
-          <w:rFonts w:cs="Courier New"/>
-        </w:rPr>
-        <w:t xml:space="preserve">This function sets the listener position of the </w:t>
-      </w:r>
-      <w:proofErr w:type="spellStart"/>
-      <w:r>
-        <w:rPr>
-          <w:rFonts w:cs="Courier New"/>
-        </w:rPr>
-        <w:t>Wwise</w:t>
-      </w:r>
-      <w:proofErr w:type="spellEnd"/>
-      <w:r>
-        <w:rPr>
-          <w:rFonts w:cs="Courier New"/>
-        </w:rPr>
-        <w:t xml:space="preserve"> engine to the object’s position.</w:t>
-      </w:r>
-    </w:p>
-    <w:p>
-      <w:pPr>
-        <w:rPr>
-          <w:rFonts w:cs="Courier New"/>
-        </w:rPr>
-      </w:pPr>
-    </w:p>
-    <w:p>
-      <w:pPr>
-        <w:pStyle w:val="ListParagraph"/>
-        <w:numPr>
-          <w:ilvl w:val="0"/>
-          <w:numId w:val="4"/>
-        </w:numPr>
-        <w:rPr>
-          <w:rFonts w:cs="Courier New"/>
-        </w:rPr>
-      </w:pPr>
-      <w:r>
-        <w:rPr>
-          <w:rFonts w:cs="Courier New"/>
-        </w:rPr>
-        <w:t>Run the game and confirm that the event has correctly been posted.</w:t>
-      </w:r>
-    </w:p>
-    <w:p>
-      <w:pPr>
-        <w:rPr>
-          <w:rFonts w:cs="Courier New"/>
-        </w:rPr>
-      </w:pPr>
-    </w:p>
-    <w:p>
-      <w:pPr>
-        <w:pStyle w:val="Heading2"/>
-      </w:pPr>
-      <w:r>
-        <w:t xml:space="preserve"> </w:t>
-      </w:r>
-      <w:bookmarkStart w:id="8" w:name="_Toc480552709"/>
-      <w:r>
-        <w:t xml:space="preserve">Toggling </w:t>
-      </w:r>
-      <w:r>
-        <w:t xml:space="preserve">Wwise </w:t>
-      </w:r>
-      <w:r>
-        <w:t>Profiling</w:t>
-      </w:r>
-      <w:bookmarkEnd w:id="8"/>
-    </w:p>
-    <w:p>
-      <w:r>
-        <w:t xml:space="preserve">It is important to remember that when building a release version of your game, you should disable profiling within the </w:t>
-      </w:r>
-      <w:proofErr w:type="spellStart"/>
-      <w:r>
-        <w:t>Wwise</w:t>
-      </w:r>
-      <w:proofErr w:type="spellEnd"/>
-      <w:r>
-        <w:t xml:space="preserve"> engine. This is done </w:t>
-      </w:r>
-      <w:r>
-        <w:t xml:space="preserve">through the </w:t>
-      </w:r>
-      <w:r>
-        <w:rPr>
-          <w:b/>
-        </w:rPr>
-        <w:t>Extensions</w:t>
-      </w:r>
-      <w:r>
-        <w:t xml:space="preserve"> section of the Resource Tree.</w:t>
-      </w:r>
-    </w:p>
-    <w:p>
-      <w:pPr>
-        <w:pStyle w:val="ListParagraph"/>
-        <w:numPr>
-          <w:ilvl w:val="0"/>
-          <w:numId w:val="5"/>
-        </w:numPr>
-      </w:pPr>
-      <w:r>
-        <w:t xml:space="preserve">Expand the </w:t>
-      </w:r>
-      <w:proofErr w:type="spellStart"/>
-      <w:r>
-        <w:rPr>
-          <w:b/>
-        </w:rPr>
-        <w:t>GMWwise</w:t>
-      </w:r>
-      <w:proofErr w:type="spellEnd"/>
-      <w:r>
-        <w:t xml:space="preserve"> extension.</w:t>
-      </w:r>
-    </w:p>
-    <w:p>
-      <w:pPr>
-        <w:pStyle w:val="ListParagraph"/>
-        <w:numPr>
-          <w:ilvl w:val="0"/>
-          <w:numId w:val="5"/>
-        </w:numPr>
-      </w:pPr>
-      <w:r>
-        <w:t xml:space="preserve">Double click on the </w:t>
-      </w:r>
-      <w:r>
-        <w:rPr>
-          <w:b/>
-        </w:rPr>
-        <w:t>GMWwise.dll</w:t>
-      </w:r>
-      <w:r>
-        <w:t xml:space="preserve"> file.</w:t>
-      </w:r>
-    </w:p>
-    <w:p>
-      <w:pPr>
-        <w:pStyle w:val="ListParagraph"/>
-        <w:numPr>
-          <w:ilvl w:val="0"/>
-          <w:numId w:val="5"/>
-        </w:numPr>
-      </w:pPr>
-      <w:r>
-        <w:lastRenderedPageBreak/>
-        <w:t xml:space="preserve">Remove the existing </w:t>
-      </w:r>
-      <w:r>
-        <w:rPr>
-          <w:b/>
-        </w:rPr>
-        <w:t>Proxy Files</w:t>
-      </w:r>
-      <w:r>
-        <w:t xml:space="preserve"> from the list.</w:t>
-      </w:r>
-    </w:p>
-    <w:p>
-      <w:pPr>
-        <w:pStyle w:val="ListParagraph"/>
-        <w:numPr>
-          <w:ilvl w:val="0"/>
-          <w:numId w:val="5"/>
-        </w:numPr>
-      </w:pPr>
-      <w:r>
-        <w:t>Add the release versions of the .</w:t>
-      </w:r>
-      <w:proofErr w:type="spellStart"/>
-      <w:r>
-        <w:t>dll</w:t>
-      </w:r>
-      <w:proofErr w:type="spellEnd"/>
-      <w:r>
-        <w:t xml:space="preserve"> and .</w:t>
-      </w:r>
-      <w:proofErr w:type="spellStart"/>
-      <w:r>
-        <w:t>dylib</w:t>
-      </w:r>
-      <w:proofErr w:type="spellEnd"/>
-      <w:r>
-        <w:t xml:space="preserve"> files as Windows and Mac OS X proxies.</w:t>
-      </w:r>
-    </w:p>
-    <w:p>
-      <w:pPr>
-        <w:pStyle w:val="ListParagraph"/>
-        <w:numPr>
-          <w:ilvl w:val="0"/>
-          <w:numId w:val="5"/>
-        </w:numPr>
-      </w:pPr>
-      <w:r>
-        <w:t>Ensure that the extension copies to all Windows and Mac OS X platforms in the list below.</w:t>
-      </w:r>
-    </w:p>
-    <w:p/>
-    <w:p>
-      <w:pPr>
-        <w:pStyle w:val="Heading2"/>
-      </w:pPr>
-      <w:bookmarkStart w:id="9" w:name="_Toc480552710"/>
-      <w:r>
-        <w:t>Working with other Functionalities</w:t>
-      </w:r>
-      <w:bookmarkEnd w:id="9"/>
-    </w:p>
-    <w:p>
-      <w:r>
-        <w:t xml:space="preserve">While this tutorial does not offer guidance on how to work with other </w:t>
-      </w:r>
-      <w:proofErr w:type="spellStart"/>
-      <w:r>
-        <w:t>GMWwise</w:t>
-      </w:r>
-      <w:proofErr w:type="spellEnd"/>
-      <w:r>
-        <w:t xml:space="preserve"> functionalities, the process is largely similar to defining and posting an event.</w:t>
-      </w:r>
-    </w:p>
-    <w:p>
-      <w:r>
-        <w:t>The key principles of working with the other functionalities are:</w:t>
-      </w:r>
-    </w:p>
-    <w:p>
-      <w:pPr>
-        <w:pStyle w:val="ListParagraph"/>
-        <w:numPr>
-          <w:ilvl w:val="0"/>
-          <w:numId w:val="6"/>
-        </w:numPr>
-      </w:pPr>
-      <w:r>
-        <w:t xml:space="preserve">Ensure that you register objects with the </w:t>
-      </w:r>
-      <w:proofErr w:type="spellStart"/>
-      <w:r>
-        <w:t>Wwise</w:t>
-      </w:r>
-      <w:proofErr w:type="spellEnd"/>
-      <w:r>
-        <w:t xml:space="preserve"> engine before using them.</w:t>
-      </w:r>
-    </w:p>
-    <w:p>
-      <w:pPr>
-        <w:pStyle w:val="ListParagraph"/>
-        <w:numPr>
-          <w:ilvl w:val="0"/>
-          <w:numId w:val="6"/>
-        </w:numPr>
-      </w:pPr>
-      <w:r>
-        <w:t>Ensure that you are defining constants for your events, switches, etc.</w:t>
-      </w:r>
-    </w:p>
-    <w:p>
-      <w:pPr>
-        <w:pStyle w:val="ListParagraph"/>
-        <w:numPr>
-          <w:ilvl w:val="0"/>
-          <w:numId w:val="6"/>
-        </w:numPr>
-      </w:pPr>
-      <w:r>
-        <w:t>Ensure that you are defining constants for your state groups and switch groups.</w:t>
-      </w:r>
-    </w:p>
-    <w:p>
-      <w:pPr>
-        <w:pStyle w:val="ListParagraph"/>
-        <w:numPr>
-          <w:ilvl w:val="0"/>
-          <w:numId w:val="6"/>
-        </w:numPr>
-      </w:pPr>
-      <w:r>
-        <w:t xml:space="preserve">Refer to the function headers of the </w:t>
-      </w:r>
-      <w:proofErr w:type="spellStart"/>
-      <w:r>
-        <w:t>GMWwise</w:t>
-      </w:r>
-      <w:proofErr w:type="spellEnd"/>
-      <w:r>
-        <w:t xml:space="preserve"> script API when unsure about how a function works.</w:t>
+        <w:t>Refer to the function headers of the GMWwise script API when unsure about how a function works.</w:t>
       </w:r>
     </w:p>
     <w:p>
@@ -3344,36 +3205,12 @@
     </w:p>
     <w:p>
       <w:r>
-        <w:t xml:space="preserve">I did not create </w:t>
-      </w:r>
-      <w:proofErr w:type="spellStart"/>
-      <w:r>
-        <w:t>GMWwise</w:t>
-      </w:r>
-      <w:proofErr w:type="spellEnd"/>
-      <w:r>
-        <w:t xml:space="preserve">, but I have worked hard to bring it up to date in the original author’s stead. I am currently using this plugin as part of my own team’s ongoing project, and will be updating it when I can to keep it in stride with the current stable release of </w:t>
-      </w:r>
-      <w:proofErr w:type="spellStart"/>
-      <w:r>
-        <w:t>Wwise</w:t>
-      </w:r>
-      <w:proofErr w:type="spellEnd"/>
-      <w:r>
-        <w:t>.</w:t>
-      </w:r>
-    </w:p>
-    <w:p>
-      <w:r>
-        <w:t xml:space="preserve">If you are having issues with </w:t>
-      </w:r>
-      <w:proofErr w:type="spellStart"/>
-      <w:r>
-        <w:t>GMWwise</w:t>
-      </w:r>
-      <w:proofErr w:type="spellEnd"/>
-      <w:r>
-        <w:t xml:space="preserve">, or would like to suggest a new feature, please use the GitHub issue tracker and pull request system. You can also contact me at </w:t>
+        <w:t>I did not create GMWwise, but I have worked hard to bring it up to date in the original author’s stead. I am currently using this plugin as part of my own team’s ongoing project, and will be updating it when I can to keep it in stride with the current stable release of Wwise.</w:t>
+      </w:r>
+    </w:p>
+    <w:p>
+      <w:r>
+        <w:t xml:space="preserve">If you are having issues with GMWwise, or would like to suggest a new feature, please use the GitHub issue tracker and pull request system. You can also contact me at </w:t>
       </w:r>
       <w:hyperlink r:id="rId7" w:history="1">
         <w:r>
@@ -3389,15 +3226,7 @@
     </w:p>
     <w:p>
       <w:r>
-        <w:t xml:space="preserve">Thank you for taking the time to read this guide. I hope that </w:t>
-      </w:r>
-      <w:proofErr w:type="spellStart"/>
-      <w:r>
-        <w:t>GMWwise</w:t>
-      </w:r>
-      <w:proofErr w:type="spellEnd"/>
-      <w:r>
-        <w:t xml:space="preserve"> helps your next (or current) project sound amazing!</w:t>
+        <w:t>Thank you for taking the time to read this guide. I hope that GMWwise helps your next (or current) project sound amazing!</w:t>
       </w:r>
     </w:p>
     <w:p/>
@@ -3431,7 +3260,7 @@
         <w:rFonts w:hint="default"/>
       </w:rPr>
     </w:lvl>
-    <w:lvl w:ilvl="1" w:tplc="10090019" w:tentative="1">
+    <w:lvl w:ilvl="1" w:tplc="10090019">
       <w:start w:val="1"/>
       <w:numFmt w:val="lowerLetter"/>
       <w:lvlText w:val="%2."/>
@@ -3594,6 +3423,119 @@
     </w:lvl>
   </w:abstractNum>
   <w:abstractNum w:abstractNumId="2" w15:restartNumberingAfterBreak="0">
+    <w:nsid w:val="438636C4"/>
+    <w:multiLevelType w:val="hybridMultilevel"/>
+    <w:tmpl w:val="9988A43E"/>
+    <w:lvl w:ilvl="0" w:tplc="10090001">
+      <w:start w:val="1"/>
+      <w:numFmt w:val="bullet"/>
+      <w:lvlText w:val=""/>
+      <w:lvlJc w:val="left"/>
+      <w:pPr>
+        <w:ind w:left="720" w:hanging="360"/>
+      </w:pPr>
+      <w:rPr>
+        <w:rFonts w:ascii="Symbol" w:hAnsi="Symbol" w:hint="default"/>
+      </w:rPr>
+    </w:lvl>
+    <w:lvl w:ilvl="1" w:tplc="10090003" w:tentative="1">
+      <w:start w:val="1"/>
+      <w:numFmt w:val="bullet"/>
+      <w:lvlText w:val="o"/>
+      <w:lvlJc w:val="left"/>
+      <w:pPr>
+        <w:ind w:left="1440" w:hanging="360"/>
+      </w:pPr>
+      <w:rPr>
+        <w:rFonts w:ascii="Courier New" w:hAnsi="Courier New" w:cs="Courier New" w:hint="default"/>
+      </w:rPr>
+    </w:lvl>
+    <w:lvl w:ilvl="2" w:tplc="10090005" w:tentative="1">
+      <w:start w:val="1"/>
+      <w:numFmt w:val="bullet"/>
+      <w:lvlText w:val=""/>
+      <w:lvlJc w:val="left"/>
+      <w:pPr>
+        <w:ind w:left="2160" w:hanging="360"/>
+      </w:pPr>
+      <w:rPr>
+        <w:rFonts w:ascii="Wingdings" w:hAnsi="Wingdings" w:hint="default"/>
+      </w:rPr>
+    </w:lvl>
+    <w:lvl w:ilvl="3" w:tplc="10090001" w:tentative="1">
+      <w:start w:val="1"/>
+      <w:numFmt w:val="bullet"/>
+      <w:lvlText w:val=""/>
+      <w:lvlJc w:val="left"/>
+      <w:pPr>
+        <w:ind w:left="2880" w:hanging="360"/>
+      </w:pPr>
+      <w:rPr>
+        <w:rFonts w:ascii="Symbol" w:hAnsi="Symbol" w:hint="default"/>
+      </w:rPr>
+    </w:lvl>
+    <w:lvl w:ilvl="4" w:tplc="10090003" w:tentative="1">
+      <w:start w:val="1"/>
+      <w:numFmt w:val="bullet"/>
+      <w:lvlText w:val="o"/>
+      <w:lvlJc w:val="left"/>
+      <w:pPr>
+        <w:ind w:left="3600" w:hanging="360"/>
+      </w:pPr>
+      <w:rPr>
+        <w:rFonts w:ascii="Courier New" w:hAnsi="Courier New" w:cs="Courier New" w:hint="default"/>
+      </w:rPr>
+    </w:lvl>
+    <w:lvl w:ilvl="5" w:tplc="10090005" w:tentative="1">
+      <w:start w:val="1"/>
+      <w:numFmt w:val="bullet"/>
+      <w:lvlText w:val=""/>
+      <w:lvlJc w:val="left"/>
+      <w:pPr>
+        <w:ind w:left="4320" w:hanging="360"/>
+      </w:pPr>
+      <w:rPr>
+        <w:rFonts w:ascii="Wingdings" w:hAnsi="Wingdings" w:hint="default"/>
+      </w:rPr>
+    </w:lvl>
+    <w:lvl w:ilvl="6" w:tplc="10090001" w:tentative="1">
+      <w:start w:val="1"/>
+      <w:numFmt w:val="bullet"/>
+      <w:lvlText w:val=""/>
+      <w:lvlJc w:val="left"/>
+      <w:pPr>
+        <w:ind w:left="5040" w:hanging="360"/>
+      </w:pPr>
+      <w:rPr>
+        <w:rFonts w:ascii="Symbol" w:hAnsi="Symbol" w:hint="default"/>
+      </w:rPr>
+    </w:lvl>
+    <w:lvl w:ilvl="7" w:tplc="10090003" w:tentative="1">
+      <w:start w:val="1"/>
+      <w:numFmt w:val="bullet"/>
+      <w:lvlText w:val="o"/>
+      <w:lvlJc w:val="left"/>
+      <w:pPr>
+        <w:ind w:left="5760" w:hanging="360"/>
+      </w:pPr>
+      <w:rPr>
+        <w:rFonts w:ascii="Courier New" w:hAnsi="Courier New" w:cs="Courier New" w:hint="default"/>
+      </w:rPr>
+    </w:lvl>
+    <w:lvl w:ilvl="8" w:tplc="10090005" w:tentative="1">
+      <w:start w:val="1"/>
+      <w:numFmt w:val="bullet"/>
+      <w:lvlText w:val=""/>
+      <w:lvlJc w:val="left"/>
+      <w:pPr>
+        <w:ind w:left="6480" w:hanging="360"/>
+      </w:pPr>
+      <w:rPr>
+        <w:rFonts w:ascii="Wingdings" w:hAnsi="Wingdings" w:hint="default"/>
+      </w:rPr>
+    </w:lvl>
+  </w:abstractNum>
+  <w:abstractNum w:abstractNumId="3" w15:restartNumberingAfterBreak="0">
     <w:nsid w:val="617A5B12"/>
     <w:multiLevelType w:val="hybridMultilevel"/>
     <w:tmpl w:val="CAA6F232"/>
@@ -3682,7 +3624,7 @@
       </w:pPr>
     </w:lvl>
   </w:abstractNum>
-  <w:abstractNum w:abstractNumId="3" w15:restartNumberingAfterBreak="0">
+  <w:abstractNum w:abstractNumId="4" w15:restartNumberingAfterBreak="0">
     <w:nsid w:val="6624340B"/>
     <w:multiLevelType w:val="hybridMultilevel"/>
     <w:tmpl w:val="BF7C8A42"/>
@@ -3771,7 +3713,7 @@
       </w:pPr>
     </w:lvl>
   </w:abstractNum>
-  <w:abstractNum w:abstractNumId="4" w15:restartNumberingAfterBreak="0">
+  <w:abstractNum w:abstractNumId="5" w15:restartNumberingAfterBreak="0">
     <w:nsid w:val="72C23EC0"/>
     <w:multiLevelType w:val="hybridMultilevel"/>
     <w:tmpl w:val="BD40DBAC"/>
@@ -3860,7 +3802,7 @@
       </w:pPr>
     </w:lvl>
   </w:abstractNum>
-  <w:abstractNum w:abstractNumId="5" w15:restartNumberingAfterBreak="0">
+  <w:abstractNum w:abstractNumId="6" w15:restartNumberingAfterBreak="0">
     <w:nsid w:val="7B275DF0"/>
     <w:multiLevelType w:val="hybridMultilevel"/>
     <w:tmpl w:val="364A29EE"/>
@@ -3977,19 +3919,22 @@
     <w:abstractNumId w:val="0"/>
   </w:num>
   <w:num w:numId="2">
-    <w:abstractNumId w:val="4"/>
+    <w:abstractNumId w:val="5"/>
   </w:num>
   <w:num w:numId="3">
     <w:abstractNumId w:val="1"/>
   </w:num>
   <w:num w:numId="4">
-    <w:abstractNumId w:val="2"/>
+    <w:abstractNumId w:val="3"/>
   </w:num>
   <w:num w:numId="5">
-    <w:abstractNumId w:val="3"/>
+    <w:abstractNumId w:val="4"/>
   </w:num>
   <w:num w:numId="6">
-    <w:abstractNumId w:val="5"/>
+    <w:abstractNumId w:val="6"/>
+  </w:num>
+  <w:num w:numId="7">
+    <w:abstractNumId w:val="2"/>
   </w:num>
 </w:numbering>
 </file>
@@ -5311,7 +5256,7 @@
 
 <file path=customXml/item1.xml><?xml version="1.0" encoding="utf-8"?>
 <CoverPageProperties xmlns="http://schemas.microsoft.com/office/2006/coverPageProps">
-  <PublishDate>2015</PublishDate>
+  <PublishDate>2017</PublishDate>
   <Abstract/>
   <CompanyAddress/>
   <CompanyPhone/>
@@ -5333,7 +5278,7 @@
 </file>
 
 <file path=customXml/itemProps2.xml><?xml version="1.0" encoding="utf-8"?>
-<ds:datastoreItem xmlns:ds="http://schemas.openxmlformats.org/officeDocument/2006/customXml" ds:itemID="{69F346AC-62B6-43DD-A58C-484D7F6DCB45}">
+<ds:datastoreItem xmlns:ds="http://schemas.openxmlformats.org/officeDocument/2006/customXml" ds:itemID="{1D846902-2615-4786-A42B-B4307D13D0FE}">
   <ds:schemaRefs>
     <ds:schemaRef ds:uri="http://schemas.openxmlformats.org/officeDocument/2006/bibliography"/>
   </ds:schemaRefs>

</xml_diff>

<commit_message>
Refactored project structure slightly.
</commit_message>
<xml_diff>
--- a/GMWwise Manual.docx
+++ b/GMWwise Manual.docx
@@ -583,6 +583,8 @@
           <w:r>
             <w:t>Contents</w:t>
           </w:r>
+          <w:bookmarkStart w:id="0" w:name="_GoBack"/>
+          <w:bookmarkEnd w:id="0"/>
         </w:p>
         <w:p>
           <w:pPr>
@@ -606,7 +608,7 @@
           <w:r>
             <w:fldChar w:fldCharType="separate"/>
           </w:r>
-          <w:hyperlink w:anchor="_Toc480552702" w:history="1">
+          <w:hyperlink w:anchor="_Toc482449781" w:history="1">
             <w:r>
               <w:rPr>
                 <w:rStyle w:val="Hyperlink"/>
@@ -633,7 +635,7 @@
                 <w:noProof/>
                 <w:webHidden/>
               </w:rPr>
-              <w:instrText xml:space="preserve"> PAGEREF _Toc480552702 \h </w:instrText>
+              <w:instrText xml:space="preserve"> PAGEREF _Toc482449781 \h </w:instrText>
             </w:r>
             <w:r>
               <w:rPr>
@@ -677,7 +679,7 @@
               <w:lang w:eastAsia="en-CA"/>
             </w:rPr>
           </w:pPr>
-          <w:hyperlink w:anchor="_Toc480552703" w:history="1">
+          <w:hyperlink w:anchor="_Toc482449782" w:history="1">
             <w:r>
               <w:rPr>
                 <w:rStyle w:val="Hyperlink"/>
@@ -704,7 +706,7 @@
                 <w:noProof/>
                 <w:webHidden/>
               </w:rPr>
-              <w:instrText xml:space="preserve"> PAGEREF _Toc480552703 \h </w:instrText>
+              <w:instrText xml:space="preserve"> PAGEREF _Toc482449782 \h </w:instrText>
             </w:r>
             <w:r>
               <w:rPr>
@@ -748,13 +750,13 @@
               <w:lang w:eastAsia="en-CA"/>
             </w:rPr>
           </w:pPr>
-          <w:hyperlink w:anchor="_Toc480552704" w:history="1">
+          <w:hyperlink w:anchor="_Toc482449783" w:history="1">
             <w:r>
               <w:rPr>
                 <w:rStyle w:val="Hyperlink"/>
                 <w:noProof/>
               </w:rPr>
-              <w:t>Integration</w:t>
+              <w:t>Supported plugins</w:t>
             </w:r>
             <w:r>
               <w:rPr>
@@ -775,7 +777,7 @@
                 <w:noProof/>
                 <w:webHidden/>
               </w:rPr>
-              <w:instrText xml:space="preserve"> PAGEREF _Toc480552704 \h </w:instrText>
+              <w:instrText xml:space="preserve"> PAGEREF _Toc482449783 \h </w:instrText>
             </w:r>
             <w:r>
               <w:rPr>
@@ -819,12 +821,83 @@
               <w:lang w:eastAsia="en-CA"/>
             </w:rPr>
           </w:pPr>
-          <w:hyperlink w:anchor="_Toc480552705" w:history="1">
+          <w:hyperlink w:anchor="_Toc482449784" w:history="1">
             <w:r>
               <w:rPr>
                 <w:rStyle w:val="Hyperlink"/>
                 <w:noProof/>
               </w:rPr>
+              <w:t>Integration</w:t>
+            </w:r>
+            <w:r>
+              <w:rPr>
+                <w:noProof/>
+                <w:webHidden/>
+              </w:rPr>
+              <w:tab/>
+            </w:r>
+            <w:r>
+              <w:rPr>
+                <w:noProof/>
+                <w:webHidden/>
+              </w:rPr>
+              <w:fldChar w:fldCharType="begin"/>
+            </w:r>
+            <w:r>
+              <w:rPr>
+                <w:noProof/>
+                <w:webHidden/>
+              </w:rPr>
+              <w:instrText xml:space="preserve"> PAGEREF _Toc482449784 \h </w:instrText>
+            </w:r>
+            <w:r>
+              <w:rPr>
+                <w:noProof/>
+                <w:webHidden/>
+              </w:rPr>
+            </w:r>
+            <w:r>
+              <w:rPr>
+                <w:noProof/>
+                <w:webHidden/>
+              </w:rPr>
+              <w:fldChar w:fldCharType="separate"/>
+            </w:r>
+            <w:r>
+              <w:rPr>
+                <w:noProof/>
+                <w:webHidden/>
+              </w:rPr>
+              <w:t>2</w:t>
+            </w:r>
+            <w:r>
+              <w:rPr>
+                <w:noProof/>
+                <w:webHidden/>
+              </w:rPr>
+              <w:fldChar w:fldCharType="end"/>
+            </w:r>
+          </w:hyperlink>
+        </w:p>
+        <w:p>
+          <w:pPr>
+            <w:pStyle w:val="TOC1"/>
+            <w:tabs>
+              <w:tab w:val="right" w:leader="dot" w:pos="9350"/>
+            </w:tabs>
+            <w:rPr>
+              <w:noProof/>
+              <w:sz w:val="22"/>
+              <w:szCs w:val="22"/>
+              <w:lang w:eastAsia="en-CA"/>
+            </w:rPr>
+          </w:pPr>
+          <w:hyperlink w:anchor="_Toc482449785" w:history="1">
+            <w:r>
+              <w:rPr>
+                <w:rStyle w:val="Hyperlink"/>
+                <w:noProof/>
+              </w:rPr>
               <w:t>Tutorial</w:t>
             </w:r>
             <w:r>
@@ -846,7 +919,7 @@
                 <w:noProof/>
                 <w:webHidden/>
               </w:rPr>
-              <w:instrText xml:space="preserve"> PAGEREF _Toc480552705 \h </w:instrText>
+              <w:instrText xml:space="preserve"> PAGEREF _Toc482449785 \h </w:instrText>
             </w:r>
             <w:r>
               <w:rPr>
@@ -866,7 +939,7 @@
                 <w:noProof/>
                 <w:webHidden/>
               </w:rPr>
-              <w:t>2</w:t>
+              <w:t>3</w:t>
             </w:r>
             <w:r>
               <w:rPr>
@@ -890,7 +963,7 @@
               <w:lang w:eastAsia="en-CA"/>
             </w:rPr>
           </w:pPr>
-          <w:hyperlink w:anchor="_Toc480552706" w:history="1">
+          <w:hyperlink w:anchor="_Toc482449786" w:history="1">
             <w:r>
               <w:rPr>
                 <w:rStyle w:val="Hyperlink"/>
@@ -917,7 +990,7 @@
                 <w:noProof/>
                 <w:webHidden/>
               </w:rPr>
-              <w:instrText xml:space="preserve"> PAGEREF _Toc480552706 \h </w:instrText>
+              <w:instrText xml:space="preserve"> PAGEREF _Toc482449786 \h </w:instrText>
             </w:r>
             <w:r>
               <w:rPr>
@@ -937,7 +1010,7 @@
                 <w:noProof/>
                 <w:webHidden/>
               </w:rPr>
-              <w:t>2</w:t>
+              <w:t>3</w:t>
             </w:r>
             <w:r>
               <w:rPr>
@@ -961,7 +1034,7 @@
               <w:lang w:eastAsia="en-CA"/>
             </w:rPr>
           </w:pPr>
-          <w:hyperlink w:anchor="_Toc480552707" w:history="1">
+          <w:hyperlink w:anchor="_Toc482449787" w:history="1">
             <w:r>
               <w:rPr>
                 <w:rStyle w:val="Hyperlink"/>
@@ -988,7 +1061,7 @@
                 <w:noProof/>
                 <w:webHidden/>
               </w:rPr>
-              <w:instrText xml:space="preserve"> PAGEREF _Toc480552707 \h </w:instrText>
+              <w:instrText xml:space="preserve"> PAGEREF _Toc482449787 \h </w:instrText>
             </w:r>
             <w:r>
               <w:rPr>
@@ -1008,7 +1081,7 @@
                 <w:noProof/>
                 <w:webHidden/>
               </w:rPr>
-              <w:t>2</w:t>
+              <w:t>3</w:t>
             </w:r>
             <w:r>
               <w:rPr>
@@ -1032,7 +1105,7 @@
               <w:lang w:eastAsia="en-CA"/>
             </w:rPr>
           </w:pPr>
-          <w:hyperlink w:anchor="_Toc480552708" w:history="1">
+          <w:hyperlink w:anchor="_Toc482449788" w:history="1">
             <w:r>
               <w:rPr>
                 <w:rStyle w:val="Hyperlink"/>
@@ -1059,7 +1132,7 @@
                 <w:noProof/>
                 <w:webHidden/>
               </w:rPr>
-              <w:instrText xml:space="preserve"> PAGEREF _Toc480552708 \h </w:instrText>
+              <w:instrText xml:space="preserve"> PAGEREF _Toc482449788 \h </w:instrText>
             </w:r>
             <w:r>
               <w:rPr>
@@ -1079,7 +1152,7 @@
                 <w:noProof/>
                 <w:webHidden/>
               </w:rPr>
-              <w:t>3</w:t>
+              <w:t>4</w:t>
             </w:r>
             <w:r>
               <w:rPr>
@@ -1103,7 +1176,7 @@
               <w:lang w:eastAsia="en-CA"/>
             </w:rPr>
           </w:pPr>
-          <w:hyperlink w:anchor="_Toc480552709" w:history="1">
+          <w:hyperlink w:anchor="_Toc482449789" w:history="1">
             <w:r>
               <w:rPr>
                 <w:rStyle w:val="Hyperlink"/>
@@ -1130,7 +1203,7 @@
                 <w:noProof/>
                 <w:webHidden/>
               </w:rPr>
-              <w:instrText xml:space="preserve"> PAGEREF _Toc480552709 \h </w:instrText>
+              <w:instrText xml:space="preserve"> PAGEREF _Toc482449789 \h </w:instrText>
             </w:r>
             <w:r>
               <w:rPr>
@@ -1150,7 +1223,7 @@
                 <w:noProof/>
                 <w:webHidden/>
               </w:rPr>
-              <w:t>4</w:t>
+              <w:t>5</w:t>
             </w:r>
             <w:r>
               <w:rPr>
@@ -1174,7 +1247,7 @@
               <w:lang w:eastAsia="en-CA"/>
             </w:rPr>
           </w:pPr>
-          <w:hyperlink w:anchor="_Toc480552710" w:history="1">
+          <w:hyperlink w:anchor="_Toc482449790" w:history="1">
             <w:r>
               <w:rPr>
                 <w:rStyle w:val="Hyperlink"/>
@@ -1201,7 +1274,7 @@
                 <w:noProof/>
                 <w:webHidden/>
               </w:rPr>
-              <w:instrText xml:space="preserve"> PAGEREF _Toc480552710 \h </w:instrText>
+              <w:instrText xml:space="preserve"> PAGEREF _Toc482449790 \h </w:instrText>
             </w:r>
             <w:r>
               <w:rPr>
@@ -1245,7 +1318,7 @@
               <w:lang w:eastAsia="en-CA"/>
             </w:rPr>
           </w:pPr>
-          <w:hyperlink w:anchor="_Toc480552711" w:history="1">
+          <w:hyperlink w:anchor="_Toc482449791" w:history="1">
             <w:r>
               <w:rPr>
                 <w:rStyle w:val="Hyperlink"/>
@@ -1272,7 +1345,7 @@
                 <w:noProof/>
                 <w:webHidden/>
               </w:rPr>
-              <w:instrText xml:space="preserve"> PAGEREF _Toc480552711 \h </w:instrText>
+              <w:instrText xml:space="preserve"> PAGEREF _Toc482449791 \h </w:instrText>
             </w:r>
             <w:r>
               <w:rPr>
@@ -1292,7 +1365,7 @@
                 <w:noProof/>
                 <w:webHidden/>
               </w:rPr>
-              <w:t>5</w:t>
+              <w:t>6</w:t>
             </w:r>
             <w:r>
               <w:rPr>
@@ -1321,11 +1394,11 @@
       <w:pPr>
         <w:pStyle w:val="Heading1"/>
       </w:pPr>
-      <w:bookmarkStart w:id="0" w:name="_Toc480552702"/>
+      <w:bookmarkStart w:id="1" w:name="_Toc482449781"/>
       <w:r>
         <w:t>Overview</w:t>
       </w:r>
-      <w:bookmarkEnd w:id="0"/>
+      <w:bookmarkEnd w:id="1"/>
     </w:p>
     <w:p>
       <w:r>
@@ -1380,11 +1453,11 @@
       <w:pPr>
         <w:pStyle w:val="Heading1"/>
       </w:pPr>
-      <w:bookmarkStart w:id="1" w:name="_Toc480552703"/>
+      <w:bookmarkStart w:id="2" w:name="_Toc482449782"/>
       <w:r>
         <w:t>Supported Wwise Functionalities</w:t>
       </w:r>
-      <w:bookmarkEnd w:id="1"/>
+      <w:bookmarkEnd w:id="2"/>
     </w:p>
     <w:p>
       <w:r>
@@ -1533,10 +1606,12 @@
       <w:pPr>
         <w:pStyle w:val="Heading1"/>
       </w:pPr>
+      <w:bookmarkStart w:id="3" w:name="_Toc482449783"/>
       <w:r>
         <w:lastRenderedPageBreak/>
         <w:t>Supported plugins</w:t>
       </w:r>
+      <w:bookmarkEnd w:id="3"/>
     </w:p>
     <w:p>
       <w:r>
@@ -1875,11 +1950,11 @@
       <w:pPr>
         <w:pStyle w:val="Heading1"/>
       </w:pPr>
-      <w:bookmarkStart w:id="2" w:name="_Toc480552704"/>
+      <w:bookmarkStart w:id="4" w:name="_Toc482449784"/>
       <w:r>
         <w:t>Integration</w:t>
       </w:r>
-      <w:bookmarkEnd w:id="2"/>
+      <w:bookmarkEnd w:id="4"/>
     </w:p>
     <w:p>
       <w:r>
@@ -1975,8 +2050,6 @@
       <w:r>
         <w:t>Navigate to ‘Files/GMWwise (GMS 1.4).gmez’ and import it</w:t>
       </w:r>
-      <w:bookmarkStart w:id="3" w:name="_GoBack"/>
-      <w:bookmarkEnd w:id="3"/>
     </w:p>
     <w:p>
       <w:pPr>
@@ -2046,11 +2119,11 @@
       <w:pPr>
         <w:pStyle w:val="Heading1"/>
       </w:pPr>
-      <w:bookmarkStart w:id="4" w:name="_Toc480552705"/>
+      <w:bookmarkStart w:id="5" w:name="_Toc482449785"/>
       <w:r>
         <w:t>Tutorial</w:t>
       </w:r>
-      <w:bookmarkEnd w:id="4"/>
+      <w:bookmarkEnd w:id="5"/>
     </w:p>
     <w:p>
       <w:r>
@@ -2078,14 +2151,14 @@
       <w:pPr>
         <w:pStyle w:val="Heading2"/>
       </w:pPr>
-      <w:bookmarkStart w:id="5" w:name="_Toc480552706"/>
+      <w:bookmarkStart w:id="6" w:name="_Toc482449786"/>
       <w:r>
         <w:t>Adding</w:t>
       </w:r>
       <w:r>
         <w:t xml:space="preserve"> Banks and Streamed FIles</w:t>
       </w:r>
-      <w:bookmarkEnd w:id="5"/>
+      <w:bookmarkEnd w:id="6"/>
     </w:p>
     <w:p>
       <w:r>
@@ -2152,11 +2225,11 @@
       <w:r>
         <w:t xml:space="preserve"> </w:t>
       </w:r>
-      <w:bookmarkStart w:id="6" w:name="_Toc480552707"/>
+      <w:bookmarkStart w:id="7" w:name="_Toc482449787"/>
       <w:r>
         <w:t>Creating a Sound Controller</w:t>
       </w:r>
-      <w:bookmarkEnd w:id="6"/>
+      <w:bookmarkEnd w:id="7"/>
     </w:p>
     <w:p>
       <w:r>
@@ -2424,7 +2497,7 @@
       <w:pPr>
         <w:pStyle w:val="Heading2"/>
       </w:pPr>
-      <w:bookmarkStart w:id="7" w:name="_Toc480552708"/>
+      <w:bookmarkStart w:id="8" w:name="_Toc482449788"/>
       <w:r>
         <w:t xml:space="preserve">Defining </w:t>
       </w:r>
@@ -2434,7 +2507,7 @@
       <w:r>
         <w:t>Events</w:t>
       </w:r>
-      <w:bookmarkEnd w:id="7"/>
+      <w:bookmarkEnd w:id="8"/>
     </w:p>
     <w:p>
       <w:r>
@@ -2982,7 +3055,7 @@
       <w:r>
         <w:t xml:space="preserve"> </w:t>
       </w:r>
-      <w:bookmarkStart w:id="8" w:name="_Toc480552709"/>
+      <w:bookmarkStart w:id="9" w:name="_Toc482449789"/>
       <w:r>
         <w:t xml:space="preserve">Toggling </w:t>
       </w:r>
@@ -2992,7 +3065,7 @@
       <w:r>
         <w:t>Profiling</w:t>
       </w:r>
-      <w:bookmarkEnd w:id="8"/>
+      <w:bookmarkEnd w:id="9"/>
     </w:p>
     <w:p>
       <w:r>
@@ -3103,11 +3176,11 @@
       <w:pPr>
         <w:pStyle w:val="Heading2"/>
       </w:pPr>
-      <w:bookmarkStart w:id="9" w:name="_Toc480552710"/>
+      <w:bookmarkStart w:id="10" w:name="_Toc482449790"/>
       <w:r>
         <w:t>Working with other Functionalities</w:t>
       </w:r>
-      <w:bookmarkEnd w:id="9"/>
+      <w:bookmarkEnd w:id="10"/>
     </w:p>
     <w:p>
       <w:r>
@@ -3197,11 +3270,11 @@
       <w:pPr>
         <w:pStyle w:val="Heading1"/>
       </w:pPr>
-      <w:bookmarkStart w:id="10" w:name="_Toc480552711"/>
+      <w:bookmarkStart w:id="11" w:name="_Toc482449791"/>
       <w:r>
         <w:t>Closing Thoughts</w:t>
       </w:r>
-      <w:bookmarkEnd w:id="10"/>
+      <w:bookmarkEnd w:id="11"/>
     </w:p>
     <w:p>
       <w:r>
@@ -5278,7 +5351,7 @@
 </file>
 
 <file path=customXml/itemProps2.xml><?xml version="1.0" encoding="utf-8"?>
-<ds:datastoreItem xmlns:ds="http://schemas.openxmlformats.org/officeDocument/2006/customXml" ds:itemID="{1D846902-2615-4786-A42B-B4307D13D0FE}">
+<ds:datastoreItem xmlns:ds="http://schemas.openxmlformats.org/officeDocument/2006/customXml" ds:itemID="{43567EBB-6CE9-400D-B569-B80240A8014C}">
   <ds:schemaRefs>
     <ds:schemaRef ds:uri="http://schemas.openxmlformats.org/officeDocument/2006/bibliography"/>
   </ds:schemaRefs>

</xml_diff>

<commit_message>
Updated sample project, extension files, manual.
</commit_message>
<xml_diff>
--- a/GMWwise Manual.docx
+++ b/GMWwise Manual.docx
@@ -593,6 +593,8 @@
           <w:r>
             <w:t>Contents</w:t>
           </w:r>
+          <w:bookmarkStart w:id="0" w:name="_GoBack"/>
+          <w:bookmarkEnd w:id="0"/>
         </w:p>
         <w:p>
           <w:pPr>
@@ -616,7 +618,7 @@
           <w:r>
             <w:fldChar w:fldCharType="separate"/>
           </w:r>
-          <w:hyperlink w:anchor="_Toc487974924" w:history="1">
+          <w:hyperlink w:anchor="_Toc490498507" w:history="1">
             <w:r>
               <w:rPr>
                 <w:rStyle w:val="Hyperlink"/>
@@ -643,7 +645,7 @@
                 <w:noProof/>
                 <w:webHidden/>
               </w:rPr>
-              <w:instrText xml:space="preserve"> PAGEREF _Toc487974924 \h </w:instrText>
+              <w:instrText xml:space="preserve"> PAGEREF _Toc490498507 \h </w:instrText>
             </w:r>
             <w:r>
               <w:rPr>
@@ -687,13 +689,13 @@
               <w:lang w:eastAsia="en-CA"/>
             </w:rPr>
           </w:pPr>
-          <w:hyperlink w:anchor="_Toc487974925" w:history="1">
+          <w:hyperlink w:anchor="_Toc490498508" w:history="1">
             <w:r>
               <w:rPr>
                 <w:rStyle w:val="Hyperlink"/>
                 <w:noProof/>
               </w:rPr>
-              <w:t>Supported Wwise Functionalities</w:t>
+              <w:t>Changelog</w:t>
             </w:r>
             <w:r>
               <w:rPr>
@@ -714,7 +716,7 @@
                 <w:noProof/>
                 <w:webHidden/>
               </w:rPr>
-              <w:instrText xml:space="preserve"> PAGEREF _Toc487974925 \h </w:instrText>
+              <w:instrText xml:space="preserve"> PAGEREF _Toc490498508 \h </w:instrText>
             </w:r>
             <w:r>
               <w:rPr>
@@ -734,7 +736,78 @@
                 <w:noProof/>
                 <w:webHidden/>
               </w:rPr>
-              <w:t>1</w:t>
+              <w:t>2</w:t>
+            </w:r>
+            <w:r>
+              <w:rPr>
+                <w:noProof/>
+                <w:webHidden/>
+              </w:rPr>
+              <w:fldChar w:fldCharType="end"/>
+            </w:r>
+          </w:hyperlink>
+        </w:p>
+        <w:p>
+          <w:pPr>
+            <w:pStyle w:val="TOC2"/>
+            <w:tabs>
+              <w:tab w:val="right" w:leader="dot" w:pos="9350"/>
+            </w:tabs>
+            <w:rPr>
+              <w:noProof/>
+              <w:sz w:val="22"/>
+              <w:szCs w:val="22"/>
+              <w:lang w:eastAsia="en-CA"/>
+            </w:rPr>
+          </w:pPr>
+          <w:hyperlink w:anchor="_Toc490498509" w:history="1">
+            <w:r>
+              <w:rPr>
+                <w:rStyle w:val="Hyperlink"/>
+                <w:noProof/>
+              </w:rPr>
+              <w:t>GMWwise 1.6.1</w:t>
+            </w:r>
+            <w:r>
+              <w:rPr>
+                <w:noProof/>
+                <w:webHidden/>
+              </w:rPr>
+              <w:tab/>
+            </w:r>
+            <w:r>
+              <w:rPr>
+                <w:noProof/>
+                <w:webHidden/>
+              </w:rPr>
+              <w:fldChar w:fldCharType="begin"/>
+            </w:r>
+            <w:r>
+              <w:rPr>
+                <w:noProof/>
+                <w:webHidden/>
+              </w:rPr>
+              <w:instrText xml:space="preserve"> PAGEREF _Toc490498509 \h </w:instrText>
+            </w:r>
+            <w:r>
+              <w:rPr>
+                <w:noProof/>
+                <w:webHidden/>
+              </w:rPr>
+            </w:r>
+            <w:r>
+              <w:rPr>
+                <w:noProof/>
+                <w:webHidden/>
+              </w:rPr>
+              <w:fldChar w:fldCharType="separate"/>
+            </w:r>
+            <w:r>
+              <w:rPr>
+                <w:noProof/>
+                <w:webHidden/>
+              </w:rPr>
+              <w:t>2</w:t>
             </w:r>
             <w:r>
               <w:rPr>
@@ -758,13 +831,13 @@
               <w:lang w:eastAsia="en-CA"/>
             </w:rPr>
           </w:pPr>
-          <w:hyperlink w:anchor="_Toc487974926" w:history="1">
+          <w:hyperlink w:anchor="_Toc490498510" w:history="1">
             <w:r>
               <w:rPr>
                 <w:rStyle w:val="Hyperlink"/>
                 <w:noProof/>
               </w:rPr>
-              <w:t>Supported plugins</w:t>
+              <w:t>Supported Wwise Functionalities</w:t>
             </w:r>
             <w:r>
               <w:rPr>
@@ -785,7 +858,7 @@
                 <w:noProof/>
                 <w:webHidden/>
               </w:rPr>
-              <w:instrText xml:space="preserve"> PAGEREF _Toc487974926 \h </w:instrText>
+              <w:instrText xml:space="preserve"> PAGEREF _Toc490498510 \h </w:instrText>
             </w:r>
             <w:r>
               <w:rPr>
@@ -805,7 +878,7 @@
                 <w:noProof/>
                 <w:webHidden/>
               </w:rPr>
-              <w:t>2</w:t>
+              <w:t>3</w:t>
             </w:r>
             <w:r>
               <w:rPr>
@@ -829,13 +902,13 @@
               <w:lang w:eastAsia="en-CA"/>
             </w:rPr>
           </w:pPr>
-          <w:hyperlink w:anchor="_Toc487974927" w:history="1">
+          <w:hyperlink w:anchor="_Toc490498511" w:history="1">
             <w:r>
               <w:rPr>
                 <w:rStyle w:val="Hyperlink"/>
                 <w:noProof/>
               </w:rPr>
-              <w:t>Error Checking</w:t>
+              <w:t>Supported plugins</w:t>
             </w:r>
             <w:r>
               <w:rPr>
@@ -856,7 +929,7 @@
                 <w:noProof/>
                 <w:webHidden/>
               </w:rPr>
-              <w:instrText xml:space="preserve"> PAGEREF _Toc487974927 \h </w:instrText>
+              <w:instrText xml:space="preserve"> PAGEREF _Toc490498511 \h </w:instrText>
             </w:r>
             <w:r>
               <w:rPr>
@@ -876,7 +949,7 @@
                 <w:noProof/>
                 <w:webHidden/>
               </w:rPr>
-              <w:t>2</w:t>
+              <w:t>3</w:t>
             </w:r>
             <w:r>
               <w:rPr>
@@ -900,13 +973,13 @@
               <w:lang w:eastAsia="en-CA"/>
             </w:rPr>
           </w:pPr>
-          <w:hyperlink w:anchor="_Toc487974928" w:history="1">
+          <w:hyperlink w:anchor="_Toc490498512" w:history="1">
             <w:r>
               <w:rPr>
                 <w:rStyle w:val="Hyperlink"/>
                 <w:noProof/>
               </w:rPr>
-              <w:t>Integration</w:t>
+              <w:t>Error Checking</w:t>
             </w:r>
             <w:r>
               <w:rPr>
@@ -927,7 +1000,7 @@
                 <w:noProof/>
                 <w:webHidden/>
               </w:rPr>
-              <w:instrText xml:space="preserve"> PAGEREF _Toc487974928 \h </w:instrText>
+              <w:instrText xml:space="preserve"> PAGEREF _Toc490498512 \h </w:instrText>
             </w:r>
             <w:r>
               <w:rPr>
@@ -971,12 +1044,83 @@
               <w:lang w:eastAsia="en-CA"/>
             </w:rPr>
           </w:pPr>
-          <w:hyperlink w:anchor="_Toc487974929" w:history="1">
+          <w:hyperlink w:anchor="_Toc490498513" w:history="1">
             <w:r>
               <w:rPr>
                 <w:rStyle w:val="Hyperlink"/>
                 <w:noProof/>
               </w:rPr>
+              <w:t>Integration</w:t>
+            </w:r>
+            <w:r>
+              <w:rPr>
+                <w:noProof/>
+                <w:webHidden/>
+              </w:rPr>
+              <w:tab/>
+            </w:r>
+            <w:r>
+              <w:rPr>
+                <w:noProof/>
+                <w:webHidden/>
+              </w:rPr>
+              <w:fldChar w:fldCharType="begin"/>
+            </w:r>
+            <w:r>
+              <w:rPr>
+                <w:noProof/>
+                <w:webHidden/>
+              </w:rPr>
+              <w:instrText xml:space="preserve"> PAGEREF _Toc490498513 \h </w:instrText>
+            </w:r>
+            <w:r>
+              <w:rPr>
+                <w:noProof/>
+                <w:webHidden/>
+              </w:rPr>
+            </w:r>
+            <w:r>
+              <w:rPr>
+                <w:noProof/>
+                <w:webHidden/>
+              </w:rPr>
+              <w:fldChar w:fldCharType="separate"/>
+            </w:r>
+            <w:r>
+              <w:rPr>
+                <w:noProof/>
+                <w:webHidden/>
+              </w:rPr>
+              <w:t>5</w:t>
+            </w:r>
+            <w:r>
+              <w:rPr>
+                <w:noProof/>
+                <w:webHidden/>
+              </w:rPr>
+              <w:fldChar w:fldCharType="end"/>
+            </w:r>
+          </w:hyperlink>
+        </w:p>
+        <w:p>
+          <w:pPr>
+            <w:pStyle w:val="TOC1"/>
+            <w:tabs>
+              <w:tab w:val="right" w:leader="dot" w:pos="9350"/>
+            </w:tabs>
+            <w:rPr>
+              <w:noProof/>
+              <w:sz w:val="22"/>
+              <w:szCs w:val="22"/>
+              <w:lang w:eastAsia="en-CA"/>
+            </w:rPr>
+          </w:pPr>
+          <w:hyperlink w:anchor="_Toc490498514" w:history="1">
+            <w:r>
+              <w:rPr>
+                <w:rStyle w:val="Hyperlink"/>
+                <w:noProof/>
+              </w:rPr>
               <w:t>Tutorial</w:t>
             </w:r>
             <w:r>
@@ -998,7 +1142,7 @@
                 <w:noProof/>
                 <w:webHidden/>
               </w:rPr>
-              <w:instrText xml:space="preserve"> PAGEREF _Toc487974929 \h </w:instrText>
+              <w:instrText xml:space="preserve"> PAGEREF _Toc490498514 \h </w:instrText>
             </w:r>
             <w:r>
               <w:rPr>
@@ -1018,7 +1162,7 @@
                 <w:noProof/>
                 <w:webHidden/>
               </w:rPr>
-              <w:t>4</w:t>
+              <w:t>5</w:t>
             </w:r>
             <w:r>
               <w:rPr>
@@ -1042,7 +1186,7 @@
               <w:lang w:eastAsia="en-CA"/>
             </w:rPr>
           </w:pPr>
-          <w:hyperlink w:anchor="_Toc487974930" w:history="1">
+          <w:hyperlink w:anchor="_Toc490498515" w:history="1">
             <w:r>
               <w:rPr>
                 <w:rStyle w:val="Hyperlink"/>
@@ -1069,7 +1213,7 @@
                 <w:noProof/>
                 <w:webHidden/>
               </w:rPr>
-              <w:instrText xml:space="preserve"> PAGEREF _Toc487974930 \h </w:instrText>
+              <w:instrText xml:space="preserve"> PAGEREF _Toc490498515 \h </w:instrText>
             </w:r>
             <w:r>
               <w:rPr>
@@ -1089,7 +1233,7 @@
                 <w:noProof/>
                 <w:webHidden/>
               </w:rPr>
-              <w:t>4</w:t>
+              <w:t>5</w:t>
             </w:r>
             <w:r>
               <w:rPr>
@@ -1113,7 +1257,7 @@
               <w:lang w:eastAsia="en-CA"/>
             </w:rPr>
           </w:pPr>
-          <w:hyperlink w:anchor="_Toc487974931" w:history="1">
+          <w:hyperlink w:anchor="_Toc490498516" w:history="1">
             <w:r>
               <w:rPr>
                 <w:rStyle w:val="Hyperlink"/>
@@ -1140,7 +1284,7 @@
                 <w:noProof/>
                 <w:webHidden/>
               </w:rPr>
-              <w:instrText xml:space="preserve"> PAGEREF _Toc487974931 \h </w:instrText>
+              <w:instrText xml:space="preserve"> PAGEREF _Toc490498516 \h </w:instrText>
             </w:r>
             <w:r>
               <w:rPr>
@@ -1160,7 +1304,7 @@
                 <w:noProof/>
                 <w:webHidden/>
               </w:rPr>
-              <w:t>4</w:t>
+              <w:t>5</w:t>
             </w:r>
             <w:r>
               <w:rPr>
@@ -1184,7 +1328,7 @@
               <w:lang w:eastAsia="en-CA"/>
             </w:rPr>
           </w:pPr>
-          <w:hyperlink w:anchor="_Toc487974932" w:history="1">
+          <w:hyperlink w:anchor="_Toc490498517" w:history="1">
             <w:r>
               <w:rPr>
                 <w:rStyle w:val="Hyperlink"/>
@@ -1211,7 +1355,7 @@
                 <w:noProof/>
                 <w:webHidden/>
               </w:rPr>
-              <w:instrText xml:space="preserve"> PAGEREF _Toc487974932 \h </w:instrText>
+              <w:instrText xml:space="preserve"> PAGEREF _Toc490498517 \h </w:instrText>
             </w:r>
             <w:r>
               <w:rPr>
@@ -1231,7 +1375,7 @@
                 <w:noProof/>
                 <w:webHidden/>
               </w:rPr>
-              <w:t>5</w:t>
+              <w:t>6</w:t>
             </w:r>
             <w:r>
               <w:rPr>
@@ -1255,7 +1399,7 @@
               <w:lang w:eastAsia="en-CA"/>
             </w:rPr>
           </w:pPr>
-          <w:hyperlink w:anchor="_Toc487974933" w:history="1">
+          <w:hyperlink w:anchor="_Toc490498518" w:history="1">
             <w:r>
               <w:rPr>
                 <w:rStyle w:val="Hyperlink"/>
@@ -1282,7 +1426,7 @@
                 <w:noProof/>
                 <w:webHidden/>
               </w:rPr>
-              <w:instrText xml:space="preserve"> PAGEREF _Toc487974933 \h </w:instrText>
+              <w:instrText xml:space="preserve"> PAGEREF _Toc490498518 \h </w:instrText>
             </w:r>
             <w:r>
               <w:rPr>
@@ -1302,7 +1446,7 @@
                 <w:noProof/>
                 <w:webHidden/>
               </w:rPr>
-              <w:t>6</w:t>
+              <w:t>7</w:t>
             </w:r>
             <w:r>
               <w:rPr>
@@ -1326,7 +1470,7 @@
               <w:lang w:eastAsia="en-CA"/>
             </w:rPr>
           </w:pPr>
-          <w:hyperlink w:anchor="_Toc487974934" w:history="1">
+          <w:hyperlink w:anchor="_Toc490498519" w:history="1">
             <w:r>
               <w:rPr>
                 <w:rStyle w:val="Hyperlink"/>
@@ -1353,7 +1497,7 @@
                 <w:noProof/>
                 <w:webHidden/>
               </w:rPr>
-              <w:instrText xml:space="preserve"> PAGEREF _Toc487974934 \h </w:instrText>
+              <w:instrText xml:space="preserve"> PAGEREF _Toc490498519 \h </w:instrText>
             </w:r>
             <w:r>
               <w:rPr>
@@ -1373,7 +1517,7 @@
                 <w:noProof/>
                 <w:webHidden/>
               </w:rPr>
-              <w:t>7</w:t>
+              <w:t>8</w:t>
             </w:r>
             <w:r>
               <w:rPr>
@@ -1397,7 +1541,7 @@
               <w:lang w:eastAsia="en-CA"/>
             </w:rPr>
           </w:pPr>
-          <w:hyperlink w:anchor="_Toc487974935" w:history="1">
+          <w:hyperlink w:anchor="_Toc490498520" w:history="1">
             <w:r>
               <w:rPr>
                 <w:rStyle w:val="Hyperlink"/>
@@ -1424,7 +1568,7 @@
                 <w:noProof/>
                 <w:webHidden/>
               </w:rPr>
-              <w:instrText xml:space="preserve"> PAGEREF _Toc487974935 \h </w:instrText>
+              <w:instrText xml:space="preserve"> PAGEREF _Toc490498520 \h </w:instrText>
             </w:r>
             <w:r>
               <w:rPr>
@@ -1444,7 +1588,7 @@
                 <w:noProof/>
                 <w:webHidden/>
               </w:rPr>
-              <w:t>7</w:t>
+              <w:t>8</w:t>
             </w:r>
             <w:r>
               <w:rPr>
@@ -1473,11 +1617,11 @@
       <w:pPr>
         <w:pStyle w:val="Heading1"/>
       </w:pPr>
-      <w:bookmarkStart w:id="0" w:name="_Toc487974924"/>
+      <w:bookmarkStart w:id="1" w:name="_Toc490498507"/>
       <w:r>
         <w:t>Overview</w:t>
       </w:r>
-      <w:bookmarkEnd w:id="0"/>
+      <w:bookmarkEnd w:id="1"/>
     </w:p>
     <w:p>
       <w:r>
@@ -1603,13 +1747,191 @@
     <w:p/>
     <w:p>
       <w:pPr>
+        <w:rPr>
+          <w:caps/>
+          <w:color w:val="FFFFFF" w:themeColor="background1"/>
+          <w:spacing w:val="15"/>
+          <w:sz w:val="22"/>
+          <w:szCs w:val="22"/>
+        </w:rPr>
+      </w:pPr>
+      <w:r>
+        <w:br w:type="page"/>
+      </w:r>
+    </w:p>
+    <w:p>
+      <w:pPr>
         <w:pStyle w:val="Heading1"/>
       </w:pPr>
-      <w:bookmarkStart w:id="1" w:name="_Toc487974925"/>
-      <w:r>
+      <w:bookmarkStart w:id="2" w:name="_Toc490498508"/>
+      <w:r>
+        <w:lastRenderedPageBreak/>
+        <w:t>Changelog</w:t>
+      </w:r>
+      <w:bookmarkEnd w:id="2"/>
+    </w:p>
+    <w:p>
+      <w:pPr>
+        <w:pStyle w:val="Heading2"/>
+      </w:pPr>
+      <w:bookmarkStart w:id="3" w:name="_Toc490498509"/>
+      <w:r>
+        <w:t>GMWwise 1.6.1</w:t>
+      </w:r>
+      <w:bookmarkEnd w:id="3"/>
+    </w:p>
+    <w:p>
+      <w:pPr>
+        <w:pStyle w:val="ListParagraph"/>
+        <w:numPr>
+          <w:ilvl w:val="0"/>
+          <w:numId w:val="8"/>
+        </w:numPr>
+      </w:pPr>
+      <w:r>
+        <w:t>Updated error handling method</w:t>
+      </w:r>
+    </w:p>
+    <w:p>
+      <w:pPr>
+        <w:pStyle w:val="ListParagraph"/>
+        <w:numPr>
+          <w:ilvl w:val="1"/>
+          <w:numId w:val="8"/>
+        </w:numPr>
+      </w:pPr>
+      <w:r>
+        <w:t>Most functions now return a double</w:t>
+      </w:r>
+    </w:p>
+    <w:p>
+      <w:pPr>
+        <w:pStyle w:val="ListParagraph"/>
+        <w:numPr>
+          <w:ilvl w:val="1"/>
+          <w:numId w:val="8"/>
+        </w:numPr>
+      </w:pPr>
+      <w:r>
+        <w:t>If the return value is -1, call</w:t>
+      </w:r>
+      <w:r>
+        <w:rPr>
+          <w:b/>
+        </w:rPr>
+        <w:t xml:space="preserve"> </w:t>
+      </w:r>
+      <w:proofErr w:type="spellStart"/>
+      <w:r>
+        <w:rPr>
+          <w:b/>
+        </w:rPr>
+        <w:t>gmwGetError</w:t>
+      </w:r>
+      <w:proofErr w:type="spellEnd"/>
+      <w:r>
+        <w:rPr>
+          <w:b/>
+        </w:rPr>
+        <w:t>()</w:t>
+      </w:r>
+      <w:r>
+        <w:t xml:space="preserve"> to retrieve the error code</w:t>
+      </w:r>
+    </w:p>
+    <w:p>
+      <w:pPr>
+        <w:pStyle w:val="ListParagraph"/>
+        <w:numPr>
+          <w:ilvl w:val="1"/>
+          <w:numId w:val="8"/>
+        </w:numPr>
+      </w:pPr>
+      <w:r>
+        <w:t>This is detailed in the “Error Checking” section of the manual</w:t>
+      </w:r>
+    </w:p>
+    <w:p>
+      <w:pPr>
+        <w:pStyle w:val="ListParagraph"/>
+        <w:numPr>
+          <w:ilvl w:val="0"/>
+          <w:numId w:val="8"/>
+        </w:numPr>
+      </w:pPr>
+      <w:r>
+        <w:t>Increased the maximum number of memory pools to 64</w:t>
+      </w:r>
+    </w:p>
+    <w:p>
+      <w:pPr>
+        <w:pStyle w:val="ListParagraph"/>
+        <w:numPr>
+          <w:ilvl w:val="1"/>
+          <w:numId w:val="8"/>
+        </w:numPr>
+      </w:pPr>
+      <w:r>
+        <w:t xml:space="preserve">This will increase compatibility with more </w:t>
+      </w:r>
+      <w:proofErr w:type="spellStart"/>
+      <w:r>
+        <w:t>GameMaker</w:t>
+      </w:r>
+      <w:proofErr w:type="spellEnd"/>
+      <w:r>
+        <w:t xml:space="preserve"> projects</w:t>
+      </w:r>
+    </w:p>
+    <w:p>
+      <w:pPr>
+        <w:pStyle w:val="ListParagraph"/>
+        <w:numPr>
+          <w:ilvl w:val="0"/>
+          <w:numId w:val="8"/>
+        </w:numPr>
+      </w:pPr>
+      <w:r>
+        <w:t>Converted various projects to a shared codebase</w:t>
+      </w:r>
+    </w:p>
+    <w:p>
+      <w:pPr>
+        <w:pStyle w:val="ListParagraph"/>
+        <w:numPr>
+          <w:ilvl w:val="1"/>
+          <w:numId w:val="8"/>
+        </w:numPr>
+      </w:pPr>
+      <w:r>
+        <w:t>This will make future updates easier and more stable</w:t>
+      </w:r>
+    </w:p>
+    <w:p/>
+    <w:p>
+      <w:pPr>
+        <w:rPr>
+          <w:caps/>
+          <w:color w:val="FFFFFF" w:themeColor="background1"/>
+          <w:spacing w:val="15"/>
+          <w:sz w:val="22"/>
+          <w:szCs w:val="22"/>
+        </w:rPr>
+      </w:pPr>
+      <w:r>
+        <w:br w:type="page"/>
+      </w:r>
+    </w:p>
+    <w:p>
+      <w:pPr>
+        <w:pStyle w:val="Heading1"/>
+      </w:pPr>
+      <w:bookmarkStart w:id="4" w:name="_Toc490498510"/>
+      <w:r>
+        <w:lastRenderedPageBreak/>
         <w:t>Supported Wwise Functionalities</w:t>
       </w:r>
-      <w:bookmarkEnd w:id="1"/>
+      <w:bookmarkEnd w:id="4"/>
     </w:p>
     <w:p>
       <w:proofErr w:type="spellStart"/>
@@ -1764,8 +2086,368 @@
         </w:numPr>
       </w:pPr>
       <w:r>
+        <w:t>Profiling integration</w:t>
+      </w:r>
+    </w:p>
+    <w:p/>
+    <w:p>
+      <w:pPr>
+        <w:pStyle w:val="Heading1"/>
+      </w:pPr>
+      <w:bookmarkStart w:id="5" w:name="_Toc490498511"/>
+      <w:r>
+        <w:t>Supported plugins</w:t>
+      </w:r>
+      <w:bookmarkEnd w:id="5"/>
+    </w:p>
+    <w:p>
+      <w:proofErr w:type="spellStart"/>
+      <w:r>
+        <w:t>GMWwise</w:t>
+      </w:r>
+      <w:proofErr w:type="spellEnd"/>
+      <w:r>
+        <w:t xml:space="preserve"> currently supports the following plugins:</w:t>
+      </w:r>
+    </w:p>
+    <w:p>
+      <w:pPr>
+        <w:pStyle w:val="ListParagraph"/>
+        <w:numPr>
+          <w:ilvl w:val="0"/>
+          <w:numId w:val="6"/>
+        </w:numPr>
+      </w:pPr>
+      <w:r>
+        <w:t>Sine Source</w:t>
+      </w:r>
+    </w:p>
+    <w:p>
+      <w:pPr>
+        <w:pStyle w:val="ListParagraph"/>
+        <w:numPr>
+          <w:ilvl w:val="0"/>
+          <w:numId w:val="6"/>
+        </w:numPr>
+      </w:pPr>
+      <w:r>
+        <w:t>Tone Source</w:t>
+      </w:r>
+    </w:p>
+    <w:p>
+      <w:pPr>
+        <w:pStyle w:val="ListParagraph"/>
+        <w:numPr>
+          <w:ilvl w:val="0"/>
+          <w:numId w:val="6"/>
+        </w:numPr>
+      </w:pPr>
+      <w:r>
+        <w:t>Silence Source</w:t>
+      </w:r>
+    </w:p>
+    <w:p>
+      <w:pPr>
+        <w:pStyle w:val="ListParagraph"/>
+        <w:numPr>
+          <w:ilvl w:val="0"/>
+          <w:numId w:val="6"/>
+        </w:numPr>
+      </w:pPr>
+      <w:r>
+        <w:t>Delay</w:t>
+      </w:r>
+    </w:p>
+    <w:p>
+      <w:pPr>
+        <w:pStyle w:val="ListParagraph"/>
+        <w:numPr>
+          <w:ilvl w:val="0"/>
+          <w:numId w:val="6"/>
+        </w:numPr>
+      </w:pPr>
+      <w:r>
+        <w:t>Stereo Delay</w:t>
+      </w:r>
+    </w:p>
+    <w:p>
+      <w:pPr>
+        <w:pStyle w:val="ListParagraph"/>
+        <w:numPr>
+          <w:ilvl w:val="0"/>
+          <w:numId w:val="6"/>
+        </w:numPr>
+      </w:pPr>
+      <w:r>
+        <w:t>Parametric EQ</w:t>
+      </w:r>
+    </w:p>
+    <w:p>
+      <w:pPr>
+        <w:pStyle w:val="ListParagraph"/>
+        <w:numPr>
+          <w:ilvl w:val="0"/>
+          <w:numId w:val="6"/>
+        </w:numPr>
+      </w:pPr>
+      <w:r>
+        <w:t>Matrix Reverb</w:t>
+      </w:r>
+      <w:r>
+        <w:t xml:space="preserve"> </w:t>
+      </w:r>
+    </w:p>
+    <w:p>
+      <w:pPr>
+        <w:pStyle w:val="ListParagraph"/>
+        <w:numPr>
+          <w:ilvl w:val="0"/>
+          <w:numId w:val="6"/>
+        </w:numPr>
+      </w:pPr>
+      <w:r>
+        <w:t>Room Verb</w:t>
+      </w:r>
+    </w:p>
+    <w:p>
+      <w:pPr>
+        <w:pStyle w:val="ListParagraph"/>
+        <w:numPr>
+          <w:ilvl w:val="0"/>
+          <w:numId w:val="6"/>
+        </w:numPr>
+      </w:pPr>
+      <w:r>
+        <w:t>Convolution Reverb</w:t>
+      </w:r>
+    </w:p>
+    <w:p>
+      <w:pPr>
+        <w:pStyle w:val="ListParagraph"/>
+        <w:numPr>
+          <w:ilvl w:val="0"/>
+          <w:numId w:val="6"/>
+        </w:numPr>
+      </w:pPr>
+      <w:r>
+        <w:t>Compressor</w:t>
+      </w:r>
+    </w:p>
+    <w:p>
+      <w:pPr>
+        <w:pStyle w:val="ListParagraph"/>
+        <w:numPr>
+          <w:ilvl w:val="0"/>
+          <w:numId w:val="6"/>
+        </w:numPr>
+      </w:pPr>
+      <w:r>
+        <w:t>Gain</w:t>
+      </w:r>
+    </w:p>
+    <w:p>
+      <w:pPr>
+        <w:pStyle w:val="ListParagraph"/>
+        <w:numPr>
+          <w:ilvl w:val="0"/>
+          <w:numId w:val="6"/>
+        </w:numPr>
+      </w:pPr>
+      <w:r>
+        <w:t>Expander</w:t>
+      </w:r>
+    </w:p>
+    <w:p>
+      <w:pPr>
+        <w:pStyle w:val="ListParagraph"/>
+        <w:numPr>
+          <w:ilvl w:val="0"/>
+          <w:numId w:val="6"/>
+        </w:numPr>
+      </w:pPr>
+      <w:proofErr w:type="spellStart"/>
+      <w:r>
+        <w:t>Flanger</w:t>
+      </w:r>
+      <w:proofErr w:type="spellEnd"/>
+    </w:p>
+    <w:p>
+      <w:pPr>
+        <w:pStyle w:val="ListParagraph"/>
+        <w:numPr>
+          <w:ilvl w:val="0"/>
+          <w:numId w:val="6"/>
+        </w:numPr>
+      </w:pPr>
+      <w:r>
+        <w:t>Tremolo</w:t>
+      </w:r>
+    </w:p>
+    <w:p>
+      <w:pPr>
+        <w:pStyle w:val="ListParagraph"/>
+        <w:numPr>
+          <w:ilvl w:val="0"/>
+          <w:numId w:val="6"/>
+        </w:numPr>
+      </w:pPr>
+      <w:r>
+        <w:t>Harmonizer</w:t>
+      </w:r>
+    </w:p>
+    <w:p>
+      <w:pPr>
+        <w:pStyle w:val="ListParagraph"/>
+        <w:numPr>
+          <w:ilvl w:val="0"/>
+          <w:numId w:val="6"/>
+        </w:numPr>
+      </w:pPr>
+      <w:r>
+        <w:t>Peak Limiter</w:t>
+      </w:r>
+    </w:p>
+    <w:p>
+      <w:pPr>
+        <w:pStyle w:val="ListParagraph"/>
+        <w:numPr>
+          <w:ilvl w:val="0"/>
+          <w:numId w:val="6"/>
+        </w:numPr>
+      </w:pPr>
+      <w:r>
+        <w:t>Pitch Shifter</w:t>
+      </w:r>
+    </w:p>
+    <w:p>
+      <w:pPr>
+        <w:pStyle w:val="ListParagraph"/>
+        <w:numPr>
+          <w:ilvl w:val="0"/>
+          <w:numId w:val="6"/>
+        </w:numPr>
+      </w:pPr>
+      <w:r>
+        <w:t>Meter</w:t>
+      </w:r>
+    </w:p>
+    <w:p>
+      <w:pPr>
+        <w:pStyle w:val="ListParagraph"/>
+        <w:numPr>
+          <w:ilvl w:val="0"/>
+          <w:numId w:val="6"/>
+        </w:numPr>
+      </w:pPr>
+      <w:proofErr w:type="spellStart"/>
+      <w:r>
+        <w:t>Vorbis</w:t>
+      </w:r>
+      <w:proofErr w:type="spellEnd"/>
+      <w:r>
+        <w:t xml:space="preserve"> Decoder</w:t>
+      </w:r>
+    </w:p>
+    <w:p>
+      <w:pPr>
+        <w:pStyle w:val="ListParagraph"/>
+        <w:numPr>
+          <w:ilvl w:val="0"/>
+          <w:numId w:val="6"/>
+        </w:numPr>
+      </w:pPr>
+      <w:r>
+        <w:t>Guitar Distortion</w:t>
+      </w:r>
+    </w:p>
+    <w:p>
+      <w:pPr>
+        <w:pStyle w:val="ListParagraph"/>
+        <w:numPr>
+          <w:ilvl w:val="0"/>
+          <w:numId w:val="6"/>
+        </w:numPr>
+      </w:pPr>
+      <w:r>
+        <w:t>Motion Generator</w:t>
+      </w:r>
+    </w:p>
+    <w:p>
+      <w:pPr>
+        <w:pStyle w:val="ListParagraph"/>
+        <w:numPr>
+          <w:ilvl w:val="0"/>
+          <w:numId w:val="6"/>
+        </w:numPr>
+      </w:pPr>
+      <w:r>
+        <w:t>Rumble</w:t>
+      </w:r>
+    </w:p>
+    <w:p>
+      <w:pPr>
+        <w:pStyle w:val="ListParagraph"/>
+        <w:numPr>
+          <w:ilvl w:val="0"/>
+          <w:numId w:val="6"/>
+        </w:numPr>
+      </w:pPr>
+      <w:r>
+        <w:t>Sound Seed Impact</w:t>
+      </w:r>
+    </w:p>
+    <w:p>
+      <w:pPr>
+        <w:pStyle w:val="ListParagraph"/>
+        <w:numPr>
+          <w:ilvl w:val="0"/>
+          <w:numId w:val="6"/>
+        </w:numPr>
+      </w:pPr>
+      <w:r>
+        <w:t>Sound Seed Wind</w:t>
+      </w:r>
+    </w:p>
+    <w:p>
+      <w:pPr>
+        <w:pStyle w:val="ListParagraph"/>
+        <w:numPr>
+          <w:ilvl w:val="0"/>
+          <w:numId w:val="6"/>
+        </w:numPr>
+      </w:pPr>
+      <w:r>
+        <w:t xml:space="preserve">Sound Seed </w:t>
+      </w:r>
+      <w:proofErr w:type="spellStart"/>
+      <w:r>
+        <w:t>Woosh</w:t>
+      </w:r>
+      <w:proofErr w:type="spellEnd"/>
+    </w:p>
+    <w:p>
+      <w:pPr>
+        <w:pStyle w:val="ListParagraph"/>
+        <w:numPr>
+          <w:ilvl w:val="0"/>
+          <w:numId w:val="6"/>
+        </w:numPr>
+      </w:pPr>
+      <w:r>
         <w:lastRenderedPageBreak/>
-        <w:t>Profiling integration</w:t>
+        <w:t>Synth One</w:t>
+      </w:r>
+    </w:p>
+    <w:p>
+      <w:pPr>
+        <w:pStyle w:val="ListParagraph"/>
+        <w:numPr>
+          <w:ilvl w:val="0"/>
+          <w:numId w:val="6"/>
+        </w:numPr>
+      </w:pPr>
+      <w:r>
+        <w:t>Time Stretch</w:t>
       </w:r>
     </w:p>
     <w:p/>
@@ -1773,371 +2455,11 @@
       <w:pPr>
         <w:pStyle w:val="Heading1"/>
       </w:pPr>
-      <w:bookmarkStart w:id="2" w:name="_Toc487974926"/>
-      <w:r>
-        <w:t>Supported plugins</w:t>
-      </w:r>
-      <w:bookmarkEnd w:id="2"/>
-    </w:p>
-    <w:p>
-      <w:proofErr w:type="spellStart"/>
-      <w:r>
-        <w:t>GMWwise</w:t>
-      </w:r>
-      <w:proofErr w:type="spellEnd"/>
-      <w:r>
-        <w:t xml:space="preserve"> currently supports the following plugins:</w:t>
-      </w:r>
-    </w:p>
-    <w:p>
-      <w:pPr>
-        <w:pStyle w:val="ListParagraph"/>
-        <w:numPr>
-          <w:ilvl w:val="0"/>
-          <w:numId w:val="6"/>
-        </w:numPr>
-      </w:pPr>
-      <w:r>
-        <w:t>Sine Source</w:t>
-      </w:r>
-    </w:p>
-    <w:p>
-      <w:pPr>
-        <w:pStyle w:val="ListParagraph"/>
-        <w:numPr>
-          <w:ilvl w:val="0"/>
-          <w:numId w:val="6"/>
-        </w:numPr>
-      </w:pPr>
-      <w:r>
-        <w:t>Tone Source</w:t>
-      </w:r>
-    </w:p>
-    <w:p>
-      <w:pPr>
-        <w:pStyle w:val="ListParagraph"/>
-        <w:numPr>
-          <w:ilvl w:val="0"/>
-          <w:numId w:val="6"/>
-        </w:numPr>
-      </w:pPr>
-      <w:r>
-        <w:t>Silence Source</w:t>
-      </w:r>
-    </w:p>
-    <w:p>
-      <w:pPr>
-        <w:pStyle w:val="ListParagraph"/>
-        <w:numPr>
-          <w:ilvl w:val="0"/>
-          <w:numId w:val="6"/>
-        </w:numPr>
-      </w:pPr>
-      <w:r>
-        <w:t>Delay</w:t>
-      </w:r>
-    </w:p>
-    <w:p>
-      <w:pPr>
-        <w:pStyle w:val="ListParagraph"/>
-        <w:numPr>
-          <w:ilvl w:val="0"/>
-          <w:numId w:val="6"/>
-        </w:numPr>
-      </w:pPr>
-      <w:r>
-        <w:t>Stereo Delay</w:t>
-      </w:r>
-    </w:p>
-    <w:p>
-      <w:pPr>
-        <w:pStyle w:val="ListParagraph"/>
-        <w:numPr>
-          <w:ilvl w:val="0"/>
-          <w:numId w:val="6"/>
-        </w:numPr>
-      </w:pPr>
-      <w:r>
-        <w:t>Parametric EQ</w:t>
-      </w:r>
-    </w:p>
-    <w:p>
-      <w:pPr>
-        <w:pStyle w:val="ListParagraph"/>
-        <w:numPr>
-          <w:ilvl w:val="0"/>
-          <w:numId w:val="6"/>
-        </w:numPr>
-      </w:pPr>
-      <w:r>
-        <w:t>Matrix Reverb</w:t>
-      </w:r>
-      <w:r>
-        <w:t xml:space="preserve"> </w:t>
-      </w:r>
-    </w:p>
-    <w:p>
-      <w:pPr>
-        <w:pStyle w:val="ListParagraph"/>
-        <w:numPr>
-          <w:ilvl w:val="0"/>
-          <w:numId w:val="6"/>
-        </w:numPr>
-      </w:pPr>
-      <w:r>
-        <w:t>Room Verb</w:t>
-      </w:r>
-    </w:p>
-    <w:p>
-      <w:pPr>
-        <w:pStyle w:val="ListParagraph"/>
-        <w:numPr>
-          <w:ilvl w:val="0"/>
-          <w:numId w:val="6"/>
-        </w:numPr>
-      </w:pPr>
-      <w:r>
-        <w:t>Convolution Reverb</w:t>
-      </w:r>
-    </w:p>
-    <w:p>
-      <w:pPr>
-        <w:pStyle w:val="ListParagraph"/>
-        <w:numPr>
-          <w:ilvl w:val="0"/>
-          <w:numId w:val="6"/>
-        </w:numPr>
-      </w:pPr>
-      <w:r>
-        <w:t>Compressor</w:t>
-      </w:r>
-    </w:p>
-    <w:p>
-      <w:pPr>
-        <w:pStyle w:val="ListParagraph"/>
-        <w:numPr>
-          <w:ilvl w:val="0"/>
-          <w:numId w:val="6"/>
-        </w:numPr>
-      </w:pPr>
-      <w:r>
-        <w:t>Gain</w:t>
-      </w:r>
-    </w:p>
-    <w:p>
-      <w:pPr>
-        <w:pStyle w:val="ListParagraph"/>
-        <w:numPr>
-          <w:ilvl w:val="0"/>
-          <w:numId w:val="6"/>
-        </w:numPr>
-      </w:pPr>
-      <w:r>
-        <w:t>Expander</w:t>
-      </w:r>
-    </w:p>
-    <w:p>
-      <w:pPr>
-        <w:pStyle w:val="ListParagraph"/>
-        <w:numPr>
-          <w:ilvl w:val="0"/>
-          <w:numId w:val="6"/>
-        </w:numPr>
-      </w:pPr>
-      <w:proofErr w:type="spellStart"/>
-      <w:r>
-        <w:t>Flanger</w:t>
-      </w:r>
-      <w:proofErr w:type="spellEnd"/>
-    </w:p>
-    <w:p>
-      <w:pPr>
-        <w:pStyle w:val="ListParagraph"/>
-        <w:numPr>
-          <w:ilvl w:val="0"/>
-          <w:numId w:val="6"/>
-        </w:numPr>
-      </w:pPr>
-      <w:r>
-        <w:t>Tremolo</w:t>
-      </w:r>
-    </w:p>
-    <w:p>
-      <w:pPr>
-        <w:pStyle w:val="ListParagraph"/>
-        <w:numPr>
-          <w:ilvl w:val="0"/>
-          <w:numId w:val="6"/>
-        </w:numPr>
-      </w:pPr>
-      <w:r>
-        <w:t>Harmonizer</w:t>
-      </w:r>
-    </w:p>
-    <w:p>
-      <w:pPr>
-        <w:pStyle w:val="ListParagraph"/>
-        <w:numPr>
-          <w:ilvl w:val="0"/>
-          <w:numId w:val="6"/>
-        </w:numPr>
-      </w:pPr>
-      <w:r>
-        <w:t>Peak Limiter</w:t>
-      </w:r>
-    </w:p>
-    <w:p>
-      <w:pPr>
-        <w:pStyle w:val="ListParagraph"/>
-        <w:numPr>
-          <w:ilvl w:val="0"/>
-          <w:numId w:val="6"/>
-        </w:numPr>
-      </w:pPr>
-      <w:r>
-        <w:t>Pitch Shifter</w:t>
-      </w:r>
-    </w:p>
-    <w:p>
-      <w:pPr>
-        <w:pStyle w:val="ListParagraph"/>
-        <w:numPr>
-          <w:ilvl w:val="0"/>
-          <w:numId w:val="6"/>
-        </w:numPr>
-      </w:pPr>
-      <w:r>
-        <w:t>Meter</w:t>
-      </w:r>
-    </w:p>
-    <w:p>
-      <w:pPr>
-        <w:pStyle w:val="ListParagraph"/>
-        <w:numPr>
-          <w:ilvl w:val="0"/>
-          <w:numId w:val="6"/>
-        </w:numPr>
-      </w:pPr>
-      <w:proofErr w:type="spellStart"/>
-      <w:r>
-        <w:t>Vorbis</w:t>
-      </w:r>
-      <w:proofErr w:type="spellEnd"/>
-      <w:r>
-        <w:t xml:space="preserve"> Decoder</w:t>
-      </w:r>
-    </w:p>
-    <w:p>
-      <w:pPr>
-        <w:pStyle w:val="ListParagraph"/>
-        <w:numPr>
-          <w:ilvl w:val="0"/>
-          <w:numId w:val="6"/>
-        </w:numPr>
-      </w:pPr>
-      <w:r>
-        <w:t>Guitar Distortion</w:t>
-      </w:r>
-    </w:p>
-    <w:p>
-      <w:pPr>
-        <w:pStyle w:val="ListParagraph"/>
-        <w:numPr>
-          <w:ilvl w:val="0"/>
-          <w:numId w:val="6"/>
-        </w:numPr>
-      </w:pPr>
-      <w:r>
-        <w:t>Motion Generator</w:t>
-      </w:r>
-    </w:p>
-    <w:p>
-      <w:pPr>
-        <w:pStyle w:val="ListParagraph"/>
-        <w:numPr>
-          <w:ilvl w:val="0"/>
-          <w:numId w:val="6"/>
-        </w:numPr>
-      </w:pPr>
-      <w:r>
-        <w:t>Rumble</w:t>
-      </w:r>
-    </w:p>
-    <w:p>
-      <w:pPr>
-        <w:pStyle w:val="ListParagraph"/>
-        <w:numPr>
-          <w:ilvl w:val="0"/>
-          <w:numId w:val="6"/>
-        </w:numPr>
-      </w:pPr>
-      <w:r>
-        <w:t>Sound Seed Impact</w:t>
-      </w:r>
-    </w:p>
-    <w:p>
-      <w:pPr>
-        <w:pStyle w:val="ListParagraph"/>
-        <w:numPr>
-          <w:ilvl w:val="0"/>
-          <w:numId w:val="6"/>
-        </w:numPr>
-      </w:pPr>
-      <w:r>
-        <w:t>Sound Seed Wind</w:t>
-      </w:r>
-    </w:p>
-    <w:p>
-      <w:pPr>
-        <w:pStyle w:val="ListParagraph"/>
-        <w:numPr>
-          <w:ilvl w:val="0"/>
-          <w:numId w:val="6"/>
-        </w:numPr>
-      </w:pPr>
-      <w:r>
-        <w:t xml:space="preserve">Sound Seed </w:t>
-      </w:r>
-      <w:proofErr w:type="spellStart"/>
-      <w:r>
-        <w:t>Woosh</w:t>
-      </w:r>
-      <w:proofErr w:type="spellEnd"/>
-    </w:p>
-    <w:p>
-      <w:pPr>
-        <w:pStyle w:val="ListParagraph"/>
-        <w:numPr>
-          <w:ilvl w:val="0"/>
-          <w:numId w:val="6"/>
-        </w:numPr>
-      </w:pPr>
-      <w:r>
-        <w:t>Synth One</w:t>
-      </w:r>
-    </w:p>
-    <w:p>
-      <w:pPr>
-        <w:pStyle w:val="ListParagraph"/>
-        <w:numPr>
-          <w:ilvl w:val="0"/>
-          <w:numId w:val="6"/>
-        </w:numPr>
-      </w:pPr>
-      <w:r>
-        <w:t>Time Stretch</w:t>
-      </w:r>
-    </w:p>
-    <w:p/>
-    <w:p>
-      <w:pPr>
-        <w:pStyle w:val="Heading1"/>
-      </w:pPr>
-      <w:bookmarkStart w:id="3" w:name="_Toc487974927"/>
+      <w:bookmarkStart w:id="6" w:name="_Toc490498512"/>
       <w:r>
         <w:t>Error Checking</w:t>
       </w:r>
-      <w:bookmarkEnd w:id="3"/>
+      <w:bookmarkEnd w:id="6"/>
     </w:p>
     <w:p>
       <w:r>
@@ -2249,8 +2571,6 @@
           <w:t>https://www.audiokinetic.com/library/edge/?source=SDK&amp;id=_common_2_ak_types_8h_a64f7d1f79613cc4dcc49a4efba6caa63.html</w:t>
         </w:r>
       </w:hyperlink>
-      <w:bookmarkStart w:id="4" w:name="_GoBack"/>
-      <w:bookmarkEnd w:id="4"/>
       <w:r>
         <w:br w:type="page"/>
       </w:r>
@@ -2259,12 +2579,12 @@
       <w:pPr>
         <w:pStyle w:val="Heading1"/>
       </w:pPr>
-      <w:bookmarkStart w:id="5" w:name="_Toc487974928"/>
+      <w:bookmarkStart w:id="7" w:name="_Toc490498513"/>
       <w:r>
         <w:lastRenderedPageBreak/>
         <w:t>Integration</w:t>
       </w:r>
-      <w:bookmarkEnd w:id="5"/>
+      <w:bookmarkEnd w:id="7"/>
     </w:p>
     <w:p>
       <w:r>
@@ -2512,11 +2832,11 @@
       <w:pPr>
         <w:pStyle w:val="Heading1"/>
       </w:pPr>
-      <w:bookmarkStart w:id="6" w:name="_Toc487974929"/>
+      <w:bookmarkStart w:id="8" w:name="_Toc490498514"/>
       <w:r>
         <w:t>Tutorial</w:t>
       </w:r>
-      <w:bookmarkEnd w:id="6"/>
+      <w:bookmarkEnd w:id="8"/>
     </w:p>
     <w:p>
       <w:r>
@@ -2560,14 +2880,14 @@
       <w:pPr>
         <w:pStyle w:val="Heading2"/>
       </w:pPr>
-      <w:bookmarkStart w:id="7" w:name="_Toc487974930"/>
+      <w:bookmarkStart w:id="9" w:name="_Toc490498515"/>
       <w:r>
         <w:t>Adding</w:t>
       </w:r>
       <w:r>
         <w:t xml:space="preserve"> Banks and Streamed FIles</w:t>
       </w:r>
-      <w:bookmarkEnd w:id="7"/>
+      <w:bookmarkEnd w:id="9"/>
     </w:p>
     <w:p>
       <w:r>
@@ -2642,11 +2962,11 @@
       <w:r>
         <w:t xml:space="preserve"> </w:t>
       </w:r>
-      <w:bookmarkStart w:id="8" w:name="_Toc487974931"/>
+      <w:bookmarkStart w:id="10" w:name="_Toc490498516"/>
       <w:r>
         <w:t>Creating a Sound Controller</w:t>
       </w:r>
-      <w:bookmarkEnd w:id="8"/>
+      <w:bookmarkEnd w:id="10"/>
     </w:p>
     <w:p>
       <w:r>
@@ -2987,14 +3307,14 @@
       <w:pPr>
         <w:pStyle w:val="Heading2"/>
       </w:pPr>
-      <w:bookmarkStart w:id="9" w:name="_Toc487974932"/>
+      <w:bookmarkStart w:id="11" w:name="_Toc490498517"/>
       <w:r>
         <w:t xml:space="preserve">Defining </w:t>
       </w:r>
       <w:r>
         <w:t>and Posting Events</w:t>
       </w:r>
-      <w:bookmarkEnd w:id="9"/>
+      <w:bookmarkEnd w:id="11"/>
     </w:p>
     <w:p>
       <w:r>
@@ -3790,7 +4110,7 @@
       <w:r>
         <w:t xml:space="preserve"> </w:t>
       </w:r>
-      <w:bookmarkStart w:id="10" w:name="_Toc487974933"/>
+      <w:bookmarkStart w:id="12" w:name="_Toc490498518"/>
       <w:r>
         <w:t xml:space="preserve">Toggling </w:t>
       </w:r>
@@ -3800,7 +4120,7 @@
       <w:r>
         <w:t>Profiling</w:t>
       </w:r>
-      <w:bookmarkEnd w:id="10"/>
+      <w:bookmarkEnd w:id="12"/>
     </w:p>
     <w:p>
       <w:r>
@@ -3938,11 +4258,11 @@
       <w:pPr>
         <w:pStyle w:val="Heading2"/>
       </w:pPr>
-      <w:bookmarkStart w:id="11" w:name="_Toc487974934"/>
+      <w:bookmarkStart w:id="13" w:name="_Toc490498519"/>
       <w:r>
         <w:t>Working with other Functionalities</w:t>
       </w:r>
-      <w:bookmarkEnd w:id="11"/>
+      <w:bookmarkEnd w:id="13"/>
     </w:p>
     <w:p>
       <w:r>
@@ -4055,11 +4375,11 @@
       <w:pPr>
         <w:pStyle w:val="Heading1"/>
       </w:pPr>
-      <w:bookmarkStart w:id="12" w:name="_Toc487974935"/>
+      <w:bookmarkStart w:id="14" w:name="_Toc490498520"/>
       <w:r>
         <w:t>Closing Thoughts</w:t>
       </w:r>
-      <w:bookmarkEnd w:id="12"/>
+      <w:bookmarkEnd w:id="14"/>
     </w:p>
     <w:p>
       <w:r>
@@ -4313,6 +4633,119 @@
     </w:lvl>
   </w:abstractNum>
   <w:abstractNum w:abstractNumId="2" w15:restartNumberingAfterBreak="0">
+    <w:nsid w:val="1FAD777A"/>
+    <w:multiLevelType w:val="hybridMultilevel"/>
+    <w:tmpl w:val="A64A1246"/>
+    <w:lvl w:ilvl="0" w:tplc="10090001">
+      <w:start w:val="1"/>
+      <w:numFmt w:val="bullet"/>
+      <w:lvlText w:val=""/>
+      <w:lvlJc w:val="left"/>
+      <w:pPr>
+        <w:ind w:left="720" w:hanging="360"/>
+      </w:pPr>
+      <w:rPr>
+        <w:rFonts w:ascii="Symbol" w:hAnsi="Symbol" w:hint="default"/>
+      </w:rPr>
+    </w:lvl>
+    <w:lvl w:ilvl="1" w:tplc="10090003">
+      <w:start w:val="1"/>
+      <w:numFmt w:val="bullet"/>
+      <w:lvlText w:val="o"/>
+      <w:lvlJc w:val="left"/>
+      <w:pPr>
+        <w:ind w:left="1440" w:hanging="360"/>
+      </w:pPr>
+      <w:rPr>
+        <w:rFonts w:ascii="Courier New" w:hAnsi="Courier New" w:cs="Courier New" w:hint="default"/>
+      </w:rPr>
+    </w:lvl>
+    <w:lvl w:ilvl="2" w:tplc="10090005" w:tentative="1">
+      <w:start w:val="1"/>
+      <w:numFmt w:val="bullet"/>
+      <w:lvlText w:val=""/>
+      <w:lvlJc w:val="left"/>
+      <w:pPr>
+        <w:ind w:left="2160" w:hanging="360"/>
+      </w:pPr>
+      <w:rPr>
+        <w:rFonts w:ascii="Wingdings" w:hAnsi="Wingdings" w:hint="default"/>
+      </w:rPr>
+    </w:lvl>
+    <w:lvl w:ilvl="3" w:tplc="10090001" w:tentative="1">
+      <w:start w:val="1"/>
+      <w:numFmt w:val="bullet"/>
+      <w:lvlText w:val=""/>
+      <w:lvlJc w:val="left"/>
+      <w:pPr>
+        <w:ind w:left="2880" w:hanging="360"/>
+      </w:pPr>
+      <w:rPr>
+        <w:rFonts w:ascii="Symbol" w:hAnsi="Symbol" w:hint="default"/>
+      </w:rPr>
+    </w:lvl>
+    <w:lvl w:ilvl="4" w:tplc="10090003" w:tentative="1">
+      <w:start w:val="1"/>
+      <w:numFmt w:val="bullet"/>
+      <w:lvlText w:val="o"/>
+      <w:lvlJc w:val="left"/>
+      <w:pPr>
+        <w:ind w:left="3600" w:hanging="360"/>
+      </w:pPr>
+      <w:rPr>
+        <w:rFonts w:ascii="Courier New" w:hAnsi="Courier New" w:cs="Courier New" w:hint="default"/>
+      </w:rPr>
+    </w:lvl>
+    <w:lvl w:ilvl="5" w:tplc="10090005" w:tentative="1">
+      <w:start w:val="1"/>
+      <w:numFmt w:val="bullet"/>
+      <w:lvlText w:val=""/>
+      <w:lvlJc w:val="left"/>
+      <w:pPr>
+        <w:ind w:left="4320" w:hanging="360"/>
+      </w:pPr>
+      <w:rPr>
+        <w:rFonts w:ascii="Wingdings" w:hAnsi="Wingdings" w:hint="default"/>
+      </w:rPr>
+    </w:lvl>
+    <w:lvl w:ilvl="6" w:tplc="10090001" w:tentative="1">
+      <w:start w:val="1"/>
+      <w:numFmt w:val="bullet"/>
+      <w:lvlText w:val=""/>
+      <w:lvlJc w:val="left"/>
+      <w:pPr>
+        <w:ind w:left="5040" w:hanging="360"/>
+      </w:pPr>
+      <w:rPr>
+        <w:rFonts w:ascii="Symbol" w:hAnsi="Symbol" w:hint="default"/>
+      </w:rPr>
+    </w:lvl>
+    <w:lvl w:ilvl="7" w:tplc="10090003" w:tentative="1">
+      <w:start w:val="1"/>
+      <w:numFmt w:val="bullet"/>
+      <w:lvlText w:val="o"/>
+      <w:lvlJc w:val="left"/>
+      <w:pPr>
+        <w:ind w:left="5760" w:hanging="360"/>
+      </w:pPr>
+      <w:rPr>
+        <w:rFonts w:ascii="Courier New" w:hAnsi="Courier New" w:cs="Courier New" w:hint="default"/>
+      </w:rPr>
+    </w:lvl>
+    <w:lvl w:ilvl="8" w:tplc="10090005" w:tentative="1">
+      <w:start w:val="1"/>
+      <w:numFmt w:val="bullet"/>
+      <w:lvlText w:val=""/>
+      <w:lvlJc w:val="left"/>
+      <w:pPr>
+        <w:ind w:left="6480" w:hanging="360"/>
+      </w:pPr>
+      <w:rPr>
+        <w:rFonts w:ascii="Wingdings" w:hAnsi="Wingdings" w:hint="default"/>
+      </w:rPr>
+    </w:lvl>
+  </w:abstractNum>
+  <w:abstractNum w:abstractNumId="3" w15:restartNumberingAfterBreak="0">
     <w:nsid w:val="438636C4"/>
     <w:multiLevelType w:val="hybridMultilevel"/>
     <w:tmpl w:val="9988A43E"/>
@@ -4425,7 +4858,7 @@
       </w:rPr>
     </w:lvl>
   </w:abstractNum>
-  <w:abstractNum w:abstractNumId="3" w15:restartNumberingAfterBreak="0">
+  <w:abstractNum w:abstractNumId="4" w15:restartNumberingAfterBreak="0">
     <w:nsid w:val="617A5B12"/>
     <w:multiLevelType w:val="hybridMultilevel"/>
     <w:tmpl w:val="CAA6F232"/>
@@ -4514,7 +4947,7 @@
       </w:pPr>
     </w:lvl>
   </w:abstractNum>
-  <w:abstractNum w:abstractNumId="4" w15:restartNumberingAfterBreak="0">
+  <w:abstractNum w:abstractNumId="5" w15:restartNumberingAfterBreak="0">
     <w:nsid w:val="6624340B"/>
     <w:multiLevelType w:val="hybridMultilevel"/>
     <w:tmpl w:val="BF7C8A42"/>
@@ -4603,7 +5036,7 @@
       </w:pPr>
     </w:lvl>
   </w:abstractNum>
-  <w:abstractNum w:abstractNumId="5" w15:restartNumberingAfterBreak="0">
+  <w:abstractNum w:abstractNumId="6" w15:restartNumberingAfterBreak="0">
     <w:nsid w:val="72C23EC0"/>
     <w:multiLevelType w:val="hybridMultilevel"/>
     <w:tmpl w:val="BD40DBAC"/>
@@ -4692,7 +5125,7 @@
       </w:pPr>
     </w:lvl>
   </w:abstractNum>
-  <w:abstractNum w:abstractNumId="6" w15:restartNumberingAfterBreak="0">
+  <w:abstractNum w:abstractNumId="7" w15:restartNumberingAfterBreak="0">
     <w:nsid w:val="7B275DF0"/>
     <w:multiLevelType w:val="hybridMultilevel"/>
     <w:tmpl w:val="364A29EE"/>
@@ -4809,21 +5242,24 @@
     <w:abstractNumId w:val="0"/>
   </w:num>
   <w:num w:numId="2">
-    <w:abstractNumId w:val="5"/>
+    <w:abstractNumId w:val="6"/>
   </w:num>
   <w:num w:numId="3">
     <w:abstractNumId w:val="1"/>
   </w:num>
   <w:num w:numId="4">
+    <w:abstractNumId w:val="4"/>
+  </w:num>
+  <w:num w:numId="5">
+    <w:abstractNumId w:val="5"/>
+  </w:num>
+  <w:num w:numId="6">
+    <w:abstractNumId w:val="7"/>
+  </w:num>
+  <w:num w:numId="7">
     <w:abstractNumId w:val="3"/>
   </w:num>
-  <w:num w:numId="5">
-    <w:abstractNumId w:val="4"/>
-  </w:num>
-  <w:num w:numId="6">
-    <w:abstractNumId w:val="6"/>
-  </w:num>
-  <w:num w:numId="7">
+  <w:num w:numId="8">
     <w:abstractNumId w:val="2"/>
   </w:num>
 </w:numbering>
@@ -6168,7 +6604,7 @@
 </file>
 
 <file path=customXml/itemProps2.xml><?xml version="1.0" encoding="utf-8"?>
-<ds:datastoreItem xmlns:ds="http://schemas.openxmlformats.org/officeDocument/2006/customXml" ds:itemID="{A016AF77-F0E1-4AC9-8F1C-24E4D7F0F49B}">
+<ds:datastoreItem xmlns:ds="http://schemas.openxmlformats.org/officeDocument/2006/customXml" ds:itemID="{E64209D4-6801-432E-BE67-883497F658AD}">
   <ds:schemaRefs>
     <ds:schemaRef ds:uri="http://schemas.openxmlformats.org/officeDocument/2006/bibliography"/>
   </ds:schemaRefs>

</xml_diff>